<commit_message>
NAT COMP: Changed one topic for assignment 2
</commit_message>
<xml_diff>
--- a/NAT COMP/Assignment_2.docx
+++ b/NAT COMP/Assignment_2.docx
@@ -39,10 +39,6 @@
     </w:p>
     <w:p>
       <w:pPr>
-        <w:numPr>
-          <w:ilvl w:val="0"/>
-          <w:numId w:val="1"/>
-        </w:numPr>
         <w:pBdr>
           <w:top w:val="single" w:sz="2" w:space="0" w:color="D9D9E3"/>
           <w:left w:val="single" w:sz="2" w:space="5" w:color="D9D9E3"/>
@@ -62,24 +58,17 @@
       <w:r>
         <w:rPr>
           <w:rFonts w:ascii="Segoe UI" w:eastAsia="Times New Roman" w:hAnsi="Segoe UI" w:cs="Segoe UI"/>
-          <w:b/>
-          <w:bCs/>
-          <w:kern w:val="0"/>
-          <w:sz w:val="24"/>
-          <w:szCs w:val="24"/>
-          <w:bdr w:val="single" w:sz="2" w:space="0" w:color="D9D9E3" w:frame="1"/>
-          <w:lang w:eastAsia="en-GB"/>
-          <w14:ligatures w14:val="none"/>
-        </w:rPr>
-        <w:t>Traveling Salesman Problem (TSP):</w:t>
+          <w:kern w:val="0"/>
+          <w:sz w:val="24"/>
+          <w:szCs w:val="24"/>
+          <w:lang w:eastAsia="en-GB"/>
+          <w14:ligatures w14:val="none"/>
+        </w:rPr>
+        <w:t>.</w:t>
       </w:r>
     </w:p>
     <w:p>
       <w:pPr>
-        <w:numPr>
-          <w:ilvl w:val="1"/>
-          <w:numId w:val="1"/>
-        </w:numPr>
         <w:pBdr>
           <w:top w:val="single" w:sz="2" w:space="0" w:color="D9D9E3"/>
           <w:left w:val="single" w:sz="2" w:space="5" w:color="D9D9E3"/>
@@ -105,7 +94,61 @@
           <w:lang w:eastAsia="en-GB"/>
           <w14:ligatures w14:val="none"/>
         </w:rPr>
-        <w:t>Genetic algorithms are commonly used to solve the TSP, where the goal is to find the shortest possible route that visits a set of cities and returns to the starting city. The algorithm evolves potential solutions (routes) over generations to converge towards an optimal or near-optimal solution.</w:t>
+        <w:t xml:space="preserve">3. **Financial </w:t>
+      </w:r>
+      <w:proofErr w:type="spellStart"/>
+      <w:r>
+        <w:rPr>
+          <w:rFonts w:ascii="Segoe UI" w:eastAsia="Times New Roman" w:hAnsi="Segoe UI" w:cs="Segoe UI"/>
+          <w:kern w:val="0"/>
+          <w:sz w:val="24"/>
+          <w:szCs w:val="24"/>
+          <w:lang w:eastAsia="en-GB"/>
+          <w14:ligatures w14:val="none"/>
+        </w:rPr>
+        <w:t>Modeling</w:t>
+      </w:r>
+      <w:proofErr w:type="spellEnd"/>
+      <w:r>
+        <w:rPr>
+          <w:rFonts w:ascii="Segoe UI" w:eastAsia="Times New Roman" w:hAnsi="Segoe UI" w:cs="Segoe UI"/>
+          <w:kern w:val="0"/>
+          <w:sz w:val="24"/>
+          <w:szCs w:val="24"/>
+          <w:lang w:eastAsia="en-GB"/>
+          <w14:ligatures w14:val="none"/>
+        </w:rPr>
+        <w:t xml:space="preserve"> – Algorithmic Trading:**</w:t>
+      </w:r>
+    </w:p>
+    <w:p>
+      <w:pPr>
+        <w:pBdr>
+          <w:top w:val="single" w:sz="2" w:space="0" w:color="D9D9E3"/>
+          <w:left w:val="single" w:sz="2" w:space="5" w:color="D9D9E3"/>
+          <w:bottom w:val="single" w:sz="2" w:space="0" w:color="D9D9E3"/>
+          <w:right w:val="single" w:sz="2" w:space="0" w:color="D9D9E3"/>
+        </w:pBdr>
+        <w:spacing w:after="0" w:line="240" w:lineRule="auto"/>
+        <w:rPr>
+          <w:rFonts w:ascii="Segoe UI" w:eastAsia="Times New Roman" w:hAnsi="Segoe UI" w:cs="Segoe UI"/>
+          <w:kern w:val="0"/>
+          <w:sz w:val="24"/>
+          <w:szCs w:val="24"/>
+          <w:lang w:eastAsia="en-GB"/>
+          <w14:ligatures w14:val="none"/>
+        </w:rPr>
+      </w:pPr>
+      <w:r>
+        <w:rPr>
+          <w:rFonts w:ascii="Segoe UI" w:eastAsia="Times New Roman" w:hAnsi="Segoe UI" w:cs="Segoe UI"/>
+          <w:kern w:val="0"/>
+          <w:sz w:val="24"/>
+          <w:szCs w:val="24"/>
+          <w:lang w:eastAsia="en-GB"/>
+          <w14:ligatures w14:val="none"/>
+        </w:rPr>
+        <w:t xml:space="preserve">   - In algorithmic trading, genetic algorithms assist in evolving trading strategies. By representing different trading strategies as individuals in a population, genetic algorithms can optimize parameters to maximize returns or minimize risk.</w:t>
       </w:r>
     </w:p>
     <w:p>

</xml_diff>

<commit_message>
NAT COMP: Assignment 2: Added structure
</commit_message>
<xml_diff>
--- a/NAT COMP/Assignment_2.docx
+++ b/NAT COMP/Assignment_2.docx
@@ -4,364 +4,1040 @@
   <w:body>
     <w:p>
       <w:pPr>
-        <w:pBdr>
-          <w:top w:val="single" w:sz="2" w:space="0" w:color="D9D9E3"/>
-          <w:left w:val="single" w:sz="2" w:space="0" w:color="D9D9E3"/>
-          <w:bottom w:val="single" w:sz="2" w:space="0" w:color="D9D9E3"/>
-          <w:right w:val="single" w:sz="2" w:space="0" w:color="D9D9E3"/>
-        </w:pBdr>
-        <w:spacing w:before="100" w:beforeAutospacing="1" w:after="100" w:afterAutospacing="1" w:line="240" w:lineRule="auto"/>
-        <w:outlineLvl w:val="2"/>
-        <w:rPr>
+        <w:rPr>
+          <w:ins w:id="0" w:author="Comparison" w:date="2023-12-02T21:14:00Z"/>
           <w:rFonts w:ascii="Segoe UI" w:eastAsia="Times New Roman" w:hAnsi="Segoe UI" w:cs="Segoe UI"/>
+          <w:kern w:val="0"/>
+          <w:sz w:val="24"/>
+          <w:szCs w:val="24"/>
+          <w:lang w:eastAsia="en-GB"/>
+          <w14:ligatures w14:val="none"/>
+        </w:rPr>
+      </w:pPr>
+      <w:bookmarkStart w:id="1" w:name="_Hlk152444346"/>
+      <w:ins w:id="2" w:author="Comparison" w:date="2023-12-02T21:14:00Z">
+        <w:r>
+          <w:rPr>
+            <w:rFonts w:ascii="Segoe UI" w:eastAsia="Times New Roman" w:hAnsi="Segoe UI" w:cs="Segoe UI"/>
+            <w:b/>
+            <w:bCs/>
+            <w:kern w:val="0"/>
+            <w:sz w:val="24"/>
+            <w:szCs w:val="24"/>
+            <w:lang w:eastAsia="en-GB"/>
+            <w14:ligatures w14:val="none"/>
+          </w:rPr>
+          <w:t>Name</w:t>
+        </w:r>
+        <w:r>
+          <w:rPr>
+            <w:rFonts w:ascii="Segoe UI" w:eastAsia="Times New Roman" w:hAnsi="Segoe UI" w:cs="Segoe UI"/>
+            <w:kern w:val="0"/>
+            <w:sz w:val="24"/>
+            <w:szCs w:val="24"/>
+            <w:lang w:eastAsia="en-GB"/>
+            <w14:ligatures w14:val="none"/>
+          </w:rPr>
+          <w:t>: Gayathri Kumar</w:t>
+        </w:r>
+      </w:ins>
+    </w:p>
+    <w:p>
+      <w:pPr>
+        <w:rPr>
+          <w:ins w:id="3" w:author="Comparison" w:date="2023-12-02T21:14:00Z"/>
+          <w:rFonts w:ascii="Segoe UI" w:eastAsia="Times New Roman" w:hAnsi="Segoe UI" w:cs="Segoe UI"/>
+          <w:kern w:val="0"/>
+          <w:sz w:val="24"/>
+          <w:szCs w:val="24"/>
+          <w:lang w:eastAsia="en-GB"/>
+          <w14:ligatures w14:val="none"/>
+        </w:rPr>
+      </w:pPr>
+      <w:ins w:id="4" w:author="Comparison" w:date="2023-12-02T21:14:00Z">
+        <w:r>
+          <w:rPr>
+            <w:rFonts w:ascii="Segoe UI" w:eastAsia="Times New Roman" w:hAnsi="Segoe UI" w:cs="Segoe UI"/>
+            <w:b/>
+            <w:bCs/>
+            <w:kern w:val="0"/>
+            <w:sz w:val="24"/>
+            <w:szCs w:val="24"/>
+            <w:lang w:eastAsia="en-GB"/>
+            <w14:ligatures w14:val="none"/>
+          </w:rPr>
+          <w:t>Login</w:t>
+        </w:r>
+        <w:r>
+          <w:rPr>
+            <w:rFonts w:ascii="Segoe UI" w:eastAsia="Times New Roman" w:hAnsi="Segoe UI" w:cs="Segoe UI"/>
+            <w:kern w:val="0"/>
+            <w:sz w:val="24"/>
+            <w:szCs w:val="24"/>
+            <w:lang w:eastAsia="en-GB"/>
+            <w14:ligatures w14:val="none"/>
+          </w:rPr>
+          <w:t xml:space="preserve">: </w:t>
+        </w:r>
+        <w:r>
+          <w:fldChar w:fldCharType="begin"/>
+        </w:r>
+        <w:r>
+          <w:instrText>HYPERLINK "mailto:gk329@kent.ac.uk"</w:instrText>
+        </w:r>
+        <w:r>
+          <w:fldChar w:fldCharType="separate"/>
+        </w:r>
+        <w:r>
+          <w:rPr>
+            <w:rStyle w:val="Hyperlink"/>
+            <w:rFonts w:ascii="Segoe UI" w:eastAsia="Times New Roman" w:hAnsi="Segoe UI" w:cs="Segoe UI"/>
+            <w:kern w:val="0"/>
+            <w:sz w:val="24"/>
+            <w:szCs w:val="24"/>
+            <w:lang w:eastAsia="en-GB"/>
+            <w14:ligatures w14:val="none"/>
+          </w:rPr>
+          <w:t>gk329@kent.ac.uk</w:t>
+        </w:r>
+        <w:r>
+          <w:rPr>
+            <w:rStyle w:val="Hyperlink"/>
+            <w:rFonts w:ascii="Segoe UI" w:eastAsia="Times New Roman" w:hAnsi="Segoe UI" w:cs="Segoe UI"/>
+            <w:kern w:val="0"/>
+            <w:sz w:val="24"/>
+            <w:szCs w:val="24"/>
+            <w:lang w:eastAsia="en-GB"/>
+            <w14:ligatures w14:val="none"/>
+          </w:rPr>
+          <w:fldChar w:fldCharType="end"/>
+        </w:r>
+      </w:ins>
+    </w:p>
+    <w:p>
+      <w:pPr>
+        <w:rPr>
+          <w:ins w:id="5" w:author="Comparison" w:date="2023-12-02T21:14:00Z"/>
+          <w:rFonts w:ascii="Segoe UI" w:eastAsia="Times New Roman" w:hAnsi="Segoe UI" w:cs="Segoe UI"/>
+          <w:kern w:val="0"/>
+          <w:sz w:val="24"/>
+          <w:szCs w:val="24"/>
+          <w:lang w:eastAsia="en-GB"/>
+          <w14:ligatures w14:val="none"/>
+        </w:rPr>
+      </w:pPr>
+      <w:ins w:id="6" w:author="Comparison" w:date="2023-12-02T21:14:00Z">
+        <w:r>
+          <w:rPr>
+            <w:rFonts w:ascii="Segoe UI" w:eastAsia="Times New Roman" w:hAnsi="Segoe UI" w:cs="Segoe UI"/>
+            <w:b/>
+            <w:bCs/>
+            <w:kern w:val="0"/>
+            <w:sz w:val="24"/>
+            <w:szCs w:val="24"/>
+            <w:lang w:eastAsia="en-GB"/>
+            <w14:ligatures w14:val="none"/>
+          </w:rPr>
+          <w:t>ID</w:t>
+        </w:r>
+        <w:r>
+          <w:rPr>
+            <w:rFonts w:ascii="Segoe UI" w:eastAsia="Times New Roman" w:hAnsi="Segoe UI" w:cs="Segoe UI"/>
+            <w:kern w:val="0"/>
+            <w:sz w:val="24"/>
+            <w:szCs w:val="24"/>
+            <w:lang w:eastAsia="en-GB"/>
+            <w14:ligatures w14:val="none"/>
+          </w:rPr>
+          <w:t>: 24010288</w:t>
+        </w:r>
+      </w:ins>
+    </w:p>
+    <w:p>
+      <w:pPr>
+        <w:rPr>
+          <w:ins w:id="7" w:author="Comparison" w:date="2023-12-02T21:14:00Z"/>
+          <w:rFonts w:ascii="Segoe UI" w:eastAsia="Times New Roman" w:hAnsi="Segoe UI" w:cs="Segoe UI"/>
+          <w:kern w:val="0"/>
+          <w:sz w:val="24"/>
+          <w:szCs w:val="24"/>
+          <w:lang w:eastAsia="en-GB"/>
+          <w14:ligatures w14:val="none"/>
+        </w:rPr>
+      </w:pPr>
+      <w:ins w:id="8" w:author="Comparison" w:date="2023-12-02T21:14:00Z">
+        <w:r>
+          <w:rPr>
+            <w:rFonts w:ascii="Segoe UI" w:eastAsia="Times New Roman" w:hAnsi="Segoe UI" w:cs="Segoe UI"/>
+            <w:b/>
+            <w:bCs/>
+            <w:kern w:val="0"/>
+            <w:sz w:val="24"/>
+            <w:szCs w:val="24"/>
+            <w:lang w:eastAsia="en-GB"/>
+            <w14:ligatures w14:val="none"/>
+          </w:rPr>
+          <w:t>Module Code</w:t>
+        </w:r>
+        <w:r>
+          <w:rPr>
+            <w:rFonts w:ascii="Segoe UI" w:eastAsia="Times New Roman" w:hAnsi="Segoe UI" w:cs="Segoe UI"/>
+            <w:kern w:val="0"/>
+            <w:sz w:val="24"/>
+            <w:szCs w:val="24"/>
+            <w:lang w:eastAsia="en-GB"/>
+            <w14:ligatures w14:val="none"/>
+          </w:rPr>
+          <w:t xml:space="preserve">: </w:t>
+        </w:r>
+        <w:r>
+          <w:rPr>
+            <w:rFonts w:ascii="Segoe UI" w:eastAsia="Times New Roman" w:hAnsi="Segoe UI" w:cs="Segoe UI"/>
+            <w:kern w:val="0"/>
+            <w:sz w:val="24"/>
+            <w:szCs w:val="24"/>
+            <w:lang w:eastAsia="en-GB"/>
+            <w14:ligatures w14:val="none"/>
+          </w:rPr>
+          <w:t>COMP8370</w:t>
+        </w:r>
+      </w:ins>
+    </w:p>
+    <w:p>
+      <w:pPr>
+        <w:rPr>
+          <w:ins w:id="9" w:author="Comparison" w:date="2023-12-02T21:14:00Z"/>
+          <w:rFonts w:ascii="Segoe UI" w:eastAsia="Times New Roman" w:hAnsi="Segoe UI" w:cs="Segoe UI"/>
+          <w:kern w:val="0"/>
+          <w:sz w:val="24"/>
+          <w:szCs w:val="24"/>
+          <w:lang w:eastAsia="en-GB"/>
+          <w14:ligatures w14:val="none"/>
+        </w:rPr>
+      </w:pPr>
+      <w:ins w:id="10" w:author="Comparison" w:date="2023-12-02T21:14:00Z">
+        <w:r>
+          <w:rPr>
+            <w:rFonts w:ascii="Segoe UI" w:eastAsia="Times New Roman" w:hAnsi="Segoe UI" w:cs="Segoe UI"/>
+            <w:b/>
+            <w:bCs/>
+            <w:kern w:val="0"/>
+            <w:sz w:val="24"/>
+            <w:szCs w:val="24"/>
+            <w:lang w:eastAsia="en-GB"/>
+            <w14:ligatures w14:val="none"/>
+          </w:rPr>
+          <w:t>Word Count</w:t>
+        </w:r>
+        <w:r>
+          <w:rPr>
+            <w:rFonts w:ascii="Segoe UI" w:eastAsia="Times New Roman" w:hAnsi="Segoe UI" w:cs="Segoe UI"/>
+            <w:kern w:val="0"/>
+            <w:sz w:val="24"/>
+            <w:szCs w:val="24"/>
+            <w:lang w:eastAsia="en-GB"/>
+            <w14:ligatures w14:val="none"/>
+          </w:rPr>
+          <w:t xml:space="preserve">: </w:t>
+        </w:r>
+      </w:ins>
+    </w:p>
+    <w:p>
+      <w:pPr>
+        <w:rPr>
+          <w:ins w:id="11" w:author="Comparison" w:date="2023-12-02T21:14:00Z"/>
+          <w:rFonts w:ascii="Segoe UI" w:eastAsia="Times New Roman" w:hAnsi="Segoe UI" w:cs="Segoe UI"/>
+          <w:kern w:val="0"/>
+          <w:sz w:val="24"/>
+          <w:szCs w:val="24"/>
+          <w:lang w:eastAsia="en-GB"/>
+          <w14:ligatures w14:val="none"/>
+        </w:rPr>
+      </w:pPr>
+    </w:p>
+    <w:p>
+      <w:pPr>
+        <w:rPr>
+          <w:ins w:id="12" w:author="Comparison" w:date="2023-12-02T21:14:00Z"/>
+          <w:rFonts w:ascii="Segoe UI" w:eastAsia="Times New Roman" w:hAnsi="Segoe UI" w:cs="Segoe UI"/>
+          <w:kern w:val="0"/>
+          <w:sz w:val="24"/>
+          <w:szCs w:val="24"/>
+          <w:lang w:eastAsia="en-GB"/>
+          <w14:ligatures w14:val="none"/>
+        </w:rPr>
+      </w:pPr>
+    </w:p>
+    <w:p>
+      <w:pPr>
+        <w:rPr>
+          <w:ins w:id="13" w:author="Comparison" w:date="2023-12-02T21:14:00Z"/>
           <w:b/>
           <w:bCs/>
-          <w:kern w:val="0"/>
-          <w:sz w:val="30"/>
-          <w:szCs w:val="30"/>
-          <w:lang w:eastAsia="en-GB"/>
-          <w14:ligatures w14:val="none"/>
-        </w:rPr>
-      </w:pPr>
-      <w:r>
-        <w:rPr>
-          <w:rFonts w:ascii="Segoe UI" w:eastAsia="Times New Roman" w:hAnsi="Segoe UI" w:cs="Segoe UI"/>
+          <w:sz w:val="36"/>
+          <w:szCs w:val="36"/>
+        </w:rPr>
+      </w:pPr>
+      <w:ins w:id="14" w:author="Comparison" w:date="2023-12-02T21:14:00Z">
+        <w:r>
+          <w:rPr>
+            <w:b/>
+            <w:bCs/>
+            <w:sz w:val="36"/>
+            <w:szCs w:val="36"/>
+          </w:rPr>
+          <w:t>Exploring Real-World Applications of Genetic Algorithms</w:t>
+        </w:r>
+      </w:ins>
+    </w:p>
+    <w:p>
+      <w:pPr>
+        <w:rPr>
+          <w:ins w:id="15" w:author="Comparison" w:date="2023-12-02T21:14:00Z"/>
+          <w:sz w:val="24"/>
+          <w:szCs w:val="24"/>
+        </w:rPr>
+      </w:pPr>
+    </w:p>
+    <w:p>
+      <w:pPr>
+        <w:rPr>
+          <w:ins w:id="16" w:author="Comparison" w:date="2023-12-02T21:14:00Z"/>
           <w:b/>
           <w:bCs/>
-          <w:kern w:val="0"/>
-          <w:sz w:val="30"/>
-          <w:szCs w:val="30"/>
-          <w:lang w:eastAsia="en-GB"/>
-          <w14:ligatures w14:val="none"/>
-        </w:rPr>
-        <w:t>Machine Learning:</w:t>
-      </w:r>
-    </w:p>
-    <w:p>
-      <w:pPr>
-        <w:pBdr>
-          <w:top w:val="single" w:sz="2" w:space="0" w:color="D9D9E3"/>
-          <w:left w:val="single" w:sz="2" w:space="5" w:color="D9D9E3"/>
-          <w:bottom w:val="single" w:sz="2" w:space="0" w:color="D9D9E3"/>
-          <w:right w:val="single" w:sz="2" w:space="0" w:color="D9D9E3"/>
-        </w:pBdr>
-        <w:spacing w:after="0" w:line="240" w:lineRule="auto"/>
-        <w:rPr>
-          <w:rFonts w:ascii="Segoe UI" w:eastAsia="Times New Roman" w:hAnsi="Segoe UI" w:cs="Segoe UI"/>
-          <w:kern w:val="0"/>
-          <w:sz w:val="24"/>
-          <w:szCs w:val="24"/>
-          <w:lang w:eastAsia="en-GB"/>
-          <w14:ligatures w14:val="none"/>
-        </w:rPr>
-      </w:pPr>
-      <w:r>
-        <w:rPr>
-          <w:rFonts w:ascii="Segoe UI" w:eastAsia="Times New Roman" w:hAnsi="Segoe UI" w:cs="Segoe UI"/>
-          <w:kern w:val="0"/>
-          <w:sz w:val="24"/>
-          <w:szCs w:val="24"/>
-          <w:lang w:eastAsia="en-GB"/>
-          <w14:ligatures w14:val="none"/>
-        </w:rPr>
-        <w:t>.</w:t>
-      </w:r>
-    </w:p>
-    <w:p>
-      <w:pPr>
-        <w:pBdr>
-          <w:top w:val="single" w:sz="2" w:space="0" w:color="D9D9E3"/>
-          <w:left w:val="single" w:sz="2" w:space="5" w:color="D9D9E3"/>
-          <w:bottom w:val="single" w:sz="2" w:space="0" w:color="D9D9E3"/>
-          <w:right w:val="single" w:sz="2" w:space="0" w:color="D9D9E3"/>
-        </w:pBdr>
-        <w:spacing w:after="0" w:line="240" w:lineRule="auto"/>
-        <w:rPr>
-          <w:rFonts w:ascii="Segoe UI" w:eastAsia="Times New Roman" w:hAnsi="Segoe UI" w:cs="Segoe UI"/>
-          <w:kern w:val="0"/>
-          <w:sz w:val="24"/>
-          <w:szCs w:val="24"/>
-          <w:lang w:eastAsia="en-GB"/>
-          <w14:ligatures w14:val="none"/>
-        </w:rPr>
-      </w:pPr>
-      <w:r>
-        <w:rPr>
-          <w:rFonts w:ascii="Segoe UI" w:eastAsia="Times New Roman" w:hAnsi="Segoe UI" w:cs="Segoe UI"/>
-          <w:kern w:val="0"/>
-          <w:sz w:val="24"/>
-          <w:szCs w:val="24"/>
-          <w:lang w:eastAsia="en-GB"/>
-          <w14:ligatures w14:val="none"/>
-        </w:rPr>
-        <w:t xml:space="preserve">3. **Financial </w:t>
-      </w:r>
-      <w:proofErr w:type="spellStart"/>
-      <w:r>
-        <w:rPr>
-          <w:rFonts w:ascii="Segoe UI" w:eastAsia="Times New Roman" w:hAnsi="Segoe UI" w:cs="Segoe UI"/>
-          <w:kern w:val="0"/>
-          <w:sz w:val="24"/>
-          <w:szCs w:val="24"/>
-          <w:lang w:eastAsia="en-GB"/>
-          <w14:ligatures w14:val="none"/>
-        </w:rPr>
-        <w:t>Modeling</w:t>
-      </w:r>
-      <w:proofErr w:type="spellEnd"/>
-      <w:r>
-        <w:rPr>
-          <w:rFonts w:ascii="Segoe UI" w:eastAsia="Times New Roman" w:hAnsi="Segoe UI" w:cs="Segoe UI"/>
-          <w:kern w:val="0"/>
-          <w:sz w:val="24"/>
-          <w:szCs w:val="24"/>
-          <w:lang w:eastAsia="en-GB"/>
-          <w14:ligatures w14:val="none"/>
-        </w:rPr>
-        <w:t xml:space="preserve"> – Algorithmic Trading:**</w:t>
-      </w:r>
-    </w:p>
-    <w:p>
-      <w:pPr>
-        <w:pBdr>
-          <w:top w:val="single" w:sz="2" w:space="0" w:color="D9D9E3"/>
-          <w:left w:val="single" w:sz="2" w:space="5" w:color="D9D9E3"/>
-          <w:bottom w:val="single" w:sz="2" w:space="0" w:color="D9D9E3"/>
-          <w:right w:val="single" w:sz="2" w:space="0" w:color="D9D9E3"/>
-        </w:pBdr>
-        <w:spacing w:after="0" w:line="240" w:lineRule="auto"/>
-        <w:rPr>
-          <w:rFonts w:ascii="Segoe UI" w:eastAsia="Times New Roman" w:hAnsi="Segoe UI" w:cs="Segoe UI"/>
-          <w:kern w:val="0"/>
-          <w:sz w:val="24"/>
-          <w:szCs w:val="24"/>
-          <w:lang w:eastAsia="en-GB"/>
-          <w14:ligatures w14:val="none"/>
-        </w:rPr>
-      </w:pPr>
-      <w:r>
-        <w:rPr>
-          <w:rFonts w:ascii="Segoe UI" w:eastAsia="Times New Roman" w:hAnsi="Segoe UI" w:cs="Segoe UI"/>
-          <w:kern w:val="0"/>
-          <w:sz w:val="24"/>
-          <w:szCs w:val="24"/>
-          <w:lang w:eastAsia="en-GB"/>
-          <w14:ligatures w14:val="none"/>
-        </w:rPr>
-        <w:t xml:space="preserve">   - In algorithmic trading, genetic algorithms assist in evolving trading strategies. By representing different trading strategies as individuals in a population, genetic algorithms can optimize parameters to maximize returns or minimize risk.</w:t>
-      </w:r>
-    </w:p>
-    <w:p>
-      <w:pPr>
-        <w:pStyle w:val="Heading3"/>
-        <w:pBdr>
-          <w:top w:val="single" w:sz="2" w:space="0" w:color="D9D9E3"/>
-          <w:left w:val="single" w:sz="2" w:space="0" w:color="D9D9E3"/>
-          <w:bottom w:val="single" w:sz="2" w:space="0" w:color="D9D9E3"/>
-          <w:right w:val="single" w:sz="2" w:space="0" w:color="D9D9E3"/>
-        </w:pBdr>
-        <w:rPr>
-          <w:rFonts w:ascii="Segoe UI" w:hAnsi="Segoe UI" w:cs="Segoe UI"/>
-          <w:sz w:val="30"/>
-          <w:szCs w:val="30"/>
-        </w:rPr>
-      </w:pPr>
-      <w:r>
-        <w:rPr>
-          <w:rFonts w:ascii="Segoe UI" w:hAnsi="Segoe UI" w:cs="Segoe UI"/>
-          <w:sz w:val="30"/>
-          <w:szCs w:val="30"/>
-        </w:rPr>
-        <w:t>Game Development:</w:t>
-      </w:r>
-    </w:p>
-    <w:p>
-      <w:pPr>
-        <w:pBdr>
-          <w:top w:val="single" w:sz="2" w:space="0" w:color="D9D9E3"/>
-          <w:left w:val="single" w:sz="2" w:space="0" w:color="D9D9E3"/>
-          <w:bottom w:val="single" w:sz="2" w:space="0" w:color="D9D9E3"/>
-          <w:right w:val="single" w:sz="2" w:space="0" w:color="D9D9E3"/>
-        </w:pBdr>
-        <w:spacing w:after="0" w:line="240" w:lineRule="auto"/>
-        <w:rPr>
-          <w:rFonts w:ascii="Segoe UI" w:eastAsia="Times New Roman" w:hAnsi="Segoe UI" w:cs="Segoe UI"/>
+          <w:sz w:val="32"/>
+          <w:szCs w:val="32"/>
+        </w:rPr>
+      </w:pPr>
+      <w:ins w:id="17" w:author="Comparison" w:date="2023-12-02T21:14:00Z">
+        <w:r>
+          <w:rPr>
+            <w:b/>
+            <w:bCs/>
+            <w:sz w:val="32"/>
+            <w:szCs w:val="32"/>
+          </w:rPr>
+          <w:t>I. Introduction</w:t>
+        </w:r>
+      </w:ins>
+    </w:p>
+    <w:p>
+      <w:pPr>
+        <w:rPr>
+          <w:ins w:id="18" w:author="Comparison" w:date="2023-12-02T21:14:00Z"/>
+          <w:sz w:val="24"/>
+          <w:szCs w:val="24"/>
+        </w:rPr>
+      </w:pPr>
+      <w:ins w:id="19" w:author="Comparison" w:date="2023-12-02T21:14:00Z">
+        <w:r>
+          <w:rPr>
+            <w:sz w:val="24"/>
+            <w:szCs w:val="24"/>
+          </w:rPr>
+          <w:t>Genetic Algorithms</w:t>
+        </w:r>
+        <w:r>
+          <w:rPr>
+            <w:sz w:val="24"/>
+            <w:szCs w:val="24"/>
+          </w:rPr>
+          <w:t xml:space="preserve"> are computational optimization methods based on genetics and natural selection.</w:t>
+        </w:r>
+        <w:r>
+          <w:rPr>
+            <w:sz w:val="24"/>
+            <w:szCs w:val="24"/>
+          </w:rPr>
+          <w:t xml:space="preserve"> These algorithms solve real world problems by simulation of the evolution process to improve population of solution sets. </w:t>
+        </w:r>
+        <w:r>
+          <w:rPr>
+            <w:sz w:val="24"/>
+            <w:szCs w:val="24"/>
+          </w:rPr>
+          <w:t>These solution sets are either binary encoded or another structure.</w:t>
+        </w:r>
+      </w:ins>
+    </w:p>
+    <w:p>
+      <w:pPr>
+        <w:rPr>
+          <w:ins w:id="20" w:author="Comparison" w:date="2023-12-02T21:14:00Z"/>
+          <w:sz w:val="24"/>
+          <w:szCs w:val="24"/>
+        </w:rPr>
+      </w:pPr>
+      <w:ins w:id="21" w:author="Comparison" w:date="2023-12-02T21:14:00Z">
+        <w:r>
+          <w:rPr>
+            <w:sz w:val="24"/>
+            <w:szCs w:val="24"/>
+          </w:rPr>
+          <w:t xml:space="preserve">   B. Brief overview of the essay's focus on real-world applications</w:t>
+        </w:r>
+      </w:ins>
+    </w:p>
+    <w:p>
+      <w:pPr>
+        <w:rPr>
+          <w:ins w:id="22" w:author="Comparison" w:date="2023-12-02T21:14:00Z"/>
+          <w:sz w:val="24"/>
+          <w:szCs w:val="24"/>
+        </w:rPr>
+      </w:pPr>
+      <w:ins w:id="23" w:author="Comparison" w:date="2023-12-02T21:14:00Z">
+        <w:r>
+          <w:rPr>
+            <w:sz w:val="24"/>
+            <w:szCs w:val="24"/>
+          </w:rPr>
+          <w:t xml:space="preserve">   C. Importance of genetic algorithms in problem-solving and optimization</w:t>
+        </w:r>
+      </w:ins>
+    </w:p>
+    <w:p>
+      <w:pPr>
+        <w:rPr>
+          <w:ins w:id="24" w:author="Comparison" w:date="2023-12-02T21:14:00Z"/>
+          <w:sz w:val="24"/>
+          <w:szCs w:val="24"/>
+        </w:rPr>
+      </w:pPr>
+    </w:p>
+    <w:p>
+      <w:pPr>
+        <w:rPr>
+          <w:ins w:id="25" w:author="Comparison" w:date="2023-12-02T21:14:00Z"/>
           <w:b/>
           <w:bCs/>
-          <w:color w:val="0F0F0F"/>
-          <w:kern w:val="0"/>
-          <w:sz w:val="24"/>
-          <w:szCs w:val="24"/>
-          <w:bdr w:val="single" w:sz="2" w:space="0" w:color="D9D9E3" w:frame="1"/>
-          <w:lang w:eastAsia="en-GB"/>
-          <w14:ligatures w14:val="none"/>
-        </w:rPr>
-      </w:pPr>
-    </w:p>
-    <w:p>
-      <w:pPr>
-        <w:pBdr>
-          <w:top w:val="single" w:sz="2" w:space="0" w:color="D9D9E3"/>
-          <w:left w:val="single" w:sz="2" w:space="0" w:color="D9D9E3"/>
-          <w:bottom w:val="single" w:sz="2" w:space="0" w:color="D9D9E3"/>
-          <w:right w:val="single" w:sz="2" w:space="0" w:color="D9D9E3"/>
-        </w:pBdr>
-        <w:spacing w:after="0" w:line="240" w:lineRule="auto"/>
-        <w:rPr>
-          <w:rFonts w:ascii="Segoe UI" w:eastAsia="Times New Roman" w:hAnsi="Segoe UI" w:cs="Segoe UI"/>
+          <w:sz w:val="32"/>
+          <w:szCs w:val="32"/>
+        </w:rPr>
+      </w:pPr>
+      <w:ins w:id="26" w:author="Comparison" w:date="2023-12-02T21:14:00Z">
+        <w:r>
+          <w:rPr>
+            <w:b/>
+            <w:bCs/>
+            <w:sz w:val="32"/>
+            <w:szCs w:val="32"/>
+          </w:rPr>
+          <w:t>II. Genetic Algorithms: A Brief Overview</w:t>
+        </w:r>
+      </w:ins>
+    </w:p>
+    <w:p>
+      <w:pPr>
+        <w:rPr>
+          <w:ins w:id="27" w:author="Comparison" w:date="2023-12-02T21:14:00Z"/>
+          <w:sz w:val="24"/>
+          <w:szCs w:val="24"/>
+        </w:rPr>
+      </w:pPr>
+      <w:ins w:id="28" w:author="Comparison" w:date="2023-12-02T21:14:00Z">
+        <w:r>
+          <w:rPr>
+            <w:sz w:val="24"/>
+            <w:szCs w:val="24"/>
+          </w:rPr>
+          <w:t xml:space="preserve">   A. Basic principles and mechanics</w:t>
+        </w:r>
+      </w:ins>
+    </w:p>
+    <w:p>
+      <w:pPr>
+        <w:rPr>
+          <w:ins w:id="29" w:author="Comparison" w:date="2023-12-02T21:14:00Z"/>
+          <w:sz w:val="24"/>
+          <w:szCs w:val="24"/>
+        </w:rPr>
+      </w:pPr>
+      <w:ins w:id="30" w:author="Comparison" w:date="2023-12-02T21:14:00Z">
+        <w:r>
+          <w:rPr>
+            <w:sz w:val="24"/>
+            <w:szCs w:val="24"/>
+          </w:rPr>
+          <w:t xml:space="preserve">   B. Evolutionary processes and selection mechanisms</w:t>
+        </w:r>
+      </w:ins>
+    </w:p>
+    <w:p>
+      <w:pPr>
+        <w:rPr>
+          <w:ins w:id="31" w:author="Comparison" w:date="2023-12-02T21:14:00Z"/>
+          <w:sz w:val="24"/>
+          <w:szCs w:val="24"/>
+        </w:rPr>
+      </w:pPr>
+      <w:ins w:id="32" w:author="Comparison" w:date="2023-12-02T21:14:00Z">
+        <w:r>
+          <w:rPr>
+            <w:sz w:val="24"/>
+            <w:szCs w:val="24"/>
+          </w:rPr>
+          <w:t xml:space="preserve">   C. Representation of solutions and genetic operators</w:t>
+        </w:r>
+      </w:ins>
+    </w:p>
+    <w:p>
+      <w:pPr>
+        <w:rPr>
+          <w:ins w:id="33" w:author="Comparison" w:date="2023-12-02T21:14:00Z"/>
+          <w:sz w:val="24"/>
+          <w:szCs w:val="24"/>
+        </w:rPr>
+      </w:pPr>
+    </w:p>
+    <w:p>
+      <w:pPr>
+        <w:rPr>
+          <w:ins w:id="34" w:author="Comparison" w:date="2023-12-02T21:14:00Z"/>
           <w:b/>
           <w:bCs/>
-          <w:color w:val="0F0F0F"/>
-          <w:kern w:val="0"/>
-          <w:sz w:val="24"/>
-          <w:szCs w:val="24"/>
-          <w:bdr w:val="single" w:sz="2" w:space="0" w:color="D9D9E3" w:frame="1"/>
-          <w:lang w:eastAsia="en-GB"/>
-          <w14:ligatures w14:val="none"/>
-        </w:rPr>
-      </w:pPr>
-    </w:p>
-    <w:p>
-      <w:pPr>
-        <w:pBdr>
-          <w:top w:val="single" w:sz="2" w:space="0" w:color="D9D9E3"/>
-          <w:left w:val="single" w:sz="2" w:space="0" w:color="D9D9E3"/>
-          <w:bottom w:val="single" w:sz="2" w:space="0" w:color="D9D9E3"/>
-          <w:right w:val="single" w:sz="2" w:space="0" w:color="D9D9E3"/>
-        </w:pBdr>
-        <w:spacing w:after="0" w:line="240" w:lineRule="auto"/>
-        <w:rPr>
-          <w:rFonts w:ascii="Segoe UI" w:eastAsia="Times New Roman" w:hAnsi="Segoe UI" w:cs="Segoe UI"/>
-          <w:color w:val="0F0F0F"/>
-          <w:kern w:val="0"/>
-          <w:sz w:val="24"/>
-          <w:szCs w:val="24"/>
-          <w:lang w:eastAsia="en-GB"/>
-          <w14:ligatures w14:val="none"/>
-        </w:rPr>
-      </w:pPr>
-      <w:proofErr w:type="spellStart"/>
-      <w:r>
-        <w:rPr>
-          <w:rFonts w:ascii="Segoe UI" w:eastAsia="Times New Roman" w:hAnsi="Segoe UI" w:cs="Segoe UI"/>
+          <w:sz w:val="32"/>
+          <w:szCs w:val="32"/>
+        </w:rPr>
+      </w:pPr>
+      <w:ins w:id="35" w:author="Comparison" w:date="2023-12-02T21:14:00Z">
+        <w:r>
+          <w:rPr>
+            <w:b/>
+            <w:bCs/>
+            <w:sz w:val="32"/>
+            <w:szCs w:val="32"/>
+          </w:rPr>
+          <w:t>III. Real-World Application 1</w:t>
+        </w:r>
+        <w:r>
+          <w:rPr>
+            <w:b/>
+            <w:bCs/>
+            <w:sz w:val="32"/>
+            <w:szCs w:val="32"/>
+          </w:rPr>
+          <w:t xml:space="preserve">: Android Malware Detection </w:t>
+        </w:r>
+      </w:ins>
+    </w:p>
+    <w:p>
+      <w:pPr>
+        <w:rPr>
+          <w:ins w:id="36" w:author="Comparison" w:date="2023-12-02T21:14:00Z"/>
           <w:b/>
           <w:bCs/>
-          <w:color w:val="0F0F0F"/>
-          <w:kern w:val="0"/>
-          <w:sz w:val="24"/>
-          <w:szCs w:val="24"/>
-          <w:bdr w:val="single" w:sz="2" w:space="0" w:color="D9D9E3" w:frame="1"/>
-          <w:lang w:eastAsia="en-GB"/>
-          <w14:ligatures w14:val="none"/>
-        </w:rPr>
-        <w:t>Behavioral</w:t>
-      </w:r>
-      <w:proofErr w:type="spellEnd"/>
-      <w:r>
-        <w:rPr>
-          <w:rFonts w:ascii="Segoe UI" w:eastAsia="Times New Roman" w:hAnsi="Segoe UI" w:cs="Segoe UI"/>
+          <w:sz w:val="28"/>
+          <w:szCs w:val="28"/>
+        </w:rPr>
+      </w:pPr>
+      <w:ins w:id="37" w:author="Comparison" w:date="2023-12-02T21:14:00Z">
+        <w:r>
+          <w:rPr>
+            <w:b/>
+            <w:bCs/>
+            <w:sz w:val="28"/>
+            <w:szCs w:val="28"/>
+          </w:rPr>
+          <w:t xml:space="preserve">   Introduction</w:t>
+        </w:r>
+      </w:ins>
+    </w:p>
+    <w:p>
+      <w:pPr>
+        <w:rPr>
+          <w:ins w:id="38" w:author="Comparison" w:date="2023-12-02T21:14:00Z"/>
           <w:b/>
           <w:bCs/>
-          <w:color w:val="0F0F0F"/>
-          <w:kern w:val="0"/>
-          <w:sz w:val="24"/>
-          <w:szCs w:val="24"/>
-          <w:bdr w:val="single" w:sz="2" w:space="0" w:color="D9D9E3" w:frame="1"/>
-          <w:lang w:eastAsia="en-GB"/>
-          <w14:ligatures w14:val="none"/>
-        </w:rPr>
-        <w:t xml:space="preserve"> AI for NPCs:</w:t>
-      </w:r>
-    </w:p>
-    <w:p>
-      <w:pPr>
-        <w:numPr>
-          <w:ilvl w:val="0"/>
-          <w:numId w:val="2"/>
-        </w:numPr>
-        <w:pBdr>
-          <w:top w:val="single" w:sz="2" w:space="0" w:color="D9D9E3"/>
-          <w:left w:val="single" w:sz="2" w:space="5" w:color="D9D9E3"/>
-          <w:bottom w:val="single" w:sz="2" w:space="0" w:color="D9D9E3"/>
-          <w:right w:val="single" w:sz="2" w:space="0" w:color="D9D9E3"/>
-        </w:pBdr>
-        <w:spacing w:after="0" w:line="240" w:lineRule="auto"/>
-        <w:rPr>
-          <w:rFonts w:ascii="Segoe UI" w:eastAsia="Times New Roman" w:hAnsi="Segoe UI" w:cs="Segoe UI"/>
-          <w:color w:val="0F0F0F"/>
-          <w:kern w:val="0"/>
-          <w:sz w:val="24"/>
-          <w:szCs w:val="24"/>
-          <w:lang w:eastAsia="en-GB"/>
-          <w14:ligatures w14:val="none"/>
-        </w:rPr>
-      </w:pPr>
-      <w:r>
-        <w:rPr>
-          <w:rFonts w:ascii="Segoe UI" w:eastAsia="Times New Roman" w:hAnsi="Segoe UI" w:cs="Segoe UI"/>
-          <w:color w:val="0F0F0F"/>
-          <w:kern w:val="0"/>
-          <w:sz w:val="24"/>
-          <w:szCs w:val="24"/>
-          <w:lang w:eastAsia="en-GB"/>
-          <w14:ligatures w14:val="none"/>
-        </w:rPr>
-        <w:t xml:space="preserve">Genetic algorithms are used to evolve </w:t>
-      </w:r>
-      <w:proofErr w:type="spellStart"/>
-      <w:r>
-        <w:rPr>
-          <w:rFonts w:ascii="Segoe UI" w:eastAsia="Times New Roman" w:hAnsi="Segoe UI" w:cs="Segoe UI"/>
-          <w:color w:val="0F0F0F"/>
-          <w:kern w:val="0"/>
-          <w:sz w:val="24"/>
-          <w:szCs w:val="24"/>
-          <w:lang w:eastAsia="en-GB"/>
-          <w14:ligatures w14:val="none"/>
-        </w:rPr>
-        <w:t>behavior</w:t>
-      </w:r>
-      <w:proofErr w:type="spellEnd"/>
-      <w:r>
-        <w:rPr>
-          <w:rFonts w:ascii="Segoe UI" w:eastAsia="Times New Roman" w:hAnsi="Segoe UI" w:cs="Segoe UI"/>
-          <w:color w:val="0F0F0F"/>
-          <w:kern w:val="0"/>
-          <w:sz w:val="24"/>
-          <w:szCs w:val="24"/>
-          <w:lang w:eastAsia="en-GB"/>
-          <w14:ligatures w14:val="none"/>
-        </w:rPr>
-        <w:t xml:space="preserve"> trees for non-player characters (NPCs) in games. The algorithm generates and evolves sequences of actions for NPCs to make their </w:t>
-      </w:r>
-      <w:proofErr w:type="spellStart"/>
-      <w:r>
-        <w:rPr>
-          <w:rFonts w:ascii="Segoe UI" w:eastAsia="Times New Roman" w:hAnsi="Segoe UI" w:cs="Segoe UI"/>
-          <w:color w:val="0F0F0F"/>
-          <w:kern w:val="0"/>
-          <w:sz w:val="24"/>
-          <w:szCs w:val="24"/>
-          <w:lang w:eastAsia="en-GB"/>
-          <w14:ligatures w14:val="none"/>
-        </w:rPr>
-        <w:t>behavior</w:t>
-      </w:r>
-      <w:proofErr w:type="spellEnd"/>
-      <w:r>
-        <w:rPr>
-          <w:rFonts w:ascii="Segoe UI" w:eastAsia="Times New Roman" w:hAnsi="Segoe UI" w:cs="Segoe UI"/>
-          <w:color w:val="0F0F0F"/>
-          <w:kern w:val="0"/>
-          <w:sz w:val="24"/>
-          <w:szCs w:val="24"/>
-          <w:lang w:eastAsia="en-GB"/>
-          <w14:ligatures w14:val="none"/>
-        </w:rPr>
-        <w:t xml:space="preserve"> more dynamic and responsive to changing game conditions.</w:t>
-      </w:r>
-    </w:p>
-    <w:p/>
+          <w:sz w:val="28"/>
+          <w:szCs w:val="28"/>
+        </w:rPr>
+      </w:pPr>
+      <w:ins w:id="39" w:author="Comparison" w:date="2023-12-02T21:14:00Z">
+        <w:r>
+          <w:rPr>
+            <w:b/>
+            <w:bCs/>
+            <w:sz w:val="28"/>
+            <w:szCs w:val="28"/>
+          </w:rPr>
+          <w:t xml:space="preserve">   </w:t>
+        </w:r>
+        <w:r>
+          <w:rPr>
+            <w:b/>
+            <w:bCs/>
+            <w:sz w:val="28"/>
+            <w:szCs w:val="28"/>
+          </w:rPr>
+          <w:t>Individual Representation</w:t>
+        </w:r>
+      </w:ins>
+    </w:p>
+    <w:p>
+      <w:pPr>
+        <w:rPr>
+          <w:ins w:id="40" w:author="Comparison" w:date="2023-12-02T21:14:00Z"/>
+          <w:b/>
+          <w:bCs/>
+          <w:sz w:val="28"/>
+          <w:szCs w:val="28"/>
+        </w:rPr>
+      </w:pPr>
+      <w:ins w:id="41" w:author="Comparison" w:date="2023-12-02T21:14:00Z">
+        <w:r>
+          <w:rPr>
+            <w:b/>
+            <w:bCs/>
+            <w:sz w:val="28"/>
+            <w:szCs w:val="28"/>
+          </w:rPr>
+          <w:t xml:space="preserve">   </w:t>
+        </w:r>
+        <w:r>
+          <w:rPr>
+            <w:b/>
+            <w:bCs/>
+            <w:sz w:val="28"/>
+            <w:szCs w:val="28"/>
+          </w:rPr>
+          <w:t>Fitness Function</w:t>
+        </w:r>
+      </w:ins>
+    </w:p>
+    <w:p>
+      <w:pPr>
+        <w:rPr>
+          <w:ins w:id="42" w:author="Comparison" w:date="2023-12-02T21:14:00Z"/>
+          <w:sz w:val="24"/>
+          <w:szCs w:val="24"/>
+        </w:rPr>
+      </w:pPr>
+    </w:p>
+    <w:p>
+      <w:pPr>
+        <w:rPr>
+          <w:ins w:id="43" w:author="Comparison" w:date="2023-12-02T21:14:00Z"/>
+          <w:b/>
+          <w:bCs/>
+          <w:sz w:val="32"/>
+          <w:szCs w:val="32"/>
+        </w:rPr>
+      </w:pPr>
+      <w:ins w:id="44" w:author="Comparison" w:date="2023-12-02T21:14:00Z">
+        <w:r>
+          <w:rPr>
+            <w:b/>
+            <w:bCs/>
+            <w:sz w:val="32"/>
+            <w:szCs w:val="32"/>
+          </w:rPr>
+          <w:t xml:space="preserve">IV. Real-World Application 2: </w:t>
+        </w:r>
+        <w:r>
+          <w:rPr>
+            <w:b/>
+            <w:bCs/>
+            <w:sz w:val="32"/>
+            <w:szCs w:val="32"/>
+          </w:rPr>
+          <w:t>Infinite Mario Bross AI</w:t>
+        </w:r>
+      </w:ins>
+    </w:p>
+    <w:p>
+      <w:pPr>
+        <w:rPr>
+          <w:ins w:id="45" w:author="Comparison" w:date="2023-12-02T21:14:00Z"/>
+          <w:b/>
+          <w:bCs/>
+          <w:sz w:val="28"/>
+          <w:szCs w:val="28"/>
+        </w:rPr>
+      </w:pPr>
+      <w:ins w:id="46" w:author="Comparison" w:date="2023-12-02T21:14:00Z">
+        <w:r>
+          <w:rPr>
+            <w:b/>
+            <w:bCs/>
+            <w:sz w:val="28"/>
+            <w:szCs w:val="28"/>
+          </w:rPr>
+          <w:lastRenderedPageBreak/>
+          <w:t xml:space="preserve">   Introduction</w:t>
+        </w:r>
+      </w:ins>
+    </w:p>
+    <w:p>
+      <w:pPr>
+        <w:rPr>
+          <w:ins w:id="47" w:author="Comparison" w:date="2023-12-02T21:14:00Z"/>
+          <w:b/>
+          <w:bCs/>
+          <w:sz w:val="28"/>
+          <w:szCs w:val="28"/>
+        </w:rPr>
+      </w:pPr>
+      <w:ins w:id="48" w:author="Comparison" w:date="2023-12-02T21:14:00Z">
+        <w:r>
+          <w:rPr>
+            <w:b/>
+            <w:bCs/>
+            <w:sz w:val="28"/>
+            <w:szCs w:val="28"/>
+          </w:rPr>
+          <w:t xml:space="preserve">   Individual Representation</w:t>
+        </w:r>
+      </w:ins>
+    </w:p>
+    <w:p>
+      <w:pPr>
+        <w:rPr>
+          <w:ins w:id="49" w:author="Comparison" w:date="2023-12-02T21:14:00Z"/>
+          <w:b/>
+          <w:bCs/>
+          <w:sz w:val="28"/>
+          <w:szCs w:val="28"/>
+        </w:rPr>
+      </w:pPr>
+      <w:ins w:id="50" w:author="Comparison" w:date="2023-12-02T21:14:00Z">
+        <w:r>
+          <w:rPr>
+            <w:b/>
+            <w:bCs/>
+            <w:sz w:val="28"/>
+            <w:szCs w:val="28"/>
+          </w:rPr>
+          <w:t xml:space="preserve">   Fitness Function</w:t>
+        </w:r>
+      </w:ins>
+    </w:p>
+    <w:p>
+      <w:pPr>
+        <w:rPr>
+          <w:ins w:id="51" w:author="Comparison" w:date="2023-12-02T21:14:00Z"/>
+          <w:sz w:val="24"/>
+          <w:szCs w:val="24"/>
+        </w:rPr>
+      </w:pPr>
+    </w:p>
+    <w:p>
+      <w:pPr>
+        <w:rPr>
+          <w:ins w:id="52" w:author="Comparison" w:date="2023-12-02T21:14:00Z"/>
+          <w:b/>
+          <w:bCs/>
+          <w:sz w:val="32"/>
+          <w:szCs w:val="32"/>
+        </w:rPr>
+      </w:pPr>
+      <w:ins w:id="53" w:author="Comparison" w:date="2023-12-02T21:14:00Z">
+        <w:r>
+          <w:rPr>
+            <w:b/>
+            <w:bCs/>
+            <w:sz w:val="32"/>
+            <w:szCs w:val="32"/>
+          </w:rPr>
+          <w:t>V. Comparative Analysis of Applications</w:t>
+        </w:r>
+      </w:ins>
+    </w:p>
+    <w:p>
+      <w:pPr>
+        <w:rPr>
+          <w:ins w:id="54" w:author="Comparison" w:date="2023-12-02T21:14:00Z"/>
+          <w:sz w:val="24"/>
+          <w:szCs w:val="24"/>
+        </w:rPr>
+      </w:pPr>
+      <w:ins w:id="55" w:author="Comparison" w:date="2023-12-02T21:14:00Z">
+        <w:r>
+          <w:rPr>
+            <w:sz w:val="24"/>
+            <w:szCs w:val="24"/>
+          </w:rPr>
+          <w:t xml:space="preserve">   A. Identifying commonalities and differences between </w:t>
+        </w:r>
+        <w:r>
+          <w:rPr>
+            <w:sz w:val="24"/>
+            <w:szCs w:val="24"/>
+          </w:rPr>
+          <w:t>the examples</w:t>
+        </w:r>
+      </w:ins>
+    </w:p>
+    <w:p>
+      <w:pPr>
+        <w:rPr>
+          <w:ins w:id="56" w:author="Comparison" w:date="2023-12-02T21:14:00Z"/>
+          <w:sz w:val="24"/>
+          <w:szCs w:val="24"/>
+        </w:rPr>
+      </w:pPr>
+      <w:ins w:id="57" w:author="Comparison" w:date="2023-12-02T21:14:00Z">
+        <w:r>
+          <w:rPr>
+            <w:sz w:val="24"/>
+            <w:szCs w:val="24"/>
+          </w:rPr>
+          <w:t xml:space="preserve">   B. </w:t>
+        </w:r>
+        <w:r>
+          <w:rPr>
+            <w:sz w:val="24"/>
+            <w:szCs w:val="24"/>
+          </w:rPr>
+          <w:t>Analysing</w:t>
+        </w:r>
+        <w:r>
+          <w:rPr>
+            <w:sz w:val="24"/>
+            <w:szCs w:val="24"/>
+          </w:rPr>
+          <w:t xml:space="preserve"> the adaptability of genetic algorithms across diverse domains</w:t>
+        </w:r>
+      </w:ins>
+    </w:p>
+    <w:p>
+      <w:pPr>
+        <w:rPr>
+          <w:ins w:id="58" w:author="Comparison" w:date="2023-12-02T21:14:00Z"/>
+          <w:sz w:val="24"/>
+          <w:szCs w:val="24"/>
+        </w:rPr>
+      </w:pPr>
+      <w:ins w:id="59" w:author="Comparison" w:date="2023-12-02T21:14:00Z">
+        <w:r>
+          <w:rPr>
+            <w:sz w:val="24"/>
+            <w:szCs w:val="24"/>
+          </w:rPr>
+          <w:t xml:space="preserve">   C. Consideration of challenges and limitations faced in each application</w:t>
+        </w:r>
+      </w:ins>
+    </w:p>
+    <w:p>
+      <w:pPr>
+        <w:rPr>
+          <w:ins w:id="60" w:author="Comparison" w:date="2023-12-02T21:14:00Z"/>
+          <w:sz w:val="24"/>
+          <w:szCs w:val="24"/>
+        </w:rPr>
+      </w:pPr>
+    </w:p>
+    <w:p>
+      <w:pPr>
+        <w:rPr>
+          <w:ins w:id="61" w:author="Comparison" w:date="2023-12-02T21:14:00Z"/>
+          <w:b/>
+          <w:bCs/>
+          <w:sz w:val="32"/>
+          <w:szCs w:val="32"/>
+        </w:rPr>
+      </w:pPr>
+      <w:ins w:id="62" w:author="Comparison" w:date="2023-12-02T21:14:00Z">
+        <w:r>
+          <w:rPr>
+            <w:b/>
+            <w:bCs/>
+            <w:sz w:val="32"/>
+            <w:szCs w:val="32"/>
+          </w:rPr>
+          <w:t>VI. Future Prospects and Challenges</w:t>
+        </w:r>
+      </w:ins>
+    </w:p>
+    <w:p>
+      <w:pPr>
+        <w:rPr>
+          <w:ins w:id="63" w:author="Comparison" w:date="2023-12-02T21:14:00Z"/>
+          <w:sz w:val="24"/>
+          <w:szCs w:val="24"/>
+        </w:rPr>
+      </w:pPr>
+      <w:ins w:id="64" w:author="Comparison" w:date="2023-12-02T21:14:00Z">
+        <w:r>
+          <w:rPr>
+            <w:sz w:val="24"/>
+            <w:szCs w:val="24"/>
+          </w:rPr>
+          <w:t xml:space="preserve">   A. Exploration of potential future applications of genetic algorithms</w:t>
+        </w:r>
+      </w:ins>
+    </w:p>
+    <w:p>
+      <w:pPr>
+        <w:rPr>
+          <w:ins w:id="65" w:author="Comparison" w:date="2023-12-02T21:14:00Z"/>
+          <w:sz w:val="24"/>
+          <w:szCs w:val="24"/>
+        </w:rPr>
+      </w:pPr>
+      <w:ins w:id="66" w:author="Comparison" w:date="2023-12-02T21:14:00Z">
+        <w:r>
+          <w:rPr>
+            <w:sz w:val="24"/>
+            <w:szCs w:val="24"/>
+          </w:rPr>
+          <w:t xml:space="preserve">   B. Discussion on ongoing research and advancements in genetic algorithm technology</w:t>
+        </w:r>
+      </w:ins>
+    </w:p>
+    <w:p>
+      <w:pPr>
+        <w:rPr>
+          <w:ins w:id="67" w:author="Comparison" w:date="2023-12-02T21:14:00Z"/>
+          <w:sz w:val="24"/>
+          <w:szCs w:val="24"/>
+        </w:rPr>
+      </w:pPr>
+      <w:ins w:id="68" w:author="Comparison" w:date="2023-12-02T21:14:00Z">
+        <w:r>
+          <w:rPr>
+            <w:sz w:val="24"/>
+            <w:szCs w:val="24"/>
+          </w:rPr>
+          <w:t xml:space="preserve">   C. Addressing challenges and ethical considerations in the expanding use of genetic algorithms</w:t>
+        </w:r>
+      </w:ins>
+    </w:p>
+    <w:p>
+      <w:pPr>
+        <w:rPr>
+          <w:ins w:id="69" w:author="Comparison" w:date="2023-12-02T21:14:00Z"/>
+          <w:sz w:val="24"/>
+          <w:szCs w:val="24"/>
+        </w:rPr>
+      </w:pPr>
+    </w:p>
+    <w:p>
+      <w:pPr>
+        <w:rPr>
+          <w:ins w:id="70" w:author="Comparison" w:date="2023-12-02T21:14:00Z"/>
+          <w:b/>
+          <w:bCs/>
+          <w:sz w:val="32"/>
+          <w:szCs w:val="32"/>
+        </w:rPr>
+      </w:pPr>
+      <w:ins w:id="71" w:author="Comparison" w:date="2023-12-02T21:14:00Z">
+        <w:r>
+          <w:rPr>
+            <w:b/>
+            <w:bCs/>
+            <w:sz w:val="32"/>
+            <w:szCs w:val="32"/>
+          </w:rPr>
+          <w:t>VII. Conclusion</w:t>
+        </w:r>
+      </w:ins>
+    </w:p>
+    <w:p>
+      <w:pPr>
+        <w:rPr>
+          <w:ins w:id="72" w:author="Comparison" w:date="2023-12-02T21:14:00Z"/>
+          <w:sz w:val="24"/>
+          <w:szCs w:val="24"/>
+        </w:rPr>
+      </w:pPr>
+      <w:ins w:id="73" w:author="Comparison" w:date="2023-12-02T21:14:00Z">
+        <w:r>
+          <w:rPr>
+            <w:sz w:val="24"/>
+            <w:szCs w:val="24"/>
+          </w:rPr>
+          <w:t xml:space="preserve">   A. Recapitulation of key points discussed in the essay</w:t>
+        </w:r>
+      </w:ins>
+    </w:p>
+    <w:p>
+      <w:pPr>
+        <w:rPr>
+          <w:ins w:id="74" w:author="Comparison" w:date="2023-12-02T21:14:00Z"/>
+          <w:sz w:val="24"/>
+          <w:szCs w:val="24"/>
+        </w:rPr>
+      </w:pPr>
+      <w:ins w:id="75" w:author="Comparison" w:date="2023-12-02T21:14:00Z">
+        <w:r>
+          <w:rPr>
+            <w:sz w:val="24"/>
+            <w:szCs w:val="24"/>
+          </w:rPr>
+          <w:t xml:space="preserve">   B. Emphasis on the significance of genetic algorithms in solving complex real-world problems</w:t>
+        </w:r>
+      </w:ins>
+    </w:p>
+    <w:p>
+      <w:pPr>
+        <w:rPr>
+          <w:ins w:id="76" w:author="Comparison" w:date="2023-12-02T21:14:00Z"/>
+          <w:sz w:val="24"/>
+          <w:szCs w:val="24"/>
+        </w:rPr>
+      </w:pPr>
+      <w:ins w:id="77" w:author="Comparison" w:date="2023-12-02T21:14:00Z">
+        <w:r>
+          <w:rPr>
+            <w:sz w:val="24"/>
+            <w:szCs w:val="24"/>
+          </w:rPr>
+          <w:t xml:space="preserve">   C. Encouragement for further exploration and application of genetic algorithms in diverse fields</w:t>
+        </w:r>
+      </w:ins>
+    </w:p>
+    <w:p>
+      <w:pPr>
+        <w:rPr>
+          <w:ins w:id="78" w:author="Comparison" w:date="2023-12-02T21:14:00Z"/>
+          <w:sz w:val="24"/>
+          <w:szCs w:val="24"/>
+        </w:rPr>
+      </w:pPr>
+    </w:p>
+    <w:p>
+      <w:pPr>
+        <w:rPr>
+          <w:b/>
+          <w:bCs/>
+          <w:sz w:val="32"/>
+          <w:szCs w:val="32"/>
+        </w:rPr>
+      </w:pPr>
+      <w:ins w:id="79" w:author="Comparison" w:date="2023-12-02T21:14:00Z">
+        <w:r>
+          <w:rPr>
+            <w:b/>
+            <w:bCs/>
+            <w:sz w:val="32"/>
+            <w:szCs w:val="32"/>
+          </w:rPr>
+          <w:t>VIII. References</w:t>
+        </w:r>
+      </w:ins>
+    </w:p>
+    <w:p>
+      <w:pPr>
+        <w:rPr>
+          <w:b/>
+          <w:bCs/>
+          <w:sz w:val="32"/>
+          <w:szCs w:val="32"/>
+        </w:rPr>
+      </w:pPr>
+      <w:ins w:id="80" w:author="Comparison" w:date="2023-12-02T21:14:00Z">
+        <w:r>
+          <w:rPr>
+            <w:sz w:val="24"/>
+            <w:szCs w:val="24"/>
+          </w:rPr>
+          <w:t>A. Citations for research papers, case studies, and relevant literature used in the essay</w:t>
+        </w:r>
+      </w:ins>
+      <w:bookmarkEnd w:id="1"/>
+    </w:p>
     <w:sectPr>
       <w:pgSz w:w="11906" w:h="16838"/>
       <w:pgMar w:top="1440" w:right="1440" w:bottom="1440" w:left="1440" w:header="708" w:footer="708" w:gutter="0"/>
@@ -1050,6 +1726,27 @@
     <w:name w:val="Normal"/>
     <w:qFormat/>
   </w:style>
+  <w:style w:type="paragraph" w:styleId="Heading1">
+    <w:name w:val="heading 1"/>
+    <w:basedOn w:val="Normal"/>
+    <w:next w:val="Normal"/>
+    <w:link w:val="Heading1Char"/>
+    <w:uiPriority w:val="9"/>
+    <w:qFormat/>
+    <w:rsid w:val="008250C3"/>
+    <w:pPr>
+      <w:keepNext/>
+      <w:keepLines/>
+      <w:spacing w:before="240" w:after="0"/>
+      <w:outlineLvl w:val="0"/>
+    </w:pPr>
+    <w:rPr>
+      <w:rFonts w:asciiTheme="majorHAnsi" w:eastAsiaTheme="majorEastAsia" w:hAnsiTheme="majorHAnsi" w:cstheme="majorBidi"/>
+      <w:color w:val="2F5496" w:themeColor="accent1" w:themeShade="BF"/>
+      <w:sz w:val="32"/>
+      <w:szCs w:val="32"/>
+    </w:rPr>
+  </w:style>
   <w:style w:type="paragraph" w:styleId="Heading3">
     <w:name w:val="heading 3"/>
     <w:basedOn w:val="Normal"/>
@@ -1145,6 +1842,52 @@
       <w:b/>
       <w:bCs/>
     </w:rPr>
+  </w:style>
+  <w:style w:type="character" w:customStyle="1" w:styleId="Heading1Char">
+    <w:name w:val="Heading 1 Char"/>
+    <w:basedOn w:val="DefaultParagraphFont"/>
+    <w:link w:val="Heading1"/>
+    <w:uiPriority w:val="9"/>
+    <w:rsid w:val="008250C3"/>
+    <w:rPr>
+      <w:rFonts w:asciiTheme="majorHAnsi" w:eastAsiaTheme="majorEastAsia" w:hAnsiTheme="majorHAnsi" w:cstheme="majorBidi"/>
+      <w:color w:val="2F5496" w:themeColor="accent1" w:themeShade="BF"/>
+      <w:sz w:val="32"/>
+      <w:szCs w:val="32"/>
+    </w:rPr>
+  </w:style>
+  <w:style w:type="character" w:styleId="Hyperlink">
+    <w:name w:val="Hyperlink"/>
+    <w:basedOn w:val="DefaultParagraphFont"/>
+    <w:uiPriority w:val="99"/>
+    <w:unhideWhenUsed/>
+    <w:rsid w:val="008250C3"/>
+    <w:rPr>
+      <w:color w:val="0563C1" w:themeColor="hyperlink"/>
+      <w:u w:val="single"/>
+    </w:rPr>
+  </w:style>
+  <w:style w:type="character" w:styleId="UnresolvedMention">
+    <w:name w:val="Unresolved Mention"/>
+    <w:basedOn w:val="DefaultParagraphFont"/>
+    <w:uiPriority w:val="99"/>
+    <w:semiHidden/>
+    <w:unhideWhenUsed/>
+    <w:rsid w:val="008250C3"/>
+    <w:rPr>
+      <w:color w:val="605E5C"/>
+      <w:shd w:val="clear" w:color="auto" w:fill="E1DFDD"/>
+    </w:rPr>
+  </w:style>
+  <w:style w:type="paragraph" w:styleId="Revision">
+    <w:name w:val="Revision"/>
+    <w:hidden/>
+    <w:uiPriority w:val="99"/>
+    <w:semiHidden/>
+    <w:rsid w:val="008250C3"/>
+    <w:pPr>
+      <w:spacing w:after="0" w:line="240" w:lineRule="auto"/>
+    </w:pPr>
   </w:style>
 </w:styles>
 </file>

</xml_diff>

<commit_message>
NAT COMP: Assignment 2: Written content for one of the examples
</commit_message>
<xml_diff>
--- a/NAT COMP/Assignment_2.docx
+++ b/NAT COMP/Assignment_2.docx
@@ -359,6 +359,13 @@
           <w:t>These solution sets are either binary encoded or another structure.</w:t>
         </w:r>
       </w:ins>
+      <w:r>
+        <w:rPr>
+          <w:sz w:val="24"/>
+          <w:szCs w:val="24"/>
+        </w:rPr>
+        <w:t>[1]</w:t>
+      </w:r>
     </w:p>
     <w:p>
       <w:pPr>
@@ -524,14 +531,13 @@
     <w:p>
       <w:pPr>
         <w:rPr>
-          <w:ins w:id="36" w:author="Comparison" w:date="2023-12-02T21:14:00Z"/>
           <w:b/>
           <w:bCs/>
           <w:sz w:val="28"/>
           <w:szCs w:val="28"/>
         </w:rPr>
       </w:pPr>
-      <w:ins w:id="37" w:author="Comparison" w:date="2023-12-02T21:14:00Z">
+      <w:ins w:id="36" w:author="Comparison" w:date="2023-12-02T21:14:00Z">
         <w:r>
           <w:rPr>
             <w:b/>
@@ -546,14 +552,158 @@
     <w:p>
       <w:pPr>
         <w:rPr>
-          <w:ins w:id="38" w:author="Comparison" w:date="2023-12-02T21:14:00Z"/>
+          <w:ins w:id="37" w:author="Comparison" w:date="2023-12-02T21:14:00Z"/>
           <w:b/>
           <w:bCs/>
           <w:sz w:val="28"/>
           <w:szCs w:val="28"/>
         </w:rPr>
       </w:pPr>
-      <w:ins w:id="39" w:author="Comparison" w:date="2023-12-02T21:14:00Z">
+      <w:r>
+        <w:rPr>
+          <w:sz w:val="24"/>
+          <w:szCs w:val="24"/>
+        </w:rPr>
+        <w:tab/>
+        <w:t xml:space="preserve">2 sets of </w:t>
+      </w:r>
+      <w:r>
+        <w:rPr>
+          <w:sz w:val="24"/>
+          <w:szCs w:val="24"/>
+        </w:rPr>
+        <w:t>APKs</w:t>
+      </w:r>
+      <w:r>
+        <w:rPr>
+          <w:sz w:val="24"/>
+          <w:szCs w:val="24"/>
+        </w:rPr>
+        <w:t xml:space="preserve"> (</w:t>
+      </w:r>
+      <w:r>
+        <w:rPr>
+          <w:sz w:val="24"/>
+          <w:szCs w:val="24"/>
+        </w:rPr>
+        <w:t>Android</w:t>
+      </w:r>
+      <w:r>
+        <w:rPr>
+          <w:sz w:val="24"/>
+          <w:szCs w:val="24"/>
+        </w:rPr>
+        <w:t xml:space="preserve"> Application Package)</w:t>
+      </w:r>
+      <w:r>
+        <w:rPr>
+          <w:sz w:val="24"/>
+          <w:szCs w:val="24"/>
+        </w:rPr>
+        <w:t xml:space="preserve"> </w:t>
+      </w:r>
+      <w:r>
+        <w:rPr>
+          <w:sz w:val="24"/>
+          <w:szCs w:val="24"/>
+        </w:rPr>
+        <w:t>Malware</w:t>
+      </w:r>
+      <w:r>
+        <w:rPr>
+          <w:sz w:val="24"/>
+          <w:szCs w:val="24"/>
+        </w:rPr>
+        <w:t xml:space="preserve"> and </w:t>
+      </w:r>
+      <w:r>
+        <w:rPr>
+          <w:sz w:val="24"/>
+          <w:szCs w:val="24"/>
+        </w:rPr>
+        <w:t>Goodware</w:t>
+      </w:r>
+      <w:r>
+        <w:rPr>
+          <w:sz w:val="24"/>
+          <w:szCs w:val="24"/>
+        </w:rPr>
+        <w:t xml:space="preserve"> are reverse engineered from which features are extracted such as App permissions and statistics of app activity, content provider, etc. The obtained features are represented as vectors with binary values in </w:t>
+      </w:r>
+      <w:r>
+        <w:rPr>
+          <w:sz w:val="24"/>
+          <w:szCs w:val="24"/>
+        </w:rPr>
+        <w:t>CSV</w:t>
+      </w:r>
+      <w:r>
+        <w:rPr>
+          <w:sz w:val="24"/>
+          <w:szCs w:val="24"/>
+        </w:rPr>
+        <w:t xml:space="preserve"> (</w:t>
+      </w:r>
+      <w:r>
+        <w:rPr>
+          <w:sz w:val="24"/>
+          <w:szCs w:val="24"/>
+        </w:rPr>
+        <w:t>Comma Separated Values)</w:t>
+      </w:r>
+      <w:r>
+        <w:rPr>
+          <w:sz w:val="24"/>
+          <w:szCs w:val="24"/>
+        </w:rPr>
+        <w:t xml:space="preserve"> format. This CSV is provided as an input to a genetic algorithm for optimised feature selection, which is then used to train the </w:t>
+      </w:r>
+      <w:r>
+        <w:rPr>
+          <w:sz w:val="24"/>
+          <w:szCs w:val="24"/>
+        </w:rPr>
+        <w:t>SVM</w:t>
+      </w:r>
+      <w:r>
+        <w:rPr>
+          <w:sz w:val="24"/>
+          <w:szCs w:val="24"/>
+        </w:rPr>
+        <w:t xml:space="preserve"> (</w:t>
+      </w:r>
+      <w:r>
+        <w:rPr>
+          <w:sz w:val="24"/>
+          <w:szCs w:val="24"/>
+        </w:rPr>
+        <w:t>Support Vector Machine)</w:t>
+      </w:r>
+      <w:r>
+        <w:rPr>
+          <w:sz w:val="24"/>
+          <w:szCs w:val="24"/>
+        </w:rPr>
+        <w:t xml:space="preserve"> and neural network.</w:t>
+      </w:r>
+      <w:r>
+        <w:rPr>
+          <w:sz w:val="24"/>
+          <w:szCs w:val="24"/>
+        </w:rPr>
+        <w:t>[2]</w:t>
+      </w:r>
+    </w:p>
+    <w:p>
+      <w:pPr>
+        <w:rPr>
+          <w:b/>
+          <w:bCs/>
+          <w:sz w:val="28"/>
+          <w:szCs w:val="28"/>
+        </w:rPr>
+      </w:pPr>
+      <w:ins w:id="38" w:author="Comparison" w:date="2023-12-02T21:14:00Z">
         <w:r>
           <w:rPr>
             <w:b/>
@@ -561,6 +711,7 @@
             <w:sz w:val="28"/>
             <w:szCs w:val="28"/>
           </w:rPr>
+          <w:lastRenderedPageBreak/>
           <w:t xml:space="preserve">   </w:t>
         </w:r>
         <w:r>
@@ -573,6 +724,125 @@
           <w:t>Individual Representation</w:t>
         </w:r>
       </w:ins>
+    </w:p>
+    <w:p>
+      <w:pPr>
+        <w:rPr>
+          <w:sz w:val="24"/>
+          <w:szCs w:val="24"/>
+        </w:rPr>
+      </w:pPr>
+      <w:r>
+        <w:rPr>
+          <w:sz w:val="24"/>
+          <w:szCs w:val="24"/>
+        </w:rPr>
+        <w:tab/>
+        <w:t xml:space="preserve">Features extracted are mapped into the feature vector into 2 categories: - 1) App Components; that count components such as Acitvity, Content Provider, Services, etc and 2) Permissions; that are mapped to a vector space such that if the </w:t>
+      </w:r>
+      <w:r>
+        <w:rPr>
+          <w:sz w:val="24"/>
+          <w:szCs w:val="24"/>
+        </w:rPr>
+        <w:t>app has the feature</w:t>
+      </w:r>
+      <w:r>
+        <w:rPr>
+          <w:sz w:val="24"/>
+          <w:szCs w:val="24"/>
+        </w:rPr>
+        <w:t xml:space="preserve"> the dimension is 1, otherwise it is 0</w:t>
+      </w:r>
+      <w:r>
+        <w:rPr>
+          <w:sz w:val="24"/>
+          <w:szCs w:val="24"/>
+        </w:rPr>
+        <w:t>. These features represented in a binary form and are called chromosomes. The algorithm is initialised using these feature subsets and an initial population set of these chromosomes is generated randomly.</w:t>
+      </w:r>
+      <w:r>
+        <w:rPr>
+          <w:sz w:val="24"/>
+          <w:szCs w:val="24"/>
+        </w:rPr>
+        <w:t>[2]</w:t>
+      </w:r>
+    </w:p>
+    <w:p>
+      <w:pPr>
+        <w:rPr>
+          <w:b/>
+          <w:bCs/>
+          <w:sz w:val="28"/>
+          <w:szCs w:val="28"/>
+        </w:rPr>
+      </w:pPr>
+      <w:ins w:id="39" w:author="Comparison" w:date="2023-12-02T21:14:00Z">
+        <w:r>
+          <w:rPr>
+            <w:b/>
+            <w:bCs/>
+            <w:sz w:val="28"/>
+            <w:szCs w:val="28"/>
+          </w:rPr>
+          <w:t xml:space="preserve">   </w:t>
+        </w:r>
+        <w:r>
+          <w:rPr>
+            <w:b/>
+            <w:bCs/>
+            <w:sz w:val="28"/>
+            <w:szCs w:val="28"/>
+          </w:rPr>
+          <w:t>Fitness Function</w:t>
+        </w:r>
+      </w:ins>
+    </w:p>
+    <w:p>
+      <w:pPr>
+        <w:rPr>
+          <w:sz w:val="24"/>
+          <w:szCs w:val="24"/>
+        </w:rPr>
+      </w:pPr>
+      <w:r>
+        <w:rPr>
+          <w:b/>
+          <w:bCs/>
+          <w:sz w:val="28"/>
+          <w:szCs w:val="28"/>
+        </w:rPr>
+        <w:tab/>
+      </w:r>
+      <w:r>
+        <w:rPr>
+          <w:sz w:val="24"/>
+          <w:szCs w:val="24"/>
+        </w:rPr>
+        <w:t xml:space="preserve">The algorithm keeps a set of chromosomes called population along with their fitness scores. </w:t>
+      </w:r>
+      <w:r>
+        <w:rPr>
+          <w:sz w:val="24"/>
+          <w:szCs w:val="24"/>
+        </w:rPr>
+        <w:t xml:space="preserve">Chromosomes with better fitness scores have a better chance to reproduce. </w:t>
+      </w:r>
+      <w:r>
+        <w:rPr>
+          <w:sz w:val="24"/>
+          <w:szCs w:val="24"/>
+        </w:rPr>
+        <w:t xml:space="preserve">The fitness function used here assigns a higher score to the chromosome with best accuracy after training in the ML (Machine Learning) classifier and features with lower accuracy are assigned lower scores. Chromosomes with the highest fitness scores are chosen to be the next generation parents. </w:t>
+      </w:r>
+      <w:r>
+        <w:rPr>
+          <w:sz w:val="24"/>
+          <w:szCs w:val="24"/>
+        </w:rPr>
+        <w:t>[2,3]</w:t>
+      </w:r>
     </w:p>
     <w:p>
       <w:pPr>
@@ -584,7 +854,115 @@
           <w:szCs w:val="28"/>
         </w:rPr>
       </w:pPr>
-      <w:ins w:id="41" w:author="Comparison" w:date="2023-12-02T21:14:00Z">
+      <w:r>
+        <w:rPr>
+          <w:sz w:val="24"/>
+          <w:szCs w:val="24"/>
+        </w:rPr>
+        <w:tab/>
+        <w:t xml:space="preserve">This is done through crossover and mutation. </w:t>
+      </w:r>
+      <w:r>
+        <w:rPr>
+          <w:sz w:val="24"/>
+          <w:szCs w:val="24"/>
+        </w:rPr>
+        <w:t xml:space="preserve">It is a technique that automatically improves characteristics to create the best offspring. Based on fitness requirements, even the worst generation can become the best. Based on features, if a generation is unmatched, it is excluded by the </w:t>
+      </w:r>
+      <w:r>
+        <w:rPr>
+          <w:sz w:val="24"/>
+          <w:szCs w:val="24"/>
+        </w:rPr>
+        <w:t>GA (</w:t>
+      </w:r>
+      <w:r>
+        <w:rPr>
+          <w:sz w:val="24"/>
+          <w:szCs w:val="24"/>
+        </w:rPr>
+        <w:t>Genetic Algorithm</w:t>
+      </w:r>
+      <w:r>
+        <w:rPr>
+          <w:sz w:val="24"/>
+          <w:szCs w:val="24"/>
+        </w:rPr>
+        <w:t>)</w:t>
+      </w:r>
+      <w:r>
+        <w:rPr>
+          <w:sz w:val="24"/>
+          <w:szCs w:val="24"/>
+        </w:rPr>
+        <w:t xml:space="preserve">. This step is repeated until the best generation is found. </w:t>
+      </w:r>
+      <w:r>
+        <w:rPr>
+          <w:sz w:val="24"/>
+          <w:szCs w:val="24"/>
+        </w:rPr>
+        <w:t>Even if it cannot find a final solution to the problem, the GA can at least select the optimal features.</w:t>
+      </w:r>
+      <w:r>
+        <w:rPr>
+          <w:sz w:val="24"/>
+          <w:szCs w:val="24"/>
+        </w:rPr>
+        <w:t>[3]</w:t>
+      </w:r>
+    </w:p>
+    <w:p>
+      <w:pPr>
+        <w:rPr>
+          <w:ins w:id="41" w:author="Comparison" w:date="2023-12-02T21:14:00Z"/>
+          <w:sz w:val="24"/>
+          <w:szCs w:val="24"/>
+        </w:rPr>
+      </w:pPr>
+    </w:p>
+    <w:p>
+      <w:pPr>
+        <w:rPr>
+          <w:ins w:id="42" w:author="Comparison" w:date="2023-12-02T21:14:00Z"/>
+          <w:b/>
+          <w:bCs/>
+          <w:sz w:val="32"/>
+          <w:szCs w:val="32"/>
+        </w:rPr>
+      </w:pPr>
+      <w:ins w:id="43" w:author="Comparison" w:date="2023-12-02T21:14:00Z">
+        <w:r>
+          <w:rPr>
+            <w:b/>
+            <w:bCs/>
+            <w:sz w:val="32"/>
+            <w:szCs w:val="32"/>
+          </w:rPr>
+          <w:t xml:space="preserve">IV. Real-World Application 2: </w:t>
+        </w:r>
+        <w:r>
+          <w:rPr>
+            <w:b/>
+            <w:bCs/>
+            <w:sz w:val="32"/>
+            <w:szCs w:val="32"/>
+          </w:rPr>
+          <w:t>Infinite Mario Bross AI</w:t>
+        </w:r>
+      </w:ins>
+    </w:p>
+    <w:p>
+      <w:pPr>
+        <w:rPr>
+          <w:ins w:id="44" w:author="Comparison" w:date="2023-12-02T21:14:00Z"/>
+          <w:b/>
+          <w:bCs/>
+          <w:sz w:val="28"/>
+          <w:szCs w:val="28"/>
+        </w:rPr>
+      </w:pPr>
+      <w:ins w:id="45" w:author="Comparison" w:date="2023-12-02T21:14:00Z">
         <w:r>
           <w:rPr>
             <w:b/>
@@ -592,8 +970,21 @@
             <w:sz w:val="28"/>
             <w:szCs w:val="28"/>
           </w:rPr>
-          <w:t xml:space="preserve">   </w:t>
-        </w:r>
+          <w:t xml:space="preserve">   Introduction</w:t>
+        </w:r>
+      </w:ins>
+    </w:p>
+    <w:p>
+      <w:pPr>
+        <w:rPr>
+          <w:ins w:id="46" w:author="Comparison" w:date="2023-12-02T21:14:00Z"/>
+          <w:b/>
+          <w:bCs/>
+          <w:sz w:val="28"/>
+          <w:szCs w:val="28"/>
+        </w:rPr>
+      </w:pPr>
+      <w:ins w:id="47" w:author="Comparison" w:date="2023-12-02T21:14:00Z">
         <w:r>
           <w:rPr>
             <w:b/>
@@ -601,30 +992,52 @@
             <w:sz w:val="28"/>
             <w:szCs w:val="28"/>
           </w:rPr>
-          <w:t>Fitness Function</w:t>
-        </w:r>
-      </w:ins>
-    </w:p>
-    <w:p>
-      <w:pPr>
-        <w:rPr>
-          <w:ins w:id="42" w:author="Comparison" w:date="2023-12-02T21:14:00Z"/>
-          <w:sz w:val="24"/>
-          <w:szCs w:val="24"/>
-        </w:rPr>
-      </w:pPr>
-    </w:p>
-    <w:p>
-      <w:pPr>
-        <w:rPr>
-          <w:ins w:id="43" w:author="Comparison" w:date="2023-12-02T21:14:00Z"/>
+          <w:t xml:space="preserve">   Individual Representation</w:t>
+        </w:r>
+      </w:ins>
+    </w:p>
+    <w:p>
+      <w:pPr>
+        <w:rPr>
+          <w:ins w:id="48" w:author="Comparison" w:date="2023-12-02T21:14:00Z"/>
+          <w:b/>
+          <w:bCs/>
+          <w:sz w:val="28"/>
+          <w:szCs w:val="28"/>
+        </w:rPr>
+      </w:pPr>
+      <w:ins w:id="49" w:author="Comparison" w:date="2023-12-02T21:14:00Z">
+        <w:r>
+          <w:rPr>
+            <w:b/>
+            <w:bCs/>
+            <w:sz w:val="28"/>
+            <w:szCs w:val="28"/>
+          </w:rPr>
+          <w:t xml:space="preserve">   Fitness Function</w:t>
+        </w:r>
+      </w:ins>
+    </w:p>
+    <w:p>
+      <w:pPr>
+        <w:rPr>
+          <w:ins w:id="50" w:author="Comparison" w:date="2023-12-02T21:14:00Z"/>
+          <w:sz w:val="24"/>
+          <w:szCs w:val="24"/>
+        </w:rPr>
+      </w:pPr>
+    </w:p>
+    <w:p>
+      <w:pPr>
+        <w:rPr>
+          <w:ins w:id="51" w:author="Comparison" w:date="2023-12-02T21:14:00Z"/>
           <w:b/>
           <w:bCs/>
           <w:sz w:val="32"/>
           <w:szCs w:val="32"/>
         </w:rPr>
       </w:pPr>
-      <w:ins w:id="44" w:author="Comparison" w:date="2023-12-02T21:14:00Z">
+      <w:ins w:id="52" w:author="Comparison" w:date="2023-12-02T21:14:00Z">
         <w:r>
           <w:rPr>
             <w:b/>
@@ -632,8 +1045,105 @@
             <w:sz w:val="32"/>
             <w:szCs w:val="32"/>
           </w:rPr>
-          <w:t xml:space="preserve">IV. Real-World Application 2: </w:t>
-        </w:r>
+          <w:t>V. Comparative Analysis of Applications</w:t>
+        </w:r>
+      </w:ins>
+    </w:p>
+    <w:p>
+      <w:pPr>
+        <w:rPr>
+          <w:ins w:id="53" w:author="Comparison" w:date="2023-12-02T21:14:00Z"/>
+          <w:sz w:val="24"/>
+          <w:szCs w:val="24"/>
+        </w:rPr>
+      </w:pPr>
+      <w:ins w:id="54" w:author="Comparison" w:date="2023-12-02T21:14:00Z">
+        <w:r>
+          <w:rPr>
+            <w:sz w:val="24"/>
+            <w:szCs w:val="24"/>
+          </w:rPr>
+          <w:t xml:space="preserve">   A. Identifying commonalities and differences between </w:t>
+        </w:r>
+        <w:r>
+          <w:rPr>
+            <w:sz w:val="24"/>
+            <w:szCs w:val="24"/>
+          </w:rPr>
+          <w:t>the examples</w:t>
+        </w:r>
+      </w:ins>
+    </w:p>
+    <w:p>
+      <w:pPr>
+        <w:rPr>
+          <w:ins w:id="55" w:author="Comparison" w:date="2023-12-02T21:14:00Z"/>
+          <w:sz w:val="24"/>
+          <w:szCs w:val="24"/>
+        </w:rPr>
+      </w:pPr>
+      <w:ins w:id="56" w:author="Comparison" w:date="2023-12-02T21:14:00Z">
+        <w:r>
+          <w:rPr>
+            <w:sz w:val="24"/>
+            <w:szCs w:val="24"/>
+          </w:rPr>
+          <w:t xml:space="preserve">   B. </w:t>
+        </w:r>
+        <w:r>
+          <w:rPr>
+            <w:sz w:val="24"/>
+            <w:szCs w:val="24"/>
+          </w:rPr>
+          <w:t>Analysing</w:t>
+        </w:r>
+        <w:r>
+          <w:rPr>
+            <w:sz w:val="24"/>
+            <w:szCs w:val="24"/>
+          </w:rPr>
+          <w:t xml:space="preserve"> the adaptability of genetic algorithms across diverse domains</w:t>
+        </w:r>
+      </w:ins>
+    </w:p>
+    <w:p>
+      <w:pPr>
+        <w:rPr>
+          <w:ins w:id="57" w:author="Comparison" w:date="2023-12-02T21:14:00Z"/>
+          <w:sz w:val="24"/>
+          <w:szCs w:val="24"/>
+        </w:rPr>
+      </w:pPr>
+      <w:ins w:id="58" w:author="Comparison" w:date="2023-12-02T21:14:00Z">
+        <w:r>
+          <w:rPr>
+            <w:sz w:val="24"/>
+            <w:szCs w:val="24"/>
+          </w:rPr>
+          <w:t xml:space="preserve">   C. Consideration of challenges and limitations faced in each application</w:t>
+        </w:r>
+      </w:ins>
+    </w:p>
+    <w:p>
+      <w:pPr>
+        <w:rPr>
+          <w:ins w:id="59" w:author="Comparison" w:date="2023-12-02T21:14:00Z"/>
+          <w:sz w:val="24"/>
+          <w:szCs w:val="24"/>
+        </w:rPr>
+      </w:pPr>
+    </w:p>
+    <w:p>
+      <w:pPr>
+        <w:rPr>
+          <w:ins w:id="60" w:author="Comparison" w:date="2023-12-02T21:14:00Z"/>
+          <w:b/>
+          <w:bCs/>
+          <w:sz w:val="32"/>
+          <w:szCs w:val="32"/>
+        </w:rPr>
+      </w:pPr>
+      <w:ins w:id="61" w:author="Comparison" w:date="2023-12-02T21:14:00Z">
         <w:r>
           <w:rPr>
             <w:b/>
@@ -641,97 +1151,85 @@
             <w:sz w:val="32"/>
             <w:szCs w:val="32"/>
           </w:rPr>
-          <w:t>Infinite Mario Bross AI</w:t>
-        </w:r>
-      </w:ins>
-    </w:p>
-    <w:p>
-      <w:pPr>
-        <w:rPr>
-          <w:ins w:id="45" w:author="Comparison" w:date="2023-12-02T21:14:00Z"/>
-          <w:b/>
-          <w:bCs/>
-          <w:sz w:val="28"/>
-          <w:szCs w:val="28"/>
-        </w:rPr>
-      </w:pPr>
-      <w:ins w:id="46" w:author="Comparison" w:date="2023-12-02T21:14:00Z">
-        <w:r>
-          <w:rPr>
-            <w:b/>
-            <w:bCs/>
-            <w:sz w:val="28"/>
-            <w:szCs w:val="28"/>
+          <w:t>VI. Future Prospects and Challenges</w:t>
+        </w:r>
+      </w:ins>
+    </w:p>
+    <w:p>
+      <w:pPr>
+        <w:rPr>
+          <w:ins w:id="62" w:author="Comparison" w:date="2023-12-02T21:14:00Z"/>
+          <w:sz w:val="24"/>
+          <w:szCs w:val="24"/>
+        </w:rPr>
+      </w:pPr>
+      <w:ins w:id="63" w:author="Comparison" w:date="2023-12-02T21:14:00Z">
+        <w:r>
+          <w:rPr>
+            <w:sz w:val="24"/>
+            <w:szCs w:val="24"/>
+          </w:rPr>
+          <w:t xml:space="preserve">   A. Exploration of potential future applications of genetic algorithms</w:t>
+        </w:r>
+      </w:ins>
+    </w:p>
+    <w:p>
+      <w:pPr>
+        <w:rPr>
+          <w:ins w:id="64" w:author="Comparison" w:date="2023-12-02T21:14:00Z"/>
+          <w:sz w:val="24"/>
+          <w:szCs w:val="24"/>
+        </w:rPr>
+      </w:pPr>
+      <w:ins w:id="65" w:author="Comparison" w:date="2023-12-02T21:14:00Z">
+        <w:r>
+          <w:rPr>
+            <w:sz w:val="24"/>
+            <w:szCs w:val="24"/>
           </w:rPr>
           <w:lastRenderedPageBreak/>
-          <w:t xml:space="preserve">   Introduction</w:t>
-        </w:r>
-      </w:ins>
-    </w:p>
-    <w:p>
-      <w:pPr>
-        <w:rPr>
-          <w:ins w:id="47" w:author="Comparison" w:date="2023-12-02T21:14:00Z"/>
-          <w:b/>
-          <w:bCs/>
-          <w:sz w:val="28"/>
-          <w:szCs w:val="28"/>
-        </w:rPr>
-      </w:pPr>
-      <w:ins w:id="48" w:author="Comparison" w:date="2023-12-02T21:14:00Z">
-        <w:r>
-          <w:rPr>
-            <w:b/>
-            <w:bCs/>
-            <w:sz w:val="28"/>
-            <w:szCs w:val="28"/>
-          </w:rPr>
-          <w:t xml:space="preserve">   Individual Representation</w:t>
-        </w:r>
-      </w:ins>
-    </w:p>
-    <w:p>
-      <w:pPr>
-        <w:rPr>
-          <w:ins w:id="49" w:author="Comparison" w:date="2023-12-02T21:14:00Z"/>
-          <w:b/>
-          <w:bCs/>
-          <w:sz w:val="28"/>
-          <w:szCs w:val="28"/>
-        </w:rPr>
-      </w:pPr>
-      <w:ins w:id="50" w:author="Comparison" w:date="2023-12-02T21:14:00Z">
-        <w:r>
-          <w:rPr>
-            <w:b/>
-            <w:bCs/>
-            <w:sz w:val="28"/>
-            <w:szCs w:val="28"/>
-          </w:rPr>
-          <w:t xml:space="preserve">   Fitness Function</w:t>
-        </w:r>
-      </w:ins>
-    </w:p>
-    <w:p>
-      <w:pPr>
-        <w:rPr>
-          <w:ins w:id="51" w:author="Comparison" w:date="2023-12-02T21:14:00Z"/>
-          <w:sz w:val="24"/>
-          <w:szCs w:val="24"/>
-        </w:rPr>
-      </w:pPr>
-    </w:p>
-    <w:p>
-      <w:pPr>
-        <w:rPr>
-          <w:ins w:id="52" w:author="Comparison" w:date="2023-12-02T21:14:00Z"/>
+          <w:t xml:space="preserve">   B. Discussion on ongoing research and advancements in genetic algorithm technology</w:t>
+        </w:r>
+      </w:ins>
+    </w:p>
+    <w:p>
+      <w:pPr>
+        <w:rPr>
+          <w:ins w:id="66" w:author="Comparison" w:date="2023-12-02T21:14:00Z"/>
+          <w:sz w:val="24"/>
+          <w:szCs w:val="24"/>
+        </w:rPr>
+      </w:pPr>
+      <w:ins w:id="67" w:author="Comparison" w:date="2023-12-02T21:14:00Z">
+        <w:r>
+          <w:rPr>
+            <w:sz w:val="24"/>
+            <w:szCs w:val="24"/>
+          </w:rPr>
+          <w:t xml:space="preserve">   C. Addressing challenges and ethical considerations in the expanding use of genetic algorithms</w:t>
+        </w:r>
+      </w:ins>
+    </w:p>
+    <w:p>
+      <w:pPr>
+        <w:rPr>
+          <w:ins w:id="68" w:author="Comparison" w:date="2023-12-02T21:14:00Z"/>
+          <w:sz w:val="24"/>
+          <w:szCs w:val="24"/>
+        </w:rPr>
+      </w:pPr>
+    </w:p>
+    <w:p>
+      <w:pPr>
+        <w:rPr>
+          <w:ins w:id="69" w:author="Comparison" w:date="2023-12-02T21:14:00Z"/>
           <w:b/>
           <w:bCs/>
           <w:sz w:val="32"/>
           <w:szCs w:val="32"/>
         </w:rPr>
       </w:pPr>
-      <w:ins w:id="53" w:author="Comparison" w:date="2023-12-02T21:14:00Z">
+      <w:ins w:id="70" w:author="Comparison" w:date="2023-12-02T21:14:00Z">
         <w:r>
           <w:rPr>
             <w:b/>
@@ -739,105 +1237,83 @@
             <w:sz w:val="32"/>
             <w:szCs w:val="32"/>
           </w:rPr>
-          <w:t>V. Comparative Analysis of Applications</w:t>
-        </w:r>
-      </w:ins>
-    </w:p>
-    <w:p>
-      <w:pPr>
-        <w:rPr>
-          <w:ins w:id="54" w:author="Comparison" w:date="2023-12-02T21:14:00Z"/>
-          <w:sz w:val="24"/>
-          <w:szCs w:val="24"/>
-        </w:rPr>
-      </w:pPr>
-      <w:ins w:id="55" w:author="Comparison" w:date="2023-12-02T21:14:00Z">
-        <w:r>
-          <w:rPr>
-            <w:sz w:val="24"/>
-            <w:szCs w:val="24"/>
-          </w:rPr>
-          <w:t xml:space="preserve">   A. Identifying commonalities and differences between </w:t>
-        </w:r>
-        <w:r>
-          <w:rPr>
-            <w:sz w:val="24"/>
-            <w:szCs w:val="24"/>
-          </w:rPr>
-          <w:t>the examples</w:t>
-        </w:r>
-      </w:ins>
-    </w:p>
-    <w:p>
-      <w:pPr>
-        <w:rPr>
-          <w:ins w:id="56" w:author="Comparison" w:date="2023-12-02T21:14:00Z"/>
-          <w:sz w:val="24"/>
-          <w:szCs w:val="24"/>
-        </w:rPr>
-      </w:pPr>
-      <w:ins w:id="57" w:author="Comparison" w:date="2023-12-02T21:14:00Z">
-        <w:r>
-          <w:rPr>
-            <w:sz w:val="24"/>
-            <w:szCs w:val="24"/>
-          </w:rPr>
-          <w:t xml:space="preserve">   B. </w:t>
-        </w:r>
-        <w:r>
-          <w:rPr>
-            <w:sz w:val="24"/>
-            <w:szCs w:val="24"/>
-          </w:rPr>
-          <w:t>Analysing</w:t>
-        </w:r>
-        <w:r>
-          <w:rPr>
-            <w:sz w:val="24"/>
-            <w:szCs w:val="24"/>
-          </w:rPr>
-          <w:t xml:space="preserve"> the adaptability of genetic algorithms across diverse domains</w:t>
-        </w:r>
-      </w:ins>
-    </w:p>
-    <w:p>
-      <w:pPr>
-        <w:rPr>
-          <w:ins w:id="58" w:author="Comparison" w:date="2023-12-02T21:14:00Z"/>
-          <w:sz w:val="24"/>
-          <w:szCs w:val="24"/>
-        </w:rPr>
-      </w:pPr>
-      <w:ins w:id="59" w:author="Comparison" w:date="2023-12-02T21:14:00Z">
-        <w:r>
-          <w:rPr>
-            <w:sz w:val="24"/>
-            <w:szCs w:val="24"/>
-          </w:rPr>
-          <w:t xml:space="preserve">   C. Consideration of challenges and limitations faced in each application</w:t>
-        </w:r>
-      </w:ins>
-    </w:p>
-    <w:p>
-      <w:pPr>
-        <w:rPr>
-          <w:ins w:id="60" w:author="Comparison" w:date="2023-12-02T21:14:00Z"/>
-          <w:sz w:val="24"/>
-          <w:szCs w:val="24"/>
-        </w:rPr>
-      </w:pPr>
-    </w:p>
-    <w:p>
-      <w:pPr>
-        <w:rPr>
-          <w:ins w:id="61" w:author="Comparison" w:date="2023-12-02T21:14:00Z"/>
+          <w:t>VII. Conclusion</w:t>
+        </w:r>
+      </w:ins>
+    </w:p>
+    <w:p>
+      <w:pPr>
+        <w:rPr>
+          <w:ins w:id="71" w:author="Comparison" w:date="2023-12-02T21:14:00Z"/>
+          <w:sz w:val="24"/>
+          <w:szCs w:val="24"/>
+        </w:rPr>
+      </w:pPr>
+      <w:ins w:id="72" w:author="Comparison" w:date="2023-12-02T21:14:00Z">
+        <w:r>
+          <w:rPr>
+            <w:sz w:val="24"/>
+            <w:szCs w:val="24"/>
+          </w:rPr>
+          <w:t xml:space="preserve">   A. Recapitulation of key points discussed in the essay</w:t>
+        </w:r>
+      </w:ins>
+    </w:p>
+    <w:p>
+      <w:pPr>
+        <w:rPr>
+          <w:ins w:id="73" w:author="Comparison" w:date="2023-12-02T21:14:00Z"/>
+          <w:sz w:val="24"/>
+          <w:szCs w:val="24"/>
+        </w:rPr>
+      </w:pPr>
+      <w:ins w:id="74" w:author="Comparison" w:date="2023-12-02T21:14:00Z">
+        <w:r>
+          <w:rPr>
+            <w:sz w:val="24"/>
+            <w:szCs w:val="24"/>
+          </w:rPr>
+          <w:t xml:space="preserve">   B. Emphasis on the significance of genetic algorithms in solving complex real-world problems</w:t>
+        </w:r>
+      </w:ins>
+    </w:p>
+    <w:p>
+      <w:pPr>
+        <w:rPr>
+          <w:ins w:id="75" w:author="Comparison" w:date="2023-12-02T21:14:00Z"/>
+          <w:sz w:val="24"/>
+          <w:szCs w:val="24"/>
+        </w:rPr>
+      </w:pPr>
+      <w:ins w:id="76" w:author="Comparison" w:date="2023-12-02T21:14:00Z">
+        <w:r>
+          <w:rPr>
+            <w:sz w:val="24"/>
+            <w:szCs w:val="24"/>
+          </w:rPr>
+          <w:t xml:space="preserve">   C. Encouragement for further exploration and application of genetic algorithms in diverse fields</w:t>
+        </w:r>
+      </w:ins>
+    </w:p>
+    <w:p>
+      <w:pPr>
+        <w:rPr>
+          <w:ins w:id="77" w:author="Comparison" w:date="2023-12-02T21:14:00Z"/>
+          <w:sz w:val="24"/>
+          <w:szCs w:val="24"/>
+        </w:rPr>
+      </w:pPr>
+    </w:p>
+    <w:p>
+      <w:pPr>
+        <w:rPr>
           <w:b/>
           <w:bCs/>
           <w:sz w:val="32"/>
           <w:szCs w:val="32"/>
         </w:rPr>
       </w:pPr>
-      <w:ins w:id="62" w:author="Comparison" w:date="2023-12-02T21:14:00Z">
+      <w:ins w:id="78" w:author="Comparison" w:date="2023-12-02T21:14:00Z">
         <w:r>
           <w:rPr>
             <w:b/>
@@ -845,198 +1321,202 @@
             <w:sz w:val="32"/>
             <w:szCs w:val="32"/>
           </w:rPr>
-          <w:t>VI. Future Prospects and Challenges</w:t>
-        </w:r>
-      </w:ins>
-    </w:p>
-    <w:p>
-      <w:pPr>
-        <w:rPr>
-          <w:ins w:id="63" w:author="Comparison" w:date="2023-12-02T21:14:00Z"/>
-          <w:sz w:val="24"/>
-          <w:szCs w:val="24"/>
-        </w:rPr>
-      </w:pPr>
-      <w:ins w:id="64" w:author="Comparison" w:date="2023-12-02T21:14:00Z">
-        <w:r>
-          <w:rPr>
-            <w:sz w:val="24"/>
-            <w:szCs w:val="24"/>
-          </w:rPr>
-          <w:t xml:space="preserve">   A. Exploration of potential future applications of genetic algorithms</w:t>
-        </w:r>
-      </w:ins>
-    </w:p>
-    <w:p>
-      <w:pPr>
-        <w:rPr>
-          <w:ins w:id="65" w:author="Comparison" w:date="2023-12-02T21:14:00Z"/>
-          <w:sz w:val="24"/>
-          <w:szCs w:val="24"/>
-        </w:rPr>
-      </w:pPr>
-      <w:ins w:id="66" w:author="Comparison" w:date="2023-12-02T21:14:00Z">
-        <w:r>
-          <w:rPr>
-            <w:sz w:val="24"/>
-            <w:szCs w:val="24"/>
-          </w:rPr>
-          <w:t xml:space="preserve">   B. Discussion on ongoing research and advancements in genetic algorithm technology</w:t>
-        </w:r>
-      </w:ins>
-    </w:p>
-    <w:p>
-      <w:pPr>
-        <w:rPr>
-          <w:ins w:id="67" w:author="Comparison" w:date="2023-12-02T21:14:00Z"/>
-          <w:sz w:val="24"/>
-          <w:szCs w:val="24"/>
-        </w:rPr>
-      </w:pPr>
-      <w:ins w:id="68" w:author="Comparison" w:date="2023-12-02T21:14:00Z">
-        <w:r>
-          <w:rPr>
-            <w:sz w:val="24"/>
-            <w:szCs w:val="24"/>
-          </w:rPr>
-          <w:t xml:space="preserve">   C. Addressing challenges and ethical considerations in the expanding use of genetic algorithms</w:t>
-        </w:r>
-      </w:ins>
-    </w:p>
-    <w:p>
-      <w:pPr>
-        <w:rPr>
-          <w:ins w:id="69" w:author="Comparison" w:date="2023-12-02T21:14:00Z"/>
-          <w:sz w:val="24"/>
-          <w:szCs w:val="24"/>
-        </w:rPr>
-      </w:pPr>
-    </w:p>
-    <w:p>
-      <w:pPr>
-        <w:rPr>
-          <w:ins w:id="70" w:author="Comparison" w:date="2023-12-02T21:14:00Z"/>
+          <w:t>VIII. References</w:t>
+        </w:r>
+      </w:ins>
+    </w:p>
+    <w:p>
+      <w:pPr>
+        <w:rPr>
+          <w:rFonts w:cstheme="minorHAnsi"/>
+          <w:sz w:val="24"/>
+          <w:szCs w:val="24"/>
+        </w:rPr>
+      </w:pPr>
+      <w:r>
+        <w:rPr>
+          <w:rFonts w:cstheme="minorHAnsi"/>
+          <w:color w:val="374151"/>
+          <w:sz w:val="24"/>
+          <w:szCs w:val="24"/>
+        </w:rPr>
+        <w:t xml:space="preserve">[1] </w:t>
+      </w:r>
+      <w:r>
+        <w:rPr>
+          <w:rFonts w:cstheme="minorHAnsi"/>
+          <w:color w:val="374151"/>
+          <w:sz w:val="24"/>
+          <w:szCs w:val="24"/>
+        </w:rPr>
+        <w:t xml:space="preserve">Vijay Kanade, Spiceworks. (2023, September 6th). What are Genetic Algorithms? Spiceworks. </w:t>
+      </w:r>
+      <w:hyperlink r:id="rId5" w:tgtFrame="_new" w:history="1">
+        <w:r>
+          <w:rPr>
+            <w:rStyle w:val="Hyperlink"/>
+            <w:rFonts w:cstheme="minorHAnsi"/>
+            <w:sz w:val="24"/>
+            <w:szCs w:val="24"/>
+            <w:bdr w:val="single" w:sz="2" w:space="0" w:color="D9D9E3" w:frame="1"/>
+          </w:rPr>
+          <w:t>https://www.spiceworks.com/tech/artificial-intelligence/articles/what-are-genetic-algorithms/</w:t>
+        </w:r>
+      </w:hyperlink>
+    </w:p>
+    <w:bookmarkEnd w:id="1"/>
+    <w:p>
+      <w:pPr>
+        <w:rPr>
+          <w:sz w:val="24"/>
+          <w:szCs w:val="24"/>
+        </w:rPr>
+      </w:pPr>
+      <w:r>
+        <w:rPr>
+          <w:sz w:val="24"/>
+          <w:szCs w:val="24"/>
+        </w:rPr>
+        <w:t xml:space="preserve">[2] </w:t>
+      </w:r>
+      <w:r>
+        <w:rPr>
+          <w:sz w:val="24"/>
+          <w:szCs w:val="24"/>
+        </w:rPr>
+        <w:t>A. Fatima, R. Maurya, M. K. Dutta, R. Burget and J. Masek, "Android Malware Detection Using Genetic Algorithm based Optimized Feature Selection and Machine Learning," 2019 42nd International Conference on Telecommunications and Signal Processing (TSP), Budapest, Hungary, 2019, pp. 220-223, doi: 10.1109/TSP.2019.8769039.</w:t>
+      </w:r>
+    </w:p>
+    <w:p>
+      <w:pPr>
+        <w:pStyle w:val="c-bibliographic-informationcitation"/>
+        <w:shd w:val="clear" w:color="auto" w:fill="FCFCFC"/>
+        <w:spacing w:before="0" w:beforeAutospacing="0" w:after="0" w:afterAutospacing="0"/>
+        <w:rPr>
+          <w:rFonts w:asciiTheme="minorHAnsi" w:hAnsiTheme="minorHAnsi" w:cstheme="minorHAnsi"/>
+          <w:color w:val="333333"/>
+        </w:rPr>
+      </w:pPr>
+      <w:r>
+        <w:rPr>
+          <w:rFonts w:asciiTheme="minorHAnsi" w:hAnsiTheme="minorHAnsi" w:cstheme="minorHAnsi"/>
+          <w:color w:val="333333"/>
+        </w:rPr>
+        <w:t xml:space="preserve">[3] </w:t>
+      </w:r>
+      <w:r>
+        <w:rPr>
+          <w:rFonts w:asciiTheme="minorHAnsi" w:hAnsiTheme="minorHAnsi" w:cstheme="minorHAnsi"/>
+          <w:color w:val="333333"/>
+        </w:rPr>
+        <w:t>Firdaus, A., Anuar, N.B., Karim, A. </w:t>
+      </w:r>
+      <w:r>
+        <w:rPr>
+          <w:rFonts w:asciiTheme="minorHAnsi" w:hAnsiTheme="minorHAnsi" w:cstheme="minorHAnsi"/>
+          <w:i/>
+          <w:iCs/>
+          <w:color w:val="333333"/>
+        </w:rPr>
+        <w:t>et al.</w:t>
+      </w:r>
+      <w:r>
+        <w:rPr>
+          <w:rFonts w:asciiTheme="minorHAnsi" w:hAnsiTheme="minorHAnsi" w:cstheme="minorHAnsi"/>
+          <w:color w:val="333333"/>
+        </w:rPr>
+        <w:t xml:space="preserve"> Discovering optimal features using static analysis and a genetic </w:t>
+      </w:r>
+      <w:proofErr w:type="gramStart"/>
+      <w:r>
+        <w:rPr>
+          <w:rFonts w:asciiTheme="minorHAnsi" w:hAnsiTheme="minorHAnsi" w:cstheme="minorHAnsi"/>
+          <w:color w:val="333333"/>
+        </w:rPr>
+        <w:t>search based</w:t>
+      </w:r>
+      <w:proofErr w:type="gramEnd"/>
+      <w:r>
+        <w:rPr>
+          <w:rFonts w:asciiTheme="minorHAnsi" w:hAnsiTheme="minorHAnsi" w:cstheme="minorHAnsi"/>
+          <w:color w:val="333333"/>
+        </w:rPr>
+        <w:t xml:space="preserve"> method for Android malware detection. </w:t>
+      </w:r>
+      <w:r>
+        <w:rPr>
+          <w:rFonts w:asciiTheme="minorHAnsi" w:hAnsiTheme="minorHAnsi" w:cstheme="minorHAnsi"/>
+          <w:i/>
+          <w:iCs/>
+          <w:color w:val="333333"/>
+        </w:rPr>
+        <w:t>Frontiers Inf Technol Electronic Eng</w:t>
+      </w:r>
+      <w:r>
+        <w:rPr>
+          <w:rFonts w:asciiTheme="minorHAnsi" w:hAnsiTheme="minorHAnsi" w:cstheme="minorHAnsi"/>
+          <w:color w:val="333333"/>
+        </w:rPr>
+        <w:t> </w:t>
+      </w:r>
+      <w:r>
+        <w:rPr>
+          <w:rFonts w:asciiTheme="minorHAnsi" w:hAnsiTheme="minorHAnsi" w:cstheme="minorHAnsi"/>
           <w:b/>
           <w:bCs/>
-          <w:sz w:val="32"/>
-          <w:szCs w:val="32"/>
-        </w:rPr>
-      </w:pPr>
-      <w:ins w:id="71" w:author="Comparison" w:date="2023-12-02T21:14:00Z">
-        <w:r>
-          <w:rPr>
-            <w:b/>
-            <w:bCs/>
-            <w:sz w:val="32"/>
-            <w:szCs w:val="32"/>
-          </w:rPr>
-          <w:t>VII. Conclusion</w:t>
-        </w:r>
-      </w:ins>
-    </w:p>
-    <w:p>
-      <w:pPr>
-        <w:rPr>
-          <w:ins w:id="72" w:author="Comparison" w:date="2023-12-02T21:14:00Z"/>
-          <w:sz w:val="24"/>
-          <w:szCs w:val="24"/>
-        </w:rPr>
-      </w:pPr>
-      <w:ins w:id="73" w:author="Comparison" w:date="2023-12-02T21:14:00Z">
-        <w:r>
-          <w:rPr>
-            <w:sz w:val="24"/>
-            <w:szCs w:val="24"/>
-          </w:rPr>
-          <w:t xml:space="preserve">   A. Recapitulation of key points discussed in the essay</w:t>
-        </w:r>
-      </w:ins>
-    </w:p>
-    <w:p>
-      <w:pPr>
-        <w:rPr>
-          <w:ins w:id="74" w:author="Comparison" w:date="2023-12-02T21:14:00Z"/>
-          <w:sz w:val="24"/>
-          <w:szCs w:val="24"/>
-        </w:rPr>
-      </w:pPr>
-      <w:ins w:id="75" w:author="Comparison" w:date="2023-12-02T21:14:00Z">
-        <w:r>
-          <w:rPr>
-            <w:sz w:val="24"/>
-            <w:szCs w:val="24"/>
-          </w:rPr>
-          <w:t xml:space="preserve">   B. Emphasis on the significance of genetic algorithms in solving complex real-world problems</w:t>
-        </w:r>
-      </w:ins>
-    </w:p>
-    <w:p>
-      <w:pPr>
-        <w:rPr>
-          <w:ins w:id="76" w:author="Comparison" w:date="2023-12-02T21:14:00Z"/>
-          <w:sz w:val="24"/>
-          <w:szCs w:val="24"/>
-        </w:rPr>
-      </w:pPr>
-      <w:ins w:id="77" w:author="Comparison" w:date="2023-12-02T21:14:00Z">
-        <w:r>
-          <w:rPr>
-            <w:sz w:val="24"/>
-            <w:szCs w:val="24"/>
-          </w:rPr>
-          <w:t xml:space="preserve">   C. Encouragement for further exploration and application of genetic algorithms in diverse fields</w:t>
-        </w:r>
-      </w:ins>
-    </w:p>
-    <w:p>
-      <w:pPr>
-        <w:rPr>
-          <w:ins w:id="78" w:author="Comparison" w:date="2023-12-02T21:14:00Z"/>
-          <w:sz w:val="24"/>
-          <w:szCs w:val="24"/>
-        </w:rPr>
-      </w:pPr>
-    </w:p>
-    <w:p>
-      <w:pPr>
-        <w:rPr>
-          <w:b/>
-          <w:bCs/>
-          <w:sz w:val="32"/>
-          <w:szCs w:val="32"/>
-        </w:rPr>
-      </w:pPr>
-      <w:ins w:id="79" w:author="Comparison" w:date="2023-12-02T21:14:00Z">
-        <w:r>
-          <w:rPr>
-            <w:b/>
-            <w:bCs/>
-            <w:sz w:val="32"/>
-            <w:szCs w:val="32"/>
-          </w:rPr>
-          <w:t>VIII. References</w:t>
-        </w:r>
-      </w:ins>
-    </w:p>
-    <w:p>
-      <w:pPr>
-        <w:rPr>
-          <w:b/>
-          <w:bCs/>
-          <w:sz w:val="32"/>
-          <w:szCs w:val="32"/>
-        </w:rPr>
-      </w:pPr>
-      <w:ins w:id="80" w:author="Comparison" w:date="2023-12-02T21:14:00Z">
-        <w:r>
-          <w:rPr>
-            <w:sz w:val="24"/>
-            <w:szCs w:val="24"/>
-          </w:rPr>
-          <w:t>A. Citations for research papers, case studies, and relevant literature used in the essay</w:t>
-        </w:r>
-      </w:ins>
-      <w:bookmarkEnd w:id="1"/>
+          <w:color w:val="333333"/>
+        </w:rPr>
+        <w:t>19</w:t>
+      </w:r>
+      <w:r>
+        <w:rPr>
+          <w:rFonts w:asciiTheme="minorHAnsi" w:hAnsiTheme="minorHAnsi" w:cstheme="minorHAnsi"/>
+          <w:color w:val="333333"/>
+        </w:rPr>
+        <w:t xml:space="preserve">, 712–736 (2018). </w:t>
+      </w:r>
+      <w:hyperlink r:id="rId6" w:history="1">
+        <w:r>
+          <w:rPr>
+            <w:rStyle w:val="Hyperlink"/>
+            <w:rFonts w:asciiTheme="minorHAnsi" w:hAnsiTheme="minorHAnsi" w:cstheme="minorHAnsi"/>
+          </w:rPr>
+          <w:t>https://doi.org/10.1631/FITEE.1601491</w:t>
+        </w:r>
+      </w:hyperlink>
+    </w:p>
+    <w:p>
+      <w:pPr>
+        <w:pStyle w:val="c-bibliographic-informationcitation"/>
+        <w:shd w:val="clear" w:color="auto" w:fill="FCFCFC"/>
+        <w:spacing w:before="0" w:beforeAutospacing="0" w:after="0" w:afterAutospacing="0"/>
+        <w:rPr>
+          <w:rFonts w:asciiTheme="minorHAnsi" w:hAnsiTheme="minorHAnsi" w:cstheme="minorHAnsi"/>
+          <w:color w:val="333333"/>
+        </w:rPr>
+      </w:pPr>
+    </w:p>
+    <w:p>
+      <w:pPr>
+        <w:rPr>
+          <w:sz w:val="24"/>
+          <w:szCs w:val="24"/>
+        </w:rPr>
+      </w:pPr>
+      <w:r>
+        <w:rPr>
+          <w:sz w:val="24"/>
+          <w:szCs w:val="24"/>
+        </w:rPr>
+        <w:t xml:space="preserve">[4] </w:t>
+      </w:r>
+      <w:r>
+        <w:rPr>
+          <w:sz w:val="24"/>
+          <w:szCs w:val="24"/>
+        </w:rPr>
+        <w:t>N. C. Hou, N. S. Hong, C. K. On and J. Teo, "Infinite Mario Bross AI using Genetic Algorithm," 2011 IEEE Conference on Sustainable Utilization and Development in Engineering and Technology (STUDENT), Semenyih, Malaysia, 2011, pp. 85-89, doi: 10.1109/STUDENT.2011.6089330.</w:t>
+      </w:r>
     </w:p>
     <w:sectPr>
       <w:pgSz w:w="11906" w:h="16838"/>
@@ -1889,6 +2369,33 @@
       <w:spacing w:after="0" w:line="240" w:lineRule="auto"/>
     </w:pPr>
   </w:style>
+  <w:style w:type="paragraph" w:styleId="ListParagraph">
+    <w:name w:val="List Paragraph"/>
+    <w:basedOn w:val="Normal"/>
+    <w:uiPriority w:val="34"/>
+    <w:qFormat/>
+    <w:rsid w:val="00232F79"/>
+    <w:pPr>
+      <w:ind w:left="720"/>
+      <w:contextualSpacing/>
+    </w:pPr>
+  </w:style>
+  <w:style w:type="paragraph" w:customStyle="1" w:styleId="c-bibliographic-informationcitation">
+    <w:name w:val="c-bibliographic-information__citation"/>
+    <w:basedOn w:val="Normal"/>
+    <w:rsid w:val="00DC39EC"/>
+    <w:pPr>
+      <w:spacing w:before="100" w:beforeAutospacing="1" w:after="100" w:afterAutospacing="1" w:line="240" w:lineRule="auto"/>
+    </w:pPr>
+    <w:rPr>
+      <w:rFonts w:ascii="Times New Roman" w:eastAsia="Times New Roman" w:hAnsi="Times New Roman" w:cs="Times New Roman"/>
+      <w:kern w:val="0"/>
+      <w:sz w:val="24"/>
+      <w:szCs w:val="24"/>
+      <w:lang w:eastAsia="en-GB"/>
+      <w14:ligatures w14:val="none"/>
+    </w:rPr>
+  </w:style>
 </w:styles>
 </file>
 

</xml_diff>

<commit_message>
NAT COMP: Completed Assignment 2
</commit_message>
<xml_diff>
--- a/NAT COMP/Assignment_2.docx
+++ b/NAT COMP/Assignment_2.docx
@@ -5,7 +5,6 @@
     <w:p>
       <w:pPr>
         <w:rPr>
-          <w:ins w:id="0" w:author="Comparison" w:date="2023-12-02T21:14:00Z"/>
           <w:rFonts w:ascii="Segoe UI" w:eastAsia="Times New Roman" w:hAnsi="Segoe UI" w:cs="Segoe UI"/>
           <w:kern w:val="0"/>
           <w:sz w:val="24"/>
@@ -14,38 +13,22 @@
           <w14:ligatures w14:val="none"/>
         </w:rPr>
       </w:pPr>
-      <w:bookmarkStart w:id="1" w:name="_Hlk152444346"/>
-      <w:ins w:id="2" w:author="Comparison" w:date="2023-12-02T21:14:00Z">
-        <w:r>
-          <w:rPr>
-            <w:rFonts w:ascii="Segoe UI" w:eastAsia="Times New Roman" w:hAnsi="Segoe UI" w:cs="Segoe UI"/>
-            <w:b/>
-            <w:bCs/>
-            <w:kern w:val="0"/>
-            <w:sz w:val="24"/>
-            <w:szCs w:val="24"/>
-            <w:lang w:eastAsia="en-GB"/>
-            <w14:ligatures w14:val="none"/>
-          </w:rPr>
-          <w:t>Name</w:t>
-        </w:r>
-        <w:r>
-          <w:rPr>
-            <w:rFonts w:ascii="Segoe UI" w:eastAsia="Times New Roman" w:hAnsi="Segoe UI" w:cs="Segoe UI"/>
-            <w:kern w:val="0"/>
-            <w:sz w:val="24"/>
-            <w:szCs w:val="24"/>
-            <w:lang w:eastAsia="en-GB"/>
-            <w14:ligatures w14:val="none"/>
-          </w:rPr>
-          <w:t>: Gayathri Kumar</w:t>
-        </w:r>
-      </w:ins>
-    </w:p>
-    <w:p>
-      <w:pPr>
-        <w:rPr>
-          <w:ins w:id="3" w:author="Comparison" w:date="2023-12-02T21:14:00Z"/>
+      <w:bookmarkStart w:id="0" w:name="_Hlk152444346"/>
+      <w:r>
+        <w:rPr>
+          <w:rFonts w:ascii="Segoe UI" w:eastAsia="Times New Roman" w:hAnsi="Segoe UI" w:cs="Segoe UI"/>
+          <w:b/>
+          <w:bCs/>
+          <w:kern w:val="0"/>
+          <w:sz w:val="24"/>
+          <w:szCs w:val="24"/>
+          <w:lang w:eastAsia="en-GB"/>
+          <w14:ligatures w14:val="none"/>
+        </w:rPr>
+        <w:t>Name</w:t>
+      </w:r>
+      <w:r>
+        <w:rPr>
           <w:rFonts w:ascii="Segoe UI" w:eastAsia="Times New Roman" w:hAnsi="Segoe UI" w:cs="Segoe UI"/>
           <w:kern w:val="0"/>
           <w:sz w:val="24"/>
@@ -53,41 +36,45 @@
           <w:lang w:eastAsia="en-GB"/>
           <w14:ligatures w14:val="none"/>
         </w:rPr>
-      </w:pPr>
-      <w:ins w:id="4" w:author="Comparison" w:date="2023-12-02T21:14:00Z">
-        <w:r>
-          <w:rPr>
-            <w:rFonts w:ascii="Segoe UI" w:eastAsia="Times New Roman" w:hAnsi="Segoe UI" w:cs="Segoe UI"/>
-            <w:b/>
-            <w:bCs/>
-            <w:kern w:val="0"/>
-            <w:sz w:val="24"/>
-            <w:szCs w:val="24"/>
-            <w:lang w:eastAsia="en-GB"/>
-            <w14:ligatures w14:val="none"/>
-          </w:rPr>
-          <w:t>Login</w:t>
-        </w:r>
-        <w:r>
-          <w:rPr>
-            <w:rFonts w:ascii="Segoe UI" w:eastAsia="Times New Roman" w:hAnsi="Segoe UI" w:cs="Segoe UI"/>
-            <w:kern w:val="0"/>
-            <w:sz w:val="24"/>
-            <w:szCs w:val="24"/>
-            <w:lang w:eastAsia="en-GB"/>
-            <w14:ligatures w14:val="none"/>
-          </w:rPr>
-          <w:t xml:space="preserve">: </w:t>
-        </w:r>
-        <w:r>
-          <w:fldChar w:fldCharType="begin"/>
-        </w:r>
-        <w:r>
-          <w:instrText>HYPERLINK "mailto:gk329@kent.ac.uk"</w:instrText>
-        </w:r>
-        <w:r>
-          <w:fldChar w:fldCharType="separate"/>
-        </w:r>
+        <w:t>: Gayathri Kumar</w:t>
+      </w:r>
+    </w:p>
+    <w:p>
+      <w:pPr>
+        <w:rPr>
+          <w:rFonts w:ascii="Segoe UI" w:eastAsia="Times New Roman" w:hAnsi="Segoe UI" w:cs="Segoe UI"/>
+          <w:kern w:val="0"/>
+          <w:sz w:val="24"/>
+          <w:szCs w:val="24"/>
+          <w:lang w:eastAsia="en-GB"/>
+          <w14:ligatures w14:val="none"/>
+        </w:rPr>
+      </w:pPr>
+      <w:r>
+        <w:rPr>
+          <w:rFonts w:ascii="Segoe UI" w:eastAsia="Times New Roman" w:hAnsi="Segoe UI" w:cs="Segoe UI"/>
+          <w:b/>
+          <w:bCs/>
+          <w:kern w:val="0"/>
+          <w:sz w:val="24"/>
+          <w:szCs w:val="24"/>
+          <w:lang w:eastAsia="en-GB"/>
+          <w14:ligatures w14:val="none"/>
+        </w:rPr>
+        <w:t>Login</w:t>
+      </w:r>
+      <w:r>
+        <w:rPr>
+          <w:rFonts w:ascii="Segoe UI" w:eastAsia="Times New Roman" w:hAnsi="Segoe UI" w:cs="Segoe UI"/>
+          <w:kern w:val="0"/>
+          <w:sz w:val="24"/>
+          <w:szCs w:val="24"/>
+          <w:lang w:eastAsia="en-GB"/>
+          <w14:ligatures w14:val="none"/>
+        </w:rPr>
+        <w:t xml:space="preserve">: </w:t>
+      </w:r>
+      <w:hyperlink r:id="rId5" w:history="1">
         <w:r>
           <w:rPr>
             <w:rStyle w:val="Hyperlink"/>
@@ -100,24 +87,11 @@
           </w:rPr>
           <w:t>gk329@kent.ac.uk</w:t>
         </w:r>
-        <w:r>
-          <w:rPr>
-            <w:rStyle w:val="Hyperlink"/>
-            <w:rFonts w:ascii="Segoe UI" w:eastAsia="Times New Roman" w:hAnsi="Segoe UI" w:cs="Segoe UI"/>
-            <w:kern w:val="0"/>
-            <w:sz w:val="24"/>
-            <w:szCs w:val="24"/>
-            <w:lang w:eastAsia="en-GB"/>
-            <w14:ligatures w14:val="none"/>
-          </w:rPr>
-          <w:fldChar w:fldCharType="end"/>
-        </w:r>
-      </w:ins>
-    </w:p>
-    <w:p>
-      <w:pPr>
-        <w:rPr>
-          <w:ins w:id="5" w:author="Comparison" w:date="2023-12-02T21:14:00Z"/>
+      </w:hyperlink>
+    </w:p>
+    <w:p>
+      <w:pPr>
+        <w:rPr>
           <w:rFonts w:ascii="Segoe UI" w:eastAsia="Times New Roman" w:hAnsi="Segoe UI" w:cs="Segoe UI"/>
           <w:kern w:val="0"/>
           <w:sz w:val="24"/>
@@ -126,37 +100,21 @@
           <w14:ligatures w14:val="none"/>
         </w:rPr>
       </w:pPr>
-      <w:ins w:id="6" w:author="Comparison" w:date="2023-12-02T21:14:00Z">
-        <w:r>
-          <w:rPr>
-            <w:rFonts w:ascii="Segoe UI" w:eastAsia="Times New Roman" w:hAnsi="Segoe UI" w:cs="Segoe UI"/>
-            <w:b/>
-            <w:bCs/>
-            <w:kern w:val="0"/>
-            <w:sz w:val="24"/>
-            <w:szCs w:val="24"/>
-            <w:lang w:eastAsia="en-GB"/>
-            <w14:ligatures w14:val="none"/>
-          </w:rPr>
-          <w:t>ID</w:t>
-        </w:r>
-        <w:r>
-          <w:rPr>
-            <w:rFonts w:ascii="Segoe UI" w:eastAsia="Times New Roman" w:hAnsi="Segoe UI" w:cs="Segoe UI"/>
-            <w:kern w:val="0"/>
-            <w:sz w:val="24"/>
-            <w:szCs w:val="24"/>
-            <w:lang w:eastAsia="en-GB"/>
-            <w14:ligatures w14:val="none"/>
-          </w:rPr>
-          <w:t>: 24010288</w:t>
-        </w:r>
-      </w:ins>
-    </w:p>
-    <w:p>
-      <w:pPr>
-        <w:rPr>
-          <w:ins w:id="7" w:author="Comparison" w:date="2023-12-02T21:14:00Z"/>
+      <w:r>
+        <w:rPr>
+          <w:rFonts w:ascii="Segoe UI" w:eastAsia="Times New Roman" w:hAnsi="Segoe UI" w:cs="Segoe UI"/>
+          <w:b/>
+          <w:bCs/>
+          <w:kern w:val="0"/>
+          <w:sz w:val="24"/>
+          <w:szCs w:val="24"/>
+          <w:lang w:eastAsia="en-GB"/>
+          <w14:ligatures w14:val="none"/>
+        </w:rPr>
+        <w:t>ID</w:t>
+      </w:r>
+      <w:r>
+        <w:rPr>
           <w:rFonts w:ascii="Segoe UI" w:eastAsia="Times New Roman" w:hAnsi="Segoe UI" w:cs="Segoe UI"/>
           <w:kern w:val="0"/>
           <w:sz w:val="24"/>
@@ -164,49 +122,12 @@
           <w:lang w:eastAsia="en-GB"/>
           <w14:ligatures w14:val="none"/>
         </w:rPr>
-      </w:pPr>
-      <w:ins w:id="8" w:author="Comparison" w:date="2023-12-02T21:14:00Z">
-        <w:r>
-          <w:rPr>
-            <w:rFonts w:ascii="Segoe UI" w:eastAsia="Times New Roman" w:hAnsi="Segoe UI" w:cs="Segoe UI"/>
-            <w:b/>
-            <w:bCs/>
-            <w:kern w:val="0"/>
-            <w:sz w:val="24"/>
-            <w:szCs w:val="24"/>
-            <w:lang w:eastAsia="en-GB"/>
-            <w14:ligatures w14:val="none"/>
-          </w:rPr>
-          <w:t>Module Code</w:t>
-        </w:r>
-        <w:r>
-          <w:rPr>
-            <w:rFonts w:ascii="Segoe UI" w:eastAsia="Times New Roman" w:hAnsi="Segoe UI" w:cs="Segoe UI"/>
-            <w:kern w:val="0"/>
-            <w:sz w:val="24"/>
-            <w:szCs w:val="24"/>
-            <w:lang w:eastAsia="en-GB"/>
-            <w14:ligatures w14:val="none"/>
-          </w:rPr>
-          <w:t xml:space="preserve">: </w:t>
-        </w:r>
-        <w:r>
-          <w:rPr>
-            <w:rFonts w:ascii="Segoe UI" w:eastAsia="Times New Roman" w:hAnsi="Segoe UI" w:cs="Segoe UI"/>
-            <w:kern w:val="0"/>
-            <w:sz w:val="24"/>
-            <w:szCs w:val="24"/>
-            <w:lang w:eastAsia="en-GB"/>
-            <w14:ligatures w14:val="none"/>
-          </w:rPr>
-          <w:t>COMP8370</w:t>
-        </w:r>
-      </w:ins>
-    </w:p>
-    <w:p>
-      <w:pPr>
-        <w:rPr>
-          <w:ins w:id="9" w:author="Comparison" w:date="2023-12-02T21:14:00Z"/>
+        <w:t>: 24010288</w:t>
+      </w:r>
+    </w:p>
+    <w:p>
+      <w:pPr>
+        <w:rPr>
           <w:rFonts w:ascii="Segoe UI" w:eastAsia="Times New Roman" w:hAnsi="Segoe UI" w:cs="Segoe UI"/>
           <w:kern w:val="0"/>
           <w:sz w:val="24"/>
@@ -215,37 +136,21 @@
           <w14:ligatures w14:val="none"/>
         </w:rPr>
       </w:pPr>
-      <w:ins w:id="10" w:author="Comparison" w:date="2023-12-02T21:14:00Z">
-        <w:r>
-          <w:rPr>
-            <w:rFonts w:ascii="Segoe UI" w:eastAsia="Times New Roman" w:hAnsi="Segoe UI" w:cs="Segoe UI"/>
-            <w:b/>
-            <w:bCs/>
-            <w:kern w:val="0"/>
-            <w:sz w:val="24"/>
-            <w:szCs w:val="24"/>
-            <w:lang w:eastAsia="en-GB"/>
-            <w14:ligatures w14:val="none"/>
-          </w:rPr>
-          <w:t>Word Count</w:t>
-        </w:r>
-        <w:r>
-          <w:rPr>
-            <w:rFonts w:ascii="Segoe UI" w:eastAsia="Times New Roman" w:hAnsi="Segoe UI" w:cs="Segoe UI"/>
-            <w:kern w:val="0"/>
-            <w:sz w:val="24"/>
-            <w:szCs w:val="24"/>
-            <w:lang w:eastAsia="en-GB"/>
-            <w14:ligatures w14:val="none"/>
-          </w:rPr>
-          <w:t xml:space="preserve">: </w:t>
-        </w:r>
-      </w:ins>
-    </w:p>
-    <w:p>
-      <w:pPr>
-        <w:rPr>
-          <w:ins w:id="11" w:author="Comparison" w:date="2023-12-02T21:14:00Z"/>
+      <w:r>
+        <w:rPr>
+          <w:rFonts w:ascii="Segoe UI" w:eastAsia="Times New Roman" w:hAnsi="Segoe UI" w:cs="Segoe UI"/>
+          <w:b/>
+          <w:bCs/>
+          <w:kern w:val="0"/>
+          <w:sz w:val="24"/>
+          <w:szCs w:val="24"/>
+          <w:lang w:eastAsia="en-GB"/>
+          <w14:ligatures w14:val="none"/>
+        </w:rPr>
+        <w:t>Module Code</w:t>
+      </w:r>
+      <w:r>
+        <w:rPr>
           <w:rFonts w:ascii="Segoe UI" w:eastAsia="Times New Roman" w:hAnsi="Segoe UI" w:cs="Segoe UI"/>
           <w:kern w:val="0"/>
           <w:sz w:val="24"/>
@@ -253,12 +158,10 @@
           <w:lang w:eastAsia="en-GB"/>
           <w14:ligatures w14:val="none"/>
         </w:rPr>
-      </w:pPr>
-    </w:p>
-    <w:p>
-      <w:pPr>
-        <w:rPr>
-          <w:ins w:id="12" w:author="Comparison" w:date="2023-12-02T21:14:00Z"/>
+        <w:t xml:space="preserve">: </w:t>
+      </w:r>
+      <w:r>
+        <w:rPr>
           <w:rFonts w:ascii="Segoe UI" w:eastAsia="Times New Roman" w:hAnsi="Segoe UI" w:cs="Segoe UI"/>
           <w:kern w:val="0"/>
           <w:sz w:val="24"/>
@@ -266,267 +169,306 @@
           <w:lang w:eastAsia="en-GB"/>
           <w14:ligatures w14:val="none"/>
         </w:rPr>
-      </w:pPr>
-    </w:p>
-    <w:p>
-      <w:pPr>
-        <w:rPr>
-          <w:ins w:id="13" w:author="Comparison" w:date="2023-12-02T21:14:00Z"/>
+        <w:t>COMP8370</w:t>
+      </w:r>
+    </w:p>
+    <w:p>
+      <w:pPr>
+        <w:rPr>
+          <w:rFonts w:ascii="Segoe UI" w:eastAsia="Times New Roman" w:hAnsi="Segoe UI" w:cs="Segoe UI"/>
+          <w:kern w:val="0"/>
+          <w:sz w:val="24"/>
+          <w:szCs w:val="24"/>
+          <w:lang w:eastAsia="en-GB"/>
+          <w14:ligatures w14:val="none"/>
+        </w:rPr>
+      </w:pPr>
+      <w:r>
+        <w:rPr>
+          <w:rFonts w:ascii="Segoe UI" w:eastAsia="Times New Roman" w:hAnsi="Segoe UI" w:cs="Segoe UI"/>
+          <w:b/>
+          <w:bCs/>
+          <w:kern w:val="0"/>
+          <w:sz w:val="24"/>
+          <w:szCs w:val="24"/>
+          <w:lang w:eastAsia="en-GB"/>
+          <w14:ligatures w14:val="none"/>
+        </w:rPr>
+        <w:t>Word Count</w:t>
+      </w:r>
+      <w:r>
+        <w:rPr>
+          <w:rFonts w:ascii="Segoe UI" w:eastAsia="Times New Roman" w:hAnsi="Segoe UI" w:cs="Segoe UI"/>
+          <w:kern w:val="0"/>
+          <w:sz w:val="24"/>
+          <w:szCs w:val="24"/>
+          <w:lang w:eastAsia="en-GB"/>
+          <w14:ligatures w14:val="none"/>
+        </w:rPr>
+        <w:t xml:space="preserve">: </w:t>
+      </w:r>
+      <w:r>
+        <w:rPr>
+          <w:rFonts w:ascii="Segoe UI" w:eastAsia="Times New Roman" w:hAnsi="Segoe UI" w:cs="Segoe UI"/>
+          <w:kern w:val="0"/>
+          <w:sz w:val="24"/>
+          <w:szCs w:val="24"/>
+          <w:lang w:eastAsia="en-GB"/>
+          <w14:ligatures w14:val="none"/>
+        </w:rPr>
+        <w:t>951</w:t>
+      </w:r>
+    </w:p>
+    <w:p>
+      <w:pPr>
+        <w:rPr>
+          <w:rFonts w:ascii="Segoe UI" w:eastAsia="Times New Roman" w:hAnsi="Segoe UI" w:cs="Segoe UI"/>
+          <w:kern w:val="0"/>
+          <w:sz w:val="24"/>
+          <w:szCs w:val="24"/>
+          <w:lang w:eastAsia="en-GB"/>
+          <w14:ligatures w14:val="none"/>
+        </w:rPr>
+      </w:pPr>
+    </w:p>
+    <w:p>
+      <w:pPr>
+        <w:rPr>
+          <w:rFonts w:ascii="Segoe UI" w:eastAsia="Times New Roman" w:hAnsi="Segoe UI" w:cs="Segoe UI"/>
+          <w:kern w:val="0"/>
+          <w:sz w:val="24"/>
+          <w:szCs w:val="24"/>
+          <w:lang w:eastAsia="en-GB"/>
+          <w14:ligatures w14:val="none"/>
+        </w:rPr>
+      </w:pPr>
+    </w:p>
+    <w:p>
+      <w:pPr>
+        <w:rPr>
           <w:b/>
           <w:bCs/>
           <w:sz w:val="36"/>
           <w:szCs w:val="36"/>
         </w:rPr>
       </w:pPr>
-      <w:ins w:id="14" w:author="Comparison" w:date="2023-12-02T21:14:00Z">
-        <w:r>
-          <w:rPr>
-            <w:b/>
-            <w:bCs/>
-            <w:sz w:val="36"/>
-            <w:szCs w:val="36"/>
-          </w:rPr>
-          <w:t>Exploring Real-World Applications of Genetic Algorithms</w:t>
-        </w:r>
-      </w:ins>
-    </w:p>
-    <w:p>
-      <w:pPr>
-        <w:rPr>
-          <w:ins w:id="15" w:author="Comparison" w:date="2023-12-02T21:14:00Z"/>
-          <w:sz w:val="24"/>
-          <w:szCs w:val="24"/>
-        </w:rPr>
-      </w:pPr>
-    </w:p>
-    <w:p>
-      <w:pPr>
-        <w:rPr>
-          <w:ins w:id="16" w:author="Comparison" w:date="2023-12-02T21:14:00Z"/>
+      <w:r>
+        <w:rPr>
+          <w:b/>
+          <w:bCs/>
+          <w:sz w:val="36"/>
+          <w:szCs w:val="36"/>
+        </w:rPr>
+        <w:t>Exploring Real-World Applications of Genetic Algorithms</w:t>
+      </w:r>
+    </w:p>
+    <w:p>
+      <w:pPr>
+        <w:rPr>
+          <w:sz w:val="24"/>
+          <w:szCs w:val="24"/>
+        </w:rPr>
+      </w:pPr>
+    </w:p>
+    <w:p>
+      <w:pPr>
+        <w:rPr>
           <w:b/>
           <w:bCs/>
           <w:sz w:val="32"/>
           <w:szCs w:val="32"/>
         </w:rPr>
       </w:pPr>
-      <w:ins w:id="17" w:author="Comparison" w:date="2023-12-02T21:14:00Z">
-        <w:r>
-          <w:rPr>
-            <w:b/>
-            <w:bCs/>
-            <w:sz w:val="32"/>
-            <w:szCs w:val="32"/>
-          </w:rPr>
-          <w:t>I. Introduction</w:t>
-        </w:r>
-      </w:ins>
-    </w:p>
-    <w:p>
-      <w:pPr>
-        <w:rPr>
-          <w:ins w:id="18" w:author="Comparison" w:date="2023-12-02T21:14:00Z"/>
-          <w:sz w:val="24"/>
-          <w:szCs w:val="24"/>
-        </w:rPr>
-      </w:pPr>
-      <w:ins w:id="19" w:author="Comparison" w:date="2023-12-02T21:14:00Z">
-        <w:r>
-          <w:rPr>
-            <w:sz w:val="24"/>
-            <w:szCs w:val="24"/>
-          </w:rPr>
-          <w:t>Genetic Algorithms</w:t>
-        </w:r>
-        <w:r>
-          <w:rPr>
-            <w:sz w:val="24"/>
-            <w:szCs w:val="24"/>
-          </w:rPr>
-          <w:t xml:space="preserve"> are computational optimization methods based on genetics and natural selection.</w:t>
-        </w:r>
-        <w:r>
-          <w:rPr>
-            <w:sz w:val="24"/>
-            <w:szCs w:val="24"/>
-          </w:rPr>
-          <w:t xml:space="preserve"> These algorithms solve real world problems by simulation of the evolution process to improve population of solution sets. </w:t>
-        </w:r>
-        <w:r>
-          <w:rPr>
-            <w:sz w:val="24"/>
-            <w:szCs w:val="24"/>
-          </w:rPr>
-          <w:t>These solution sets are either binary encoded or another structure.</w:t>
-        </w:r>
-      </w:ins>
-      <w:r>
-        <w:rPr>
-          <w:sz w:val="24"/>
-          <w:szCs w:val="24"/>
-        </w:rPr>
-        <w:t>[1]</w:t>
-      </w:r>
-    </w:p>
-    <w:p>
-      <w:pPr>
-        <w:rPr>
-          <w:ins w:id="20" w:author="Comparison" w:date="2023-12-02T21:14:00Z"/>
-          <w:sz w:val="24"/>
-          <w:szCs w:val="24"/>
-        </w:rPr>
-      </w:pPr>
-      <w:ins w:id="21" w:author="Comparison" w:date="2023-12-02T21:14:00Z">
-        <w:r>
-          <w:rPr>
-            <w:sz w:val="24"/>
-            <w:szCs w:val="24"/>
-          </w:rPr>
-          <w:t xml:space="preserve">   B. Brief overview of the essay's focus on real-world applications</w:t>
-        </w:r>
-      </w:ins>
-    </w:p>
-    <w:p>
-      <w:pPr>
-        <w:rPr>
-          <w:ins w:id="22" w:author="Comparison" w:date="2023-12-02T21:14:00Z"/>
-          <w:sz w:val="24"/>
-          <w:szCs w:val="24"/>
-        </w:rPr>
-      </w:pPr>
-      <w:ins w:id="23" w:author="Comparison" w:date="2023-12-02T21:14:00Z">
-        <w:r>
-          <w:rPr>
-            <w:sz w:val="24"/>
-            <w:szCs w:val="24"/>
-          </w:rPr>
-          <w:t xml:space="preserve">   C. Importance of genetic algorithms in problem-solving and optimization</w:t>
-        </w:r>
-      </w:ins>
-    </w:p>
-    <w:p>
-      <w:pPr>
-        <w:rPr>
-          <w:ins w:id="24" w:author="Comparison" w:date="2023-12-02T21:14:00Z"/>
-          <w:sz w:val="24"/>
-          <w:szCs w:val="24"/>
-        </w:rPr>
-      </w:pPr>
-    </w:p>
-    <w:p>
-      <w:pPr>
-        <w:rPr>
-          <w:ins w:id="25" w:author="Comparison" w:date="2023-12-02T21:14:00Z"/>
+      <w:r>
+        <w:rPr>
           <w:b/>
           <w:bCs/>
           <w:sz w:val="32"/>
           <w:szCs w:val="32"/>
         </w:rPr>
-      </w:pPr>
-      <w:ins w:id="26" w:author="Comparison" w:date="2023-12-02T21:14:00Z">
-        <w:r>
-          <w:rPr>
-            <w:b/>
-            <w:bCs/>
-            <w:sz w:val="32"/>
-            <w:szCs w:val="32"/>
-          </w:rPr>
-          <w:t>II. Genetic Algorithms: A Brief Overview</w:t>
-        </w:r>
-      </w:ins>
-    </w:p>
-    <w:p>
-      <w:pPr>
-        <w:rPr>
-          <w:ins w:id="27" w:author="Comparison" w:date="2023-12-02T21:14:00Z"/>
-          <w:sz w:val="24"/>
-          <w:szCs w:val="24"/>
-        </w:rPr>
-      </w:pPr>
-      <w:ins w:id="28" w:author="Comparison" w:date="2023-12-02T21:14:00Z">
-        <w:r>
-          <w:rPr>
-            <w:sz w:val="24"/>
-            <w:szCs w:val="24"/>
-          </w:rPr>
-          <w:t xml:space="preserve">   A. Basic principles and mechanics</w:t>
-        </w:r>
-      </w:ins>
-    </w:p>
-    <w:p>
-      <w:pPr>
-        <w:rPr>
-          <w:ins w:id="29" w:author="Comparison" w:date="2023-12-02T21:14:00Z"/>
-          <w:sz w:val="24"/>
-          <w:szCs w:val="24"/>
-        </w:rPr>
-      </w:pPr>
-      <w:ins w:id="30" w:author="Comparison" w:date="2023-12-02T21:14:00Z">
-        <w:r>
-          <w:rPr>
-            <w:sz w:val="24"/>
-            <w:szCs w:val="24"/>
-          </w:rPr>
-          <w:t xml:space="preserve">   B. Evolutionary processes and selection mechanisms</w:t>
-        </w:r>
-      </w:ins>
-    </w:p>
-    <w:p>
-      <w:pPr>
-        <w:rPr>
-          <w:ins w:id="31" w:author="Comparison" w:date="2023-12-02T21:14:00Z"/>
-          <w:sz w:val="24"/>
-          <w:szCs w:val="24"/>
-        </w:rPr>
-      </w:pPr>
-      <w:ins w:id="32" w:author="Comparison" w:date="2023-12-02T21:14:00Z">
-        <w:r>
-          <w:rPr>
-            <w:sz w:val="24"/>
-            <w:szCs w:val="24"/>
-          </w:rPr>
-          <w:t xml:space="preserve">   C. Representation of solutions and genetic operators</w:t>
-        </w:r>
-      </w:ins>
-    </w:p>
-    <w:p>
-      <w:pPr>
-        <w:rPr>
-          <w:ins w:id="33" w:author="Comparison" w:date="2023-12-02T21:14:00Z"/>
-          <w:sz w:val="24"/>
-          <w:szCs w:val="24"/>
-        </w:rPr>
-      </w:pPr>
-    </w:p>
-    <w:p>
-      <w:pPr>
-        <w:rPr>
-          <w:ins w:id="34" w:author="Comparison" w:date="2023-12-02T21:14:00Z"/>
+        <w:t>I. Introduction</w:t>
+      </w:r>
+    </w:p>
+    <w:p>
+      <w:pPr>
+        <w:ind w:firstLine="720"/>
+        <w:rPr>
+          <w:sz w:val="24"/>
+          <w:szCs w:val="24"/>
+        </w:rPr>
+      </w:pPr>
+      <w:r>
+        <w:rPr>
+          <w:sz w:val="24"/>
+          <w:szCs w:val="24"/>
+        </w:rPr>
+        <w:t>Genetic Algorithms</w:t>
+      </w:r>
+      <w:r>
+        <w:rPr>
+          <w:sz w:val="24"/>
+          <w:szCs w:val="24"/>
+        </w:rPr>
+        <w:t xml:space="preserve"> are computational optimization methods based on genetics and natural selection.</w:t>
+      </w:r>
+      <w:r>
+        <w:rPr>
+          <w:sz w:val="24"/>
+          <w:szCs w:val="24"/>
+        </w:rPr>
+        <w:t xml:space="preserve"> These algorithms solve real world problems by simulation of the evolution process to improve population of solution sets. </w:t>
+      </w:r>
+      <w:r>
+        <w:rPr>
+          <w:sz w:val="24"/>
+          <w:szCs w:val="24"/>
+        </w:rPr>
+        <w:t>These solution sets are either binary encoded or another structure.</w:t>
+      </w:r>
+      <w:r>
+        <w:rPr>
+          <w:sz w:val="24"/>
+          <w:szCs w:val="24"/>
+        </w:rPr>
+        <w:t>[1]</w:t>
+      </w:r>
+    </w:p>
+    <w:p>
+      <w:pPr>
+        <w:rPr>
+          <w:sz w:val="24"/>
+          <w:szCs w:val="24"/>
+        </w:rPr>
+      </w:pPr>
+      <w:r>
+        <w:rPr>
+          <w:sz w:val="24"/>
+          <w:szCs w:val="24"/>
+        </w:rPr>
+        <w:t xml:space="preserve">   </w:t>
+      </w:r>
+      <w:r>
+        <w:rPr>
+          <w:sz w:val="24"/>
+          <w:szCs w:val="24"/>
+        </w:rPr>
+        <w:tab/>
+      </w:r>
+      <w:r>
+        <w:rPr>
+          <w:sz w:val="24"/>
+          <w:szCs w:val="24"/>
+        </w:rPr>
+        <w:t>Genetic Algorithms are very good at optimising solutions to problems finding the best solution from an abundant possibilities.</w:t>
+      </w:r>
+      <w:r>
+        <w:rPr>
+          <w:sz w:val="24"/>
+          <w:szCs w:val="24"/>
+        </w:rPr>
+        <w:t xml:space="preserve"> Examples of such optimisation problems are mathematical functions, resource allocation, parameter fine tuning, and so on. </w:t>
+      </w:r>
+      <w:r>
+        <w:rPr>
+          <w:sz w:val="24"/>
+          <w:szCs w:val="24"/>
+        </w:rPr>
+        <w:t>These algorithms go through the solution space by evolving a set of possible candidate solutions</w:t>
+      </w:r>
+      <w:r>
+        <w:rPr>
+          <w:sz w:val="24"/>
+          <w:szCs w:val="24"/>
+        </w:rPr>
+        <w:t xml:space="preserve"> </w:t>
+      </w:r>
+      <w:r>
+        <w:rPr>
+          <w:sz w:val="24"/>
+          <w:szCs w:val="24"/>
+        </w:rPr>
+        <w:t>with the use of genetic operators such as crossover and mutation.</w:t>
+      </w:r>
+      <w:r>
+        <w:rPr>
+          <w:sz w:val="24"/>
+          <w:szCs w:val="24"/>
+        </w:rPr>
+        <w:t>[1]</w:t>
+      </w:r>
+    </w:p>
+    <w:p>
+      <w:pPr>
+        <w:rPr>
+          <w:sz w:val="24"/>
+          <w:szCs w:val="24"/>
+        </w:rPr>
+      </w:pPr>
+      <w:r>
+        <w:rPr>
+          <w:sz w:val="24"/>
+          <w:szCs w:val="24"/>
+        </w:rPr>
+        <w:t xml:space="preserve"> </w:t>
+      </w:r>
+      <w:r>
+        <w:rPr>
+          <w:sz w:val="24"/>
+          <w:szCs w:val="24"/>
+        </w:rPr>
+        <w:tab/>
+        <w:t>The essay focuses on 2 real world examples of applications of Genetic Algorithms from 2 different fields – Android Malware Detection and a simulation of the game Super Mario Bros called Infinite Mario Bross</w:t>
+      </w:r>
+      <w:r>
+        <w:rPr>
+          <w:sz w:val="24"/>
+          <w:szCs w:val="24"/>
+        </w:rPr>
+        <w:t>.</w:t>
+      </w:r>
+      <w:r>
+        <w:rPr>
+          <w:sz w:val="24"/>
+          <w:szCs w:val="24"/>
+        </w:rPr>
+        <w:t xml:space="preserve"> [1][2]</w:t>
+      </w:r>
+    </w:p>
+    <w:p>
+      <w:pPr>
+        <w:rPr>
+          <w:sz w:val="24"/>
+          <w:szCs w:val="24"/>
+        </w:rPr>
+      </w:pPr>
+    </w:p>
+    <w:p>
+      <w:pPr>
+        <w:rPr>
           <w:b/>
           <w:bCs/>
           <w:sz w:val="32"/>
           <w:szCs w:val="32"/>
         </w:rPr>
       </w:pPr>
-      <w:ins w:id="35" w:author="Comparison" w:date="2023-12-02T21:14:00Z">
-        <w:r>
-          <w:rPr>
-            <w:b/>
-            <w:bCs/>
-            <w:sz w:val="32"/>
-            <w:szCs w:val="32"/>
-          </w:rPr>
-          <w:t>III. Real-World Application 1</w:t>
-        </w:r>
-        <w:r>
-          <w:rPr>
-            <w:b/>
-            <w:bCs/>
-            <w:sz w:val="32"/>
-            <w:szCs w:val="32"/>
-          </w:rPr>
-          <w:t xml:space="preserve">: Android Malware Detection </w:t>
-        </w:r>
-      </w:ins>
+      <w:r>
+        <w:rPr>
+          <w:b/>
+          <w:bCs/>
+          <w:sz w:val="32"/>
+          <w:szCs w:val="32"/>
+        </w:rPr>
+        <w:t>II. Real-World Application 1</w:t>
+      </w:r>
+      <w:r>
+        <w:rPr>
+          <w:b/>
+          <w:bCs/>
+          <w:sz w:val="32"/>
+          <w:szCs w:val="32"/>
+        </w:rPr>
+        <w:t xml:space="preserve">: Android Malware Detection </w:t>
+      </w:r>
     </w:p>
     <w:p>
       <w:pPr>
@@ -537,27 +479,24 @@
           <w:szCs w:val="28"/>
         </w:rPr>
       </w:pPr>
-      <w:ins w:id="36" w:author="Comparison" w:date="2023-12-02T21:14:00Z">
-        <w:r>
-          <w:rPr>
-            <w:b/>
-            <w:bCs/>
-            <w:sz w:val="28"/>
-            <w:szCs w:val="28"/>
-          </w:rPr>
-          <w:t xml:space="preserve">   Introduction</w:t>
-        </w:r>
-      </w:ins>
-    </w:p>
-    <w:p>
-      <w:pPr>
-        <w:rPr>
-          <w:ins w:id="37" w:author="Comparison" w:date="2023-12-02T21:14:00Z"/>
+      <w:r>
+        <w:rPr>
           <w:b/>
           <w:bCs/>
           <w:sz w:val="28"/>
           <w:szCs w:val="28"/>
         </w:rPr>
+        <w:t xml:space="preserve">   Introduction</w:t>
+      </w:r>
+    </w:p>
+    <w:p>
+      <w:pPr>
+        <w:rPr>
+          <w:b/>
+          <w:bCs/>
+          <w:sz w:val="28"/>
+          <w:szCs w:val="28"/>
+        </w:rPr>
       </w:pPr>
       <w:r>
         <w:rPr>
@@ -616,6 +555,7 @@
         </w:rPr>
         <w:t xml:space="preserve"> and </w:t>
       </w:r>
+      <w:proofErr w:type="spellStart"/>
       <w:r>
         <w:rPr>
           <w:sz w:val="24"/>
@@ -623,6 +563,7 @@
         </w:rPr>
         <w:t>Goodware</w:t>
       </w:r>
+      <w:proofErr w:type="spellEnd"/>
       <w:r>
         <w:rPr>
           <w:sz w:val="24"/>
@@ -685,6 +626,13 @@
           <w:szCs w:val="24"/>
         </w:rPr>
         <w:t xml:space="preserve"> and neural network.</w:t>
+      </w:r>
+      <w:r>
+        <w:rPr>
+          <w:sz w:val="24"/>
+          <w:szCs w:val="24"/>
+        </w:rPr>
+        <w:t xml:space="preserve"> </w:t>
       </w:r>
       <w:r>
         <w:rPr>
@@ -703,27 +651,24 @@
           <w:szCs w:val="28"/>
         </w:rPr>
       </w:pPr>
-      <w:ins w:id="38" w:author="Comparison" w:date="2023-12-02T21:14:00Z">
-        <w:r>
-          <w:rPr>
-            <w:b/>
-            <w:bCs/>
-            <w:sz w:val="28"/>
-            <w:szCs w:val="28"/>
-          </w:rPr>
-          <w:lastRenderedPageBreak/>
-          <w:t xml:space="preserve">   </w:t>
-        </w:r>
-        <w:r>
-          <w:rPr>
-            <w:b/>
-            <w:bCs/>
-            <w:sz w:val="28"/>
-            <w:szCs w:val="28"/>
-          </w:rPr>
-          <w:t>Individual Representation</w:t>
-        </w:r>
-      </w:ins>
+      <w:r>
+        <w:rPr>
+          <w:b/>
+          <w:bCs/>
+          <w:sz w:val="28"/>
+          <w:szCs w:val="28"/>
+        </w:rPr>
+        <w:t xml:space="preserve">   </w:t>
+      </w:r>
+      <w:r>
+        <w:rPr>
+          <w:b/>
+          <w:bCs/>
+          <w:sz w:val="28"/>
+          <w:szCs w:val="28"/>
+        </w:rPr>
+        <w:t>Individual Representation</w:t>
+      </w:r>
     </w:p>
     <w:p>
       <w:pPr>
@@ -766,6 +711,13 @@
           <w:sz w:val="24"/>
           <w:szCs w:val="24"/>
         </w:rPr>
+        <w:t xml:space="preserve"> </w:t>
+      </w:r>
+      <w:r>
+        <w:rPr>
+          <w:sz w:val="24"/>
+          <w:szCs w:val="24"/>
+        </w:rPr>
         <w:t>[2]</w:t>
       </w:r>
     </w:p>
@@ -778,34 +730,6 @@
           <w:szCs w:val="28"/>
         </w:rPr>
       </w:pPr>
-      <w:ins w:id="39" w:author="Comparison" w:date="2023-12-02T21:14:00Z">
-        <w:r>
-          <w:rPr>
-            <w:b/>
-            <w:bCs/>
-            <w:sz w:val="28"/>
-            <w:szCs w:val="28"/>
-          </w:rPr>
-          <w:t xml:space="preserve">   </w:t>
-        </w:r>
-        <w:r>
-          <w:rPr>
-            <w:b/>
-            <w:bCs/>
-            <w:sz w:val="28"/>
-            <w:szCs w:val="28"/>
-          </w:rPr>
-          <w:t>Fitness Function</w:t>
-        </w:r>
-      </w:ins>
-    </w:p>
-    <w:p>
-      <w:pPr>
-        <w:rPr>
-          <w:sz w:val="24"/>
-          <w:szCs w:val="24"/>
-        </w:rPr>
-      </w:pPr>
       <w:r>
         <w:rPr>
           <w:b/>
@@ -813,46 +737,85 @@
           <w:sz w:val="28"/>
           <w:szCs w:val="28"/>
         </w:rPr>
-        <w:tab/>
-      </w:r>
-      <w:r>
-        <w:rPr>
-          <w:sz w:val="24"/>
-          <w:szCs w:val="24"/>
-        </w:rPr>
-        <w:t xml:space="preserve">The algorithm keeps a set of chromosomes called population along with their fitness scores. </w:t>
-      </w:r>
-      <w:r>
-        <w:rPr>
-          <w:sz w:val="24"/>
-          <w:szCs w:val="24"/>
-        </w:rPr>
-        <w:t xml:space="preserve">Chromosomes with better fitness scores have a better chance to reproduce. </w:t>
-      </w:r>
-      <w:r>
-        <w:rPr>
-          <w:sz w:val="24"/>
-          <w:szCs w:val="24"/>
-        </w:rPr>
-        <w:t xml:space="preserve">The fitness function used here assigns a higher score to the chromosome with best accuracy after training in the ML (Machine Learning) classifier and features with lower accuracy are assigned lower scores. Chromosomes with the highest fitness scores are chosen to be the next generation parents. </w:t>
-      </w:r>
-      <w:r>
-        <w:rPr>
-          <w:sz w:val="24"/>
-          <w:szCs w:val="24"/>
-        </w:rPr>
-        <w:t>[2,3]</w:t>
-      </w:r>
-    </w:p>
-    <w:p>
-      <w:pPr>
-        <w:rPr>
-          <w:ins w:id="40" w:author="Comparison" w:date="2023-12-02T21:14:00Z"/>
+        <w:t xml:space="preserve">   </w:t>
+      </w:r>
+      <w:r>
+        <w:rPr>
           <w:b/>
           <w:bCs/>
           <w:sz w:val="28"/>
           <w:szCs w:val="28"/>
         </w:rPr>
+        <w:t>Fitness Function</w:t>
+      </w:r>
+    </w:p>
+    <w:p>
+      <w:pPr>
+        <w:rPr>
+          <w:sz w:val="24"/>
+          <w:szCs w:val="24"/>
+        </w:rPr>
+      </w:pPr>
+      <w:r>
+        <w:rPr>
+          <w:b/>
+          <w:bCs/>
+          <w:sz w:val="28"/>
+          <w:szCs w:val="28"/>
+        </w:rPr>
+        <w:tab/>
+      </w:r>
+      <w:r>
+        <w:rPr>
+          <w:sz w:val="24"/>
+          <w:szCs w:val="24"/>
+        </w:rPr>
+        <w:t xml:space="preserve">The algorithm keeps a set of chromosomes called population along with their fitness scores. </w:t>
+      </w:r>
+      <w:r>
+        <w:rPr>
+          <w:sz w:val="24"/>
+          <w:szCs w:val="24"/>
+        </w:rPr>
+        <w:t xml:space="preserve">Chromosomes with better fitness scores have a better chance to reproduce. </w:t>
+      </w:r>
+      <w:r>
+        <w:rPr>
+          <w:sz w:val="24"/>
+          <w:szCs w:val="24"/>
+        </w:rPr>
+        <w:t xml:space="preserve">The fitness function used here assigns a higher score to the chromosome with best accuracy after training in the ML (Machine Learning) classifier and features with lower accuracy are assigned lower scores. Chromosomes with the highest fitness scores are chosen to be the next generation parents. </w:t>
+      </w:r>
+      <w:r>
+        <w:rPr>
+          <w:sz w:val="24"/>
+          <w:szCs w:val="24"/>
+        </w:rPr>
+        <w:t>[2</w:t>
+      </w:r>
+      <w:r>
+        <w:rPr>
+          <w:sz w:val="24"/>
+          <w:szCs w:val="24"/>
+        </w:rPr>
+        <w:t>][</w:t>
+      </w:r>
+      <w:r>
+        <w:rPr>
+          <w:sz w:val="24"/>
+          <w:szCs w:val="24"/>
+        </w:rPr>
+        <w:t>3]</w:t>
+      </w:r>
+    </w:p>
+    <w:p>
+      <w:pPr>
+        <w:rPr>
+          <w:b/>
+          <w:bCs/>
+          <w:sz w:val="28"/>
+          <w:szCs w:val="28"/>
+        </w:rPr>
       </w:pPr>
       <w:r>
         <w:rPr>
@@ -867,7 +830,15 @@
           <w:sz w:val="24"/>
           <w:szCs w:val="24"/>
         </w:rPr>
-        <w:t xml:space="preserve">It is a technique that automatically improves characteristics to create the best offspring. Based on fitness requirements, even the worst generation can become the best. Based on features, if a generation is unmatched, it is excluded by the </w:t>
+        <w:t xml:space="preserve">It is a technique that automatically improves characteristics to create the best offspring. Based on fitness requirements, even the worst generation can become the best. Based on features, if a generation is unmatched, </w:t>
+      </w:r>
+      <w:r>
+        <w:rPr>
+          <w:sz w:val="24"/>
+          <w:szCs w:val="24"/>
+        </w:rPr>
+        <w:lastRenderedPageBreak/>
+        <w:t xml:space="preserve">it is excluded by the </w:t>
       </w:r>
       <w:r>
         <w:rPr>
@@ -909,396 +880,405 @@
           <w:sz w:val="24"/>
           <w:szCs w:val="24"/>
         </w:rPr>
+        <w:t xml:space="preserve"> </w:t>
+      </w:r>
+      <w:r>
+        <w:rPr>
+          <w:sz w:val="24"/>
+          <w:szCs w:val="24"/>
+        </w:rPr>
         <w:t>[3]</w:t>
       </w:r>
     </w:p>
     <w:p>
       <w:pPr>
         <w:rPr>
-          <w:ins w:id="41" w:author="Comparison" w:date="2023-12-02T21:14:00Z"/>
-          <w:sz w:val="24"/>
-          <w:szCs w:val="24"/>
-        </w:rPr>
-      </w:pPr>
-    </w:p>
-    <w:p>
-      <w:pPr>
-        <w:rPr>
-          <w:ins w:id="42" w:author="Comparison" w:date="2023-12-02T21:14:00Z"/>
+          <w:sz w:val="24"/>
+          <w:szCs w:val="24"/>
+        </w:rPr>
+      </w:pPr>
+    </w:p>
+    <w:p>
+      <w:pPr>
+        <w:rPr>
           <w:b/>
           <w:bCs/>
           <w:sz w:val="32"/>
           <w:szCs w:val="32"/>
         </w:rPr>
       </w:pPr>
-      <w:ins w:id="43" w:author="Comparison" w:date="2023-12-02T21:14:00Z">
-        <w:r>
-          <w:rPr>
-            <w:b/>
-            <w:bCs/>
-            <w:sz w:val="32"/>
-            <w:szCs w:val="32"/>
-          </w:rPr>
-          <w:t xml:space="preserve">IV. Real-World Application 2: </w:t>
-        </w:r>
-        <w:r>
-          <w:rPr>
-            <w:b/>
-            <w:bCs/>
-            <w:sz w:val="32"/>
-            <w:szCs w:val="32"/>
-          </w:rPr>
-          <w:t>Infinite Mario Bross AI</w:t>
-        </w:r>
-      </w:ins>
-    </w:p>
-    <w:p>
-      <w:pPr>
-        <w:rPr>
-          <w:ins w:id="44" w:author="Comparison" w:date="2023-12-02T21:14:00Z"/>
+      <w:r>
+        <w:rPr>
+          <w:b/>
+          <w:bCs/>
+          <w:sz w:val="32"/>
+          <w:szCs w:val="32"/>
+        </w:rPr>
+        <w:t>III</w:t>
+      </w:r>
+      <w:r>
+        <w:rPr>
+          <w:b/>
+          <w:bCs/>
+          <w:sz w:val="32"/>
+          <w:szCs w:val="32"/>
+        </w:rPr>
+        <w:t xml:space="preserve">. Real-World Application 2: </w:t>
+      </w:r>
+      <w:r>
+        <w:rPr>
+          <w:b/>
+          <w:bCs/>
+          <w:sz w:val="32"/>
+          <w:szCs w:val="32"/>
+        </w:rPr>
+        <w:t>Infinite Mario Bross AI</w:t>
+      </w:r>
+    </w:p>
+    <w:p>
+      <w:pPr>
+        <w:rPr>
           <w:b/>
           <w:bCs/>
           <w:sz w:val="28"/>
           <w:szCs w:val="28"/>
         </w:rPr>
       </w:pPr>
-      <w:ins w:id="45" w:author="Comparison" w:date="2023-12-02T21:14:00Z">
-        <w:r>
-          <w:rPr>
-            <w:b/>
-            <w:bCs/>
-            <w:sz w:val="28"/>
-            <w:szCs w:val="28"/>
-          </w:rPr>
-          <w:t xml:space="preserve">   Introduction</w:t>
-        </w:r>
-      </w:ins>
-    </w:p>
-    <w:p>
-      <w:pPr>
-        <w:rPr>
-          <w:ins w:id="46" w:author="Comparison" w:date="2023-12-02T21:14:00Z"/>
+      <w:r>
+        <w:rPr>
           <w:b/>
           <w:bCs/>
           <w:sz w:val="28"/>
           <w:szCs w:val="28"/>
         </w:rPr>
-      </w:pPr>
-      <w:ins w:id="47" w:author="Comparison" w:date="2023-12-02T21:14:00Z">
-        <w:r>
-          <w:rPr>
-            <w:b/>
-            <w:bCs/>
-            <w:sz w:val="28"/>
-            <w:szCs w:val="28"/>
-          </w:rPr>
-          <w:t xml:space="preserve">   Individual Representation</w:t>
-        </w:r>
-      </w:ins>
-    </w:p>
-    <w:p>
-      <w:pPr>
-        <w:rPr>
-          <w:ins w:id="48" w:author="Comparison" w:date="2023-12-02T21:14:00Z"/>
+        <w:t xml:space="preserve">   Introduction</w:t>
+      </w:r>
+    </w:p>
+    <w:p>
+      <w:pPr>
+        <w:rPr>
           <w:b/>
           <w:bCs/>
           <w:sz w:val="28"/>
           <w:szCs w:val="28"/>
         </w:rPr>
       </w:pPr>
-      <w:ins w:id="49" w:author="Comparison" w:date="2023-12-02T21:14:00Z">
-        <w:r>
-          <w:rPr>
-            <w:b/>
-            <w:bCs/>
-            <w:sz w:val="28"/>
-            <w:szCs w:val="28"/>
-          </w:rPr>
-          <w:t xml:space="preserve">   Fitness Function</w:t>
-        </w:r>
-      </w:ins>
-    </w:p>
-    <w:p>
-      <w:pPr>
-        <w:rPr>
-          <w:ins w:id="50" w:author="Comparison" w:date="2023-12-02T21:14:00Z"/>
-          <w:sz w:val="24"/>
-          <w:szCs w:val="24"/>
-        </w:rPr>
-      </w:pPr>
-    </w:p>
-    <w:p>
-      <w:pPr>
-        <w:rPr>
-          <w:ins w:id="51" w:author="Comparison" w:date="2023-12-02T21:14:00Z"/>
+      <w:r>
+        <w:rPr>
+          <w:b/>
+          <w:bCs/>
+          <w:sz w:val="28"/>
+          <w:szCs w:val="28"/>
+        </w:rPr>
+        <w:tab/>
+      </w:r>
+      <w:r>
+        <w:rPr>
+          <w:sz w:val="24"/>
+          <w:szCs w:val="24"/>
+        </w:rPr>
+        <w:t xml:space="preserve">A finite state machine (FSM) is used along with a genetic algorithm to develop an AI agent for the game Super Mario Bros that can win levels. There are 4 states in this FSM – Run State, Jump State, Run Speed State and Run Jump Speed State. </w:t>
+      </w:r>
+      <w:r>
+        <w:rPr>
+          <w:sz w:val="24"/>
+          <w:szCs w:val="24"/>
+        </w:rPr>
+        <w:t>Transitions between the states are determined by the presence of enemies, obstacles or holes.</w:t>
+      </w:r>
+      <w:r>
+        <w:rPr>
+          <w:sz w:val="24"/>
+          <w:szCs w:val="24"/>
+        </w:rPr>
+        <w:t xml:space="preserve"> A genetic algorithm is used to evolve this process. [4]</w:t>
+      </w:r>
+    </w:p>
+    <w:p>
+      <w:pPr>
+        <w:rPr>
+          <w:b/>
+          <w:bCs/>
+          <w:sz w:val="28"/>
+          <w:szCs w:val="28"/>
+        </w:rPr>
+      </w:pPr>
+      <w:r>
+        <w:rPr>
+          <w:b/>
+          <w:bCs/>
+          <w:sz w:val="28"/>
+          <w:szCs w:val="28"/>
+        </w:rPr>
+        <w:t xml:space="preserve">   Individual Representation</w:t>
+      </w:r>
+    </w:p>
+    <w:p>
+      <w:pPr>
+        <w:rPr>
+          <w:b/>
+          <w:bCs/>
+          <w:sz w:val="28"/>
+          <w:szCs w:val="28"/>
+        </w:rPr>
+      </w:pPr>
+      <w:r>
+        <w:rPr>
+          <w:b/>
+          <w:bCs/>
+          <w:sz w:val="28"/>
+          <w:szCs w:val="28"/>
+        </w:rPr>
+        <w:tab/>
+      </w:r>
+      <w:r>
+        <w:rPr>
+          <w:sz w:val="24"/>
+          <w:szCs w:val="24"/>
+        </w:rPr>
+        <w:t xml:space="preserve">The Genetic Algorithm is used as an adjustment system for </w:t>
+      </w:r>
+      <w:r>
+        <w:rPr>
+          <w:sz w:val="24"/>
+          <w:szCs w:val="24"/>
+        </w:rPr>
+        <w:t>finding the transitions that suit each state more. An individual chromosome, represented by 16 integer, is determined by the following rules: - 0 for an enemy, 1 for an obstacle, 2 for nothing, 3 for an enemy and a hole, 4 for an enemy and</w:t>
+      </w:r>
+      <w:r>
+        <w:rPr>
+          <w:sz w:val="24"/>
+          <w:szCs w:val="24"/>
+        </w:rPr>
+        <w:t xml:space="preserve"> an</w:t>
+      </w:r>
+      <w:r>
+        <w:rPr>
+          <w:sz w:val="24"/>
+          <w:szCs w:val="24"/>
+        </w:rPr>
+        <w:t xml:space="preserve"> obstacle and 5 for a hole and an obstacle</w:t>
+      </w:r>
+      <w:r>
+        <w:rPr>
+          <w:sz w:val="24"/>
+          <w:szCs w:val="24"/>
+        </w:rPr>
+        <w:t>. Each genotype depends on a transition that reacts based on the inputs provided.</w:t>
+      </w:r>
+      <w:r>
+        <w:rPr>
+          <w:sz w:val="24"/>
+          <w:szCs w:val="24"/>
+        </w:rPr>
+        <w:t xml:space="preserve"> [4]</w:t>
+      </w:r>
+    </w:p>
+    <w:p>
+      <w:pPr>
+        <w:rPr>
+          <w:b/>
+          <w:bCs/>
+          <w:sz w:val="28"/>
+          <w:szCs w:val="28"/>
+        </w:rPr>
+      </w:pPr>
+      <w:r>
+        <w:rPr>
+          <w:b/>
+          <w:bCs/>
+          <w:sz w:val="28"/>
+          <w:szCs w:val="28"/>
+        </w:rPr>
+        <w:t xml:space="preserve">   Fitness Function</w:t>
+      </w:r>
+    </w:p>
+    <w:p>
+      <w:r>
+        <w:rPr>
+          <w:sz w:val="24"/>
+          <w:szCs w:val="24"/>
+        </w:rPr>
+        <w:tab/>
+        <w:t xml:space="preserve">A simple fitness function calculates the fitness of each individual chromosome based on this formula:- </w:t>
+      </w:r>
+      <w:r>
+        <w:t xml:space="preserve">Fitness = </w:t>
+      </w:r>
+      <w:proofErr w:type="spellStart"/>
+      <w:r>
+        <w:t>distancePassedPhys</w:t>
+      </w:r>
+      <w:proofErr w:type="spellEnd"/>
+      <w:r>
+        <w:t xml:space="preserve"> </w:t>
+      </w:r>
+      <w:r>
+        <w:t xml:space="preserve">* </w:t>
+      </w:r>
+      <w:proofErr w:type="spellStart"/>
+      <w:r>
+        <w:t>sov.distance</w:t>
+      </w:r>
+      <w:proofErr w:type="spellEnd"/>
+      <w:r>
+        <w:t>.</w:t>
+      </w:r>
+    </w:p>
+    <w:p>
+      <w:pPr>
+        <w:ind w:firstLine="720"/>
+        <w:rPr>
+          <w:sz w:val="24"/>
+          <w:szCs w:val="24"/>
+        </w:rPr>
+      </w:pPr>
+      <w:r>
+        <w:t xml:space="preserve">The variables </w:t>
+      </w:r>
+      <w:r>
+        <w:t>are based on</w:t>
+      </w:r>
+      <w:r>
+        <w:t xml:space="preserve"> how much the </w:t>
+      </w:r>
+      <w:r>
+        <w:t>agent</w:t>
+      </w:r>
+      <w:r>
+        <w:t xml:space="preserve"> has traversed</w:t>
+      </w:r>
+      <w:r>
+        <w:t xml:space="preserve"> in the level</w:t>
+      </w:r>
+      <w:r>
+        <w:t>.</w:t>
+      </w:r>
+      <w:r>
+        <w:t xml:space="preserve"> The above fitness function means the more distance travelled by the agent, the greater the fitness value of that individual.</w:t>
+      </w:r>
+      <w:r>
+        <w:rPr>
+          <w:sz w:val="24"/>
+          <w:szCs w:val="24"/>
+        </w:rPr>
+        <w:t xml:space="preserve"> </w:t>
+      </w:r>
+      <w:r>
+        <w:rPr>
+          <w:sz w:val="24"/>
+          <w:szCs w:val="24"/>
+        </w:rPr>
+        <w:t xml:space="preserve">This represents simple Mario behaviour </w:t>
+      </w:r>
+      <w:r>
+        <w:rPr>
+          <w:sz w:val="24"/>
+          <w:szCs w:val="24"/>
+        </w:rPr>
+        <w:t xml:space="preserve">and killing enemies or scoring coins is not mandatory to check the fitness value as long as the agent keeps travelling in the journey more. But, time is still important here as the level needs to be completed before the provided time limit. Without reaching the goal in time, Mario is said to have failed. </w:t>
+      </w:r>
+      <w:r>
+        <w:rPr>
+          <w:sz w:val="24"/>
+          <w:szCs w:val="24"/>
+        </w:rPr>
+        <w:t>[4]</w:t>
+      </w:r>
+    </w:p>
+    <w:p>
+      <w:pPr>
+        <w:ind w:firstLine="720"/>
+        <w:rPr>
+          <w:sz w:val="24"/>
+          <w:szCs w:val="24"/>
+        </w:rPr>
+      </w:pPr>
+    </w:p>
+    <w:p>
+      <w:pPr>
+        <w:rPr>
           <w:b/>
           <w:bCs/>
           <w:sz w:val="32"/>
           <w:szCs w:val="32"/>
         </w:rPr>
       </w:pPr>
-      <w:ins w:id="52" w:author="Comparison" w:date="2023-12-02T21:14:00Z">
-        <w:r>
-          <w:rPr>
-            <w:b/>
-            <w:bCs/>
-            <w:sz w:val="32"/>
-            <w:szCs w:val="32"/>
-          </w:rPr>
-          <w:t>V. Comparative Analysis of Applications</w:t>
-        </w:r>
-      </w:ins>
-    </w:p>
-    <w:p>
-      <w:pPr>
-        <w:rPr>
-          <w:ins w:id="53" w:author="Comparison" w:date="2023-12-02T21:14:00Z"/>
-          <w:sz w:val="24"/>
-          <w:szCs w:val="24"/>
-        </w:rPr>
-      </w:pPr>
-      <w:ins w:id="54" w:author="Comparison" w:date="2023-12-02T21:14:00Z">
-        <w:r>
-          <w:rPr>
-            <w:sz w:val="24"/>
-            <w:szCs w:val="24"/>
-          </w:rPr>
-          <w:t xml:space="preserve">   A. Identifying commonalities and differences between </w:t>
-        </w:r>
-        <w:r>
-          <w:rPr>
-            <w:sz w:val="24"/>
-            <w:szCs w:val="24"/>
-          </w:rPr>
-          <w:t>the examples</w:t>
-        </w:r>
-      </w:ins>
-    </w:p>
-    <w:p>
-      <w:pPr>
-        <w:rPr>
-          <w:ins w:id="55" w:author="Comparison" w:date="2023-12-02T21:14:00Z"/>
-          <w:sz w:val="24"/>
-          <w:szCs w:val="24"/>
-        </w:rPr>
-      </w:pPr>
-      <w:ins w:id="56" w:author="Comparison" w:date="2023-12-02T21:14:00Z">
-        <w:r>
-          <w:rPr>
-            <w:sz w:val="24"/>
-            <w:szCs w:val="24"/>
-          </w:rPr>
-          <w:t xml:space="preserve">   B. </w:t>
-        </w:r>
-        <w:r>
-          <w:rPr>
-            <w:sz w:val="24"/>
-            <w:szCs w:val="24"/>
-          </w:rPr>
-          <w:t>Analysing</w:t>
-        </w:r>
-        <w:r>
-          <w:rPr>
-            <w:sz w:val="24"/>
-            <w:szCs w:val="24"/>
-          </w:rPr>
-          <w:t xml:space="preserve"> the adaptability of genetic algorithms across diverse domains</w:t>
-        </w:r>
-      </w:ins>
-    </w:p>
-    <w:p>
-      <w:pPr>
-        <w:rPr>
-          <w:ins w:id="57" w:author="Comparison" w:date="2023-12-02T21:14:00Z"/>
-          <w:sz w:val="24"/>
-          <w:szCs w:val="24"/>
-        </w:rPr>
-      </w:pPr>
-      <w:ins w:id="58" w:author="Comparison" w:date="2023-12-02T21:14:00Z">
-        <w:r>
-          <w:rPr>
-            <w:sz w:val="24"/>
-            <w:szCs w:val="24"/>
-          </w:rPr>
-          <w:t xml:space="preserve">   C. Consideration of challenges and limitations faced in each application</w:t>
-        </w:r>
-      </w:ins>
-    </w:p>
-    <w:p>
-      <w:pPr>
-        <w:rPr>
-          <w:ins w:id="59" w:author="Comparison" w:date="2023-12-02T21:14:00Z"/>
-          <w:sz w:val="24"/>
-          <w:szCs w:val="24"/>
-        </w:rPr>
-      </w:pPr>
-    </w:p>
-    <w:p>
-      <w:pPr>
-        <w:rPr>
-          <w:ins w:id="60" w:author="Comparison" w:date="2023-12-02T21:14:00Z"/>
+      <w:r>
+        <w:rPr>
           <w:b/>
           <w:bCs/>
           <w:sz w:val="32"/>
           <w:szCs w:val="32"/>
         </w:rPr>
-      </w:pPr>
-      <w:ins w:id="61" w:author="Comparison" w:date="2023-12-02T21:14:00Z">
-        <w:r>
-          <w:rPr>
-            <w:b/>
-            <w:bCs/>
-            <w:sz w:val="32"/>
-            <w:szCs w:val="32"/>
-          </w:rPr>
-          <w:t>VI. Future Prospects and Challenges</w:t>
-        </w:r>
-      </w:ins>
-    </w:p>
-    <w:p>
-      <w:pPr>
-        <w:rPr>
-          <w:ins w:id="62" w:author="Comparison" w:date="2023-12-02T21:14:00Z"/>
-          <w:sz w:val="24"/>
-          <w:szCs w:val="24"/>
-        </w:rPr>
-      </w:pPr>
-      <w:ins w:id="63" w:author="Comparison" w:date="2023-12-02T21:14:00Z">
-        <w:r>
-          <w:rPr>
-            <w:sz w:val="24"/>
-            <w:szCs w:val="24"/>
-          </w:rPr>
-          <w:t xml:space="preserve">   A. Exploration of potential future applications of genetic algorithms</w:t>
-        </w:r>
-      </w:ins>
-    </w:p>
-    <w:p>
-      <w:pPr>
-        <w:rPr>
-          <w:ins w:id="64" w:author="Comparison" w:date="2023-12-02T21:14:00Z"/>
-          <w:sz w:val="24"/>
-          <w:szCs w:val="24"/>
-        </w:rPr>
-      </w:pPr>
-      <w:ins w:id="65" w:author="Comparison" w:date="2023-12-02T21:14:00Z">
-        <w:r>
-          <w:rPr>
-            <w:sz w:val="24"/>
-            <w:szCs w:val="24"/>
-          </w:rPr>
-          <w:lastRenderedPageBreak/>
-          <w:t xml:space="preserve">   B. Discussion on ongoing research and advancements in genetic algorithm technology</w:t>
-        </w:r>
-      </w:ins>
-    </w:p>
-    <w:p>
-      <w:pPr>
-        <w:rPr>
-          <w:ins w:id="66" w:author="Comparison" w:date="2023-12-02T21:14:00Z"/>
-          <w:sz w:val="24"/>
-          <w:szCs w:val="24"/>
-        </w:rPr>
-      </w:pPr>
-      <w:ins w:id="67" w:author="Comparison" w:date="2023-12-02T21:14:00Z">
-        <w:r>
-          <w:rPr>
-            <w:sz w:val="24"/>
-            <w:szCs w:val="24"/>
-          </w:rPr>
-          <w:t xml:space="preserve">   C. Addressing challenges and ethical considerations in the expanding use of genetic algorithms</w:t>
-        </w:r>
-      </w:ins>
-    </w:p>
-    <w:p>
-      <w:pPr>
-        <w:rPr>
-          <w:ins w:id="68" w:author="Comparison" w:date="2023-12-02T21:14:00Z"/>
-          <w:sz w:val="24"/>
-          <w:szCs w:val="24"/>
-        </w:rPr>
-      </w:pPr>
-    </w:p>
-    <w:p>
-      <w:pPr>
-        <w:rPr>
-          <w:ins w:id="69" w:author="Comparison" w:date="2023-12-02T21:14:00Z"/>
+        <w:t>IV</w:t>
+      </w:r>
+      <w:r>
+        <w:rPr>
           <w:b/>
           <w:bCs/>
           <w:sz w:val="32"/>
           <w:szCs w:val="32"/>
         </w:rPr>
-      </w:pPr>
-      <w:ins w:id="70" w:author="Comparison" w:date="2023-12-02T21:14:00Z">
-        <w:r>
-          <w:rPr>
-            <w:b/>
-            <w:bCs/>
-            <w:sz w:val="32"/>
-            <w:szCs w:val="32"/>
-          </w:rPr>
-          <w:t>VII. Conclusion</w:t>
-        </w:r>
-      </w:ins>
-    </w:p>
-    <w:p>
-      <w:pPr>
-        <w:rPr>
-          <w:ins w:id="71" w:author="Comparison" w:date="2023-12-02T21:14:00Z"/>
-          <w:sz w:val="24"/>
-          <w:szCs w:val="24"/>
-        </w:rPr>
-      </w:pPr>
-      <w:ins w:id="72" w:author="Comparison" w:date="2023-12-02T21:14:00Z">
-        <w:r>
-          <w:rPr>
-            <w:sz w:val="24"/>
-            <w:szCs w:val="24"/>
-          </w:rPr>
-          <w:t xml:space="preserve">   A. Recapitulation of key points discussed in the essay</w:t>
-        </w:r>
-      </w:ins>
-    </w:p>
-    <w:p>
-      <w:pPr>
-        <w:rPr>
-          <w:ins w:id="73" w:author="Comparison" w:date="2023-12-02T21:14:00Z"/>
-          <w:sz w:val="24"/>
-          <w:szCs w:val="24"/>
-        </w:rPr>
-      </w:pPr>
-      <w:ins w:id="74" w:author="Comparison" w:date="2023-12-02T21:14:00Z">
-        <w:r>
-          <w:rPr>
-            <w:sz w:val="24"/>
-            <w:szCs w:val="24"/>
-          </w:rPr>
-          <w:t xml:space="preserve">   B. Emphasis on the significance of genetic algorithms in solving complex real-world problems</w:t>
-        </w:r>
-      </w:ins>
-    </w:p>
-    <w:p>
-      <w:pPr>
-        <w:rPr>
-          <w:ins w:id="75" w:author="Comparison" w:date="2023-12-02T21:14:00Z"/>
-          <w:sz w:val="24"/>
-          <w:szCs w:val="24"/>
-        </w:rPr>
-      </w:pPr>
-      <w:ins w:id="76" w:author="Comparison" w:date="2023-12-02T21:14:00Z">
-        <w:r>
-          <w:rPr>
-            <w:sz w:val="24"/>
-            <w:szCs w:val="24"/>
-          </w:rPr>
-          <w:t xml:space="preserve">   C. Encouragement for further exploration and application of genetic algorithms in diverse fields</w:t>
-        </w:r>
-      </w:ins>
-    </w:p>
-    <w:p>
-      <w:pPr>
-        <w:rPr>
-          <w:ins w:id="77" w:author="Comparison" w:date="2023-12-02T21:14:00Z"/>
+        <w:t>. Comparative Analysis of Applications</w:t>
+      </w:r>
+    </w:p>
+    <w:p>
+      <w:pPr>
+        <w:ind w:firstLine="720"/>
+        <w:rPr>
+          <w:sz w:val="24"/>
+          <w:szCs w:val="24"/>
+        </w:rPr>
+      </w:pPr>
+      <w:r>
+        <w:rPr>
+          <w:sz w:val="24"/>
+          <w:szCs w:val="24"/>
+        </w:rPr>
+        <w:t>Both applications are from diverse domains, but use genetic algorithms as</w:t>
+      </w:r>
+      <w:r>
+        <w:rPr>
+          <w:sz w:val="24"/>
+          <w:szCs w:val="24"/>
+        </w:rPr>
+        <w:t xml:space="preserve"> a means of optimisation techniques, adapting to solutions over time and achieving a better performance. It also allows adapting and adjusting to different conditions over time, whether in evolving the scope of malware or facing challenges in the game. [2][4]</w:t>
+      </w:r>
+    </w:p>
+    <w:p>
+      <w:pPr>
+        <w:ind w:firstLine="720"/>
+        <w:rPr>
+          <w:sz w:val="24"/>
+          <w:szCs w:val="24"/>
+        </w:rPr>
+      </w:pPr>
+      <w:r>
+        <w:rPr>
+          <w:sz w:val="24"/>
+          <w:szCs w:val="24"/>
+        </w:rPr>
+        <w:t xml:space="preserve">These applications have different ways of representing data types. One deals with file features, network traffic and so on while the other deals with data based on all the game states. The fitness functions used have different objectives; one </w:t>
+      </w:r>
+      <w:r>
+        <w:rPr>
+          <w:sz w:val="24"/>
+          <w:szCs w:val="24"/>
+        </w:rPr>
+        <w:t>is recognising</w:t>
+      </w:r>
+      <w:r>
+        <w:rPr>
+          <w:sz w:val="24"/>
+          <w:szCs w:val="24"/>
+        </w:rPr>
+        <w:t xml:space="preserve"> whether an app has malware or is safe and secure to use while the other wants to maximise the success rate within a game. [2][4]</w:t>
+      </w:r>
+    </w:p>
+    <w:p>
+      <w:pPr>
+        <w:rPr>
           <w:sz w:val="24"/>
           <w:szCs w:val="24"/>
         </w:rPr>
@@ -1313,17 +1293,100 @@
           <w:szCs w:val="32"/>
         </w:rPr>
       </w:pPr>
-      <w:ins w:id="78" w:author="Comparison" w:date="2023-12-02T21:14:00Z">
-        <w:r>
-          <w:rPr>
-            <w:b/>
-            <w:bCs/>
-            <w:sz w:val="32"/>
-            <w:szCs w:val="32"/>
-          </w:rPr>
-          <w:t>VIII. References</w:t>
-        </w:r>
-      </w:ins>
+      <w:r>
+        <w:rPr>
+          <w:b/>
+          <w:bCs/>
+          <w:sz w:val="32"/>
+          <w:szCs w:val="32"/>
+        </w:rPr>
+        <w:t>V. Conclusion</w:t>
+      </w:r>
+    </w:p>
+    <w:p>
+      <w:pPr>
+        <w:rPr>
+          <w:sz w:val="24"/>
+          <w:szCs w:val="24"/>
+        </w:rPr>
+      </w:pPr>
+      <w:r>
+        <w:rPr>
+          <w:sz w:val="24"/>
+          <w:szCs w:val="24"/>
+        </w:rPr>
+        <w:t xml:space="preserve">   </w:t>
+      </w:r>
+      <w:r>
+        <w:rPr>
+          <w:sz w:val="24"/>
+          <w:szCs w:val="24"/>
+        </w:rPr>
+        <w:tab/>
+        <w:t>To summarise, genetic algorithms play vital roles in Malware detection and Game AI. They are tools that are versatile for optimisation and applied differently hence showing how adaptive these algorithms are especially in various domains it is applied in. A lot of advantages are solving complex to no mathematical problems, noise resilient and supports parallel processing and continuous learning. Hence these are signification in solving a myriad of real life problems across various real world domains</w:t>
+      </w:r>
+      <w:r>
+        <w:rPr>
+          <w:sz w:val="24"/>
+          <w:szCs w:val="24"/>
+        </w:rPr>
+        <w:t xml:space="preserve"> and f</w:t>
+      </w:r>
+      <w:r>
+        <w:rPr>
+          <w:sz w:val="24"/>
+          <w:szCs w:val="24"/>
+        </w:rPr>
+        <w:t xml:space="preserve">urther research on genetic algorithms </w:t>
+      </w:r>
+      <w:r>
+        <w:rPr>
+          <w:sz w:val="24"/>
+          <w:szCs w:val="24"/>
+        </w:rPr>
+        <w:t>is to be encouraged</w:t>
+      </w:r>
+      <w:r>
+        <w:rPr>
+          <w:sz w:val="24"/>
+          <w:szCs w:val="24"/>
+        </w:rPr>
+        <w:t>.</w:t>
+      </w:r>
+      <w:r>
+        <w:rPr>
+          <w:sz w:val="24"/>
+          <w:szCs w:val="24"/>
+        </w:rPr>
+        <w:t xml:space="preserve"> [2][4][5]</w:t>
+      </w:r>
+    </w:p>
+    <w:p>
+      <w:pPr>
+        <w:rPr>
+          <w:sz w:val="24"/>
+          <w:szCs w:val="24"/>
+        </w:rPr>
+      </w:pPr>
+    </w:p>
+    <w:p>
+      <w:pPr>
+        <w:rPr>
+          <w:b/>
+          <w:bCs/>
+          <w:sz w:val="32"/>
+          <w:szCs w:val="32"/>
+        </w:rPr>
+      </w:pPr>
+      <w:r>
+        <w:rPr>
+          <w:b/>
+          <w:bCs/>
+          <w:sz w:val="32"/>
+          <w:szCs w:val="32"/>
+        </w:rPr>
+        <w:t>VI. References</w:t>
+      </w:r>
     </w:p>
     <w:p>
       <w:pPr>
@@ -1340,6 +1403,7 @@
           <w:sz w:val="24"/>
           <w:szCs w:val="24"/>
         </w:rPr>
+        <w:lastRenderedPageBreak/>
         <w:t xml:space="preserve">[1] </w:t>
       </w:r>
       <w:r>
@@ -1351,7 +1415,7 @@
         </w:rPr>
         <w:t xml:space="preserve">Vijay Kanade, Spiceworks. (2023, September 6th). What are Genetic Algorithms? Spiceworks. </w:t>
       </w:r>
-      <w:hyperlink r:id="rId5" w:tgtFrame="_new" w:history="1">
+      <w:hyperlink r:id="rId6" w:tgtFrame="_new" w:history="1">
         <w:r>
           <w:rPr>
             <w:rStyle w:val="Hyperlink"/>
@@ -1364,7 +1428,7 @@
         </w:r>
       </w:hyperlink>
     </w:p>
-    <w:bookmarkEnd w:id="1"/>
+    <w:bookmarkEnd w:id="0"/>
     <w:p>
       <w:pPr>
         <w:rPr>
@@ -1384,7 +1448,23 @@
           <w:sz w:val="24"/>
           <w:szCs w:val="24"/>
         </w:rPr>
-        <w:t>A. Fatima, R. Maurya, M. K. Dutta, R. Burget and J. Masek, "Android Malware Detection Using Genetic Algorithm based Optimized Feature Selection and Machine Learning," 2019 42nd International Conference on Telecommunications and Signal Processing (TSP), Budapest, Hungary, 2019, pp. 220-223, doi: 10.1109/TSP.2019.8769039.</w:t>
+        <w:t xml:space="preserve">A. Fatima, R. Maurya, M. K. Dutta, R. Burget and J. Masek, "Android Malware Detection Using Genetic Algorithm based Optimized Feature Selection and Machine Learning," 2019 42nd International Conference on Telecommunications and Signal Processing (TSP), Budapest, Hungary, 2019, pp. 220-223, </w:t>
+      </w:r>
+      <w:proofErr w:type="spellStart"/>
+      <w:r>
+        <w:rPr>
+          <w:sz w:val="24"/>
+          <w:szCs w:val="24"/>
+        </w:rPr>
+        <w:t>doi</w:t>
+      </w:r>
+      <w:proofErr w:type="spellEnd"/>
+      <w:r>
+        <w:rPr>
+          <w:sz w:val="24"/>
+          <w:szCs w:val="24"/>
+        </w:rPr>
+        <w:t>: 10.1109/TSP.2019.8769039.</w:t>
       </w:r>
     </w:p>
     <w:p>
@@ -1401,15 +1481,45 @@
         <w:rPr>
           <w:rFonts w:asciiTheme="minorHAnsi" w:hAnsiTheme="minorHAnsi" w:cstheme="minorHAnsi"/>
           <w:color w:val="333333"/>
+          <w:lang w:val="de-DE"/>
         </w:rPr>
         <w:t xml:space="preserve">[3] </w:t>
       </w:r>
+      <w:proofErr w:type="spellStart"/>
       <w:r>
         <w:rPr>
           <w:rFonts w:asciiTheme="minorHAnsi" w:hAnsiTheme="minorHAnsi" w:cstheme="minorHAnsi"/>
           <w:color w:val="333333"/>
-        </w:rPr>
-        <w:t>Firdaus, A., Anuar, N.B., Karim, A. </w:t>
+          <w:lang w:val="de-DE"/>
+        </w:rPr>
+        <w:t>Firdaus</w:t>
+      </w:r>
+      <w:proofErr w:type="spellEnd"/>
+      <w:r>
+        <w:rPr>
+          <w:rFonts w:asciiTheme="minorHAnsi" w:hAnsiTheme="minorHAnsi" w:cstheme="minorHAnsi"/>
+          <w:color w:val="333333"/>
+          <w:lang w:val="de-DE"/>
+        </w:rPr>
+        <w:t xml:space="preserve">, A., </w:t>
+      </w:r>
+      <w:proofErr w:type="spellStart"/>
+      <w:r>
+        <w:rPr>
+          <w:rFonts w:asciiTheme="minorHAnsi" w:hAnsiTheme="minorHAnsi" w:cstheme="minorHAnsi"/>
+          <w:color w:val="333333"/>
+          <w:lang w:val="de-DE"/>
+        </w:rPr>
+        <w:t>Anuar</w:t>
+      </w:r>
+      <w:proofErr w:type="spellEnd"/>
+      <w:r>
+        <w:rPr>
+          <w:rFonts w:asciiTheme="minorHAnsi" w:hAnsiTheme="minorHAnsi" w:cstheme="minorHAnsi"/>
+          <w:color w:val="333333"/>
+          <w:lang w:val="de-DE"/>
+        </w:rPr>
+        <w:t>, N.B., Karim, A. </w:t>
       </w:r>
       <w:r>
         <w:rPr>
@@ -1417,6 +1527,7 @@
           <w:i/>
           <w:iCs/>
           <w:color w:val="333333"/>
+          <w:lang w:val="de-DE"/>
         </w:rPr>
         <w:t>et al.</w:t>
       </w:r>
@@ -1424,24 +1535,16 @@
         <w:rPr>
           <w:rFonts w:asciiTheme="minorHAnsi" w:hAnsiTheme="minorHAnsi" w:cstheme="minorHAnsi"/>
           <w:color w:val="333333"/>
-        </w:rPr>
-        <w:t xml:space="preserve"> Discovering optimal features using static analysis and a genetic </w:t>
-      </w:r>
-      <w:proofErr w:type="gramStart"/>
+          <w:lang w:val="de-DE"/>
+        </w:rPr>
+        <w:t> </w:t>
+      </w:r>
       <w:r>
         <w:rPr>
           <w:rFonts w:asciiTheme="minorHAnsi" w:hAnsiTheme="minorHAnsi" w:cstheme="minorHAnsi"/>
           <w:color w:val="333333"/>
         </w:rPr>
-        <w:t>search based</w:t>
-      </w:r>
-      <w:proofErr w:type="gramEnd"/>
-      <w:r>
-        <w:rPr>
-          <w:rFonts w:asciiTheme="minorHAnsi" w:hAnsiTheme="minorHAnsi" w:cstheme="minorHAnsi"/>
-          <w:color w:val="333333"/>
-        </w:rPr>
-        <w:t xml:space="preserve"> method for Android malware detection. </w:t>
+        <w:t>Discovering optimal features using static analysis and a genetic search based method for Android malware detection. </w:t>
       </w:r>
       <w:r>
         <w:rPr>
@@ -1450,7 +1553,27 @@
           <w:iCs/>
           <w:color w:val="333333"/>
         </w:rPr>
-        <w:t>Frontiers Inf Technol Electronic Eng</w:t>
+        <w:t xml:space="preserve">Frontiers Inf </w:t>
+      </w:r>
+      <w:proofErr w:type="spellStart"/>
+      <w:r>
+        <w:rPr>
+          <w:rFonts w:asciiTheme="minorHAnsi" w:hAnsiTheme="minorHAnsi" w:cstheme="minorHAnsi"/>
+          <w:i/>
+          <w:iCs/>
+          <w:color w:val="333333"/>
+        </w:rPr>
+        <w:t>Technol</w:t>
+      </w:r>
+      <w:proofErr w:type="spellEnd"/>
+      <w:r>
+        <w:rPr>
+          <w:rFonts w:asciiTheme="minorHAnsi" w:hAnsiTheme="minorHAnsi" w:cstheme="minorHAnsi"/>
+          <w:i/>
+          <w:iCs/>
+          <w:color w:val="333333"/>
+        </w:rPr>
+        <w:t xml:space="preserve"> Electronic Eng</w:t>
       </w:r>
       <w:r>
         <w:rPr>
@@ -1475,7 +1598,7 @@
         </w:rPr>
         <w:t xml:space="preserve">, 712–736 (2018). </w:t>
       </w:r>
-      <w:hyperlink r:id="rId6" w:history="1">
+      <w:hyperlink r:id="rId7" w:history="1">
         <w:r>
           <w:rPr>
             <w:rStyle w:val="Hyperlink"/>
@@ -1515,7 +1638,102 @@
           <w:sz w:val="24"/>
           <w:szCs w:val="24"/>
         </w:rPr>
-        <w:t>N. C. Hou, N. S. Hong, C. K. On and J. Teo, "Infinite Mario Bross AI using Genetic Algorithm," 2011 IEEE Conference on Sustainable Utilization and Development in Engineering and Technology (STUDENT), Semenyih, Malaysia, 2011, pp. 85-89, doi: 10.1109/STUDENT.2011.6089330.</w:t>
+        <w:t xml:space="preserve">N. C. Hou, N. S. Hong, C. K. On and J. Teo, "Infinite Mario Bross AI using Genetic Algorithm," 2011 IEEE Conference on Sustainable Utilization and Development in Engineering and Technology (STUDENT), Semenyih, Malaysia, 2011, pp. 85-89, </w:t>
+      </w:r>
+      <w:proofErr w:type="spellStart"/>
+      <w:r>
+        <w:rPr>
+          <w:sz w:val="24"/>
+          <w:szCs w:val="24"/>
+        </w:rPr>
+        <w:t>doi</w:t>
+      </w:r>
+      <w:proofErr w:type="spellEnd"/>
+      <w:r>
+        <w:rPr>
+          <w:sz w:val="24"/>
+          <w:szCs w:val="24"/>
+        </w:rPr>
+        <w:t>: 10.1109/STUDENT.2011.6089330.</w:t>
+      </w:r>
+    </w:p>
+    <w:p>
+      <w:pPr>
+        <w:pStyle w:val="Heading1"/>
+        <w:spacing w:before="0" w:after="315"/>
+        <w:rPr>
+          <w:rFonts w:asciiTheme="minorHAnsi" w:hAnsiTheme="minorHAnsi" w:cstheme="minorHAnsi"/>
+          <w:color w:val="000000" w:themeColor="text1"/>
+          <w:sz w:val="24"/>
+          <w:szCs w:val="24"/>
+        </w:rPr>
+      </w:pPr>
+      <w:r>
+        <w:rPr>
+          <w:rFonts w:asciiTheme="minorHAnsi" w:hAnsiTheme="minorHAnsi" w:cstheme="minorHAnsi"/>
+          <w:color w:val="000000" w:themeColor="text1"/>
+          <w:sz w:val="24"/>
+          <w:szCs w:val="24"/>
+        </w:rPr>
+        <w:t xml:space="preserve">[5] </w:t>
+      </w:r>
+      <w:proofErr w:type="spellStart"/>
+      <w:r>
+        <w:rPr>
+          <w:rFonts w:asciiTheme="minorHAnsi" w:hAnsiTheme="minorHAnsi" w:cstheme="minorHAnsi"/>
+          <w:color w:val="000000" w:themeColor="text1"/>
+          <w:sz w:val="24"/>
+          <w:szCs w:val="24"/>
+        </w:rPr>
+        <w:t>Wirsansky</w:t>
+      </w:r>
+      <w:proofErr w:type="spellEnd"/>
+      <w:r>
+        <w:rPr>
+          <w:rFonts w:asciiTheme="minorHAnsi" w:hAnsiTheme="minorHAnsi" w:cstheme="minorHAnsi"/>
+          <w:color w:val="000000" w:themeColor="text1"/>
+          <w:sz w:val="24"/>
+          <w:szCs w:val="24"/>
+        </w:rPr>
+        <w:t>, E, 2020. “</w:t>
+      </w:r>
+      <w:r>
+        <w:rPr>
+          <w:rStyle w:val="fn"/>
+          <w:rFonts w:asciiTheme="minorHAnsi" w:hAnsiTheme="minorHAnsi" w:cstheme="minorHAnsi"/>
+          <w:color w:val="000000" w:themeColor="text1"/>
+          <w:sz w:val="24"/>
+          <w:szCs w:val="24"/>
+        </w:rPr>
+        <w:t>Hands-On Genetic Algorithms with Python</w:t>
+      </w:r>
+      <w:r>
+        <w:rPr>
+          <w:rFonts w:asciiTheme="minorHAnsi" w:hAnsiTheme="minorHAnsi" w:cstheme="minorHAnsi"/>
+          <w:color w:val="000000" w:themeColor="text1"/>
+          <w:sz w:val="24"/>
+          <w:szCs w:val="24"/>
+        </w:rPr>
+        <w:t>: </w:t>
+      </w:r>
+      <w:r>
+        <w:rPr>
+          <w:rStyle w:val="subtitle"/>
+          <w:rFonts w:asciiTheme="minorHAnsi" w:hAnsiTheme="minorHAnsi" w:cstheme="minorHAnsi"/>
+          <w:color w:val="000000" w:themeColor="text1"/>
+          <w:sz w:val="24"/>
+          <w:szCs w:val="24"/>
+        </w:rPr>
+        <w:t>Applying genetic algorithms to solve real-world deep learning and artificial intelligence problems</w:t>
+      </w:r>
+      <w:r>
+        <w:rPr>
+          <w:rFonts w:asciiTheme="minorHAnsi" w:hAnsiTheme="minorHAnsi" w:cstheme="minorHAnsi"/>
+          <w:color w:val="000000" w:themeColor="text1"/>
+          <w:sz w:val="24"/>
+          <w:szCs w:val="24"/>
+        </w:rPr>
+        <w:t>” pp. 17</w:t>
       </w:r>
     </w:p>
     <w:sectPr>
@@ -2396,6 +2614,16 @@
       <w14:ligatures w14:val="none"/>
     </w:rPr>
   </w:style>
+  <w:style w:type="character" w:customStyle="1" w:styleId="fn">
+    <w:name w:val="fn"/>
+    <w:basedOn w:val="DefaultParagraphFont"/>
+    <w:rsid w:val="00A83131"/>
+  </w:style>
+  <w:style w:type="character" w:customStyle="1" w:styleId="subtitle">
+    <w:name w:val="subtitle"/>
+    <w:basedOn w:val="DefaultParagraphFont"/>
+    <w:rsid w:val="00A83131"/>
+  </w:style>
 </w:styles>
 </file>
 

</xml_diff>